<commit_message>
Added a Use Case and better names to use cases
</commit_message>
<xml_diff>
--- a/Documentation/Requirements Model/Short Use Case Descriptions.docx
+++ b/Documentation/Requirements Model/Short Use Case Descriptions.docx
@@ -1,6 +1,6 @@
 
 <file path=word/document.xml><?xml version="1.0" encoding="utf-8"?>
-<w:document xmlns:wpc="http://schemas.microsoft.com/office/word/2010/wordprocessingCanvas" xmlns:mc="http://schemas.openxmlformats.org/markup-compatibility/2006" xmlns:o="urn:schemas-microsoft-com:office:office" xmlns:r="http://schemas.openxmlformats.org/officeDocument/2006/relationships" xmlns:m="http://schemas.openxmlformats.org/officeDocument/2006/math" xmlns:v="urn:schemas-microsoft-com:vml" xmlns:wp14="http://schemas.microsoft.com/office/word/2010/wordprocessingDrawing" xmlns:wp="http://schemas.openxmlformats.org/drawingml/2006/wordprocessingDrawing" xmlns:w10="urn:schemas-microsoft-com:office:word" xmlns:w="http://schemas.openxmlformats.org/wordprocessingml/2006/main" xmlns:w14="http://schemas.microsoft.com/office/word/2010/wordml" xmlns:wpg="http://schemas.microsoft.com/office/word/2010/wordprocessingGroup" xmlns:wpi="http://schemas.microsoft.com/office/word/2010/wordprocessingInk" xmlns:wne="http://schemas.microsoft.com/office/word/2006/wordml" xmlns:wps="http://schemas.microsoft.com/office/word/2010/wordprocessingShape" mc:Ignorable="w14 wp14">
+<w:document xmlns:wpc="http://schemas.microsoft.com/office/word/2010/wordprocessingCanvas" xmlns:mc="http://schemas.openxmlformats.org/markup-compatibility/2006" xmlns:o="urn:schemas-microsoft-com:office:office" xmlns:r="http://schemas.openxmlformats.org/officeDocument/2006/relationships" xmlns:m="http://schemas.openxmlformats.org/officeDocument/2006/math" xmlns:v="urn:schemas-microsoft-com:vml" xmlns:wp14="http://schemas.microsoft.com/office/word/2010/wordprocessingDrawing" xmlns:wp="http://schemas.openxmlformats.org/drawingml/2006/wordprocessingDrawing" xmlns:w10="urn:schemas-microsoft-com:office:word" xmlns:w="http://schemas.openxmlformats.org/wordprocessingml/2006/main" xmlns:w14="http://schemas.microsoft.com/office/word/2010/wordml" xmlns:w15="http://schemas.microsoft.com/office/word/2012/wordml" xmlns:wpg="http://schemas.microsoft.com/office/word/2010/wordprocessingGroup" xmlns:wpi="http://schemas.microsoft.com/office/word/2010/wordprocessingInk" xmlns:wne="http://schemas.microsoft.com/office/word/2006/wordml" xmlns:wps="http://schemas.microsoft.com/office/word/2010/wordprocessingShape" mc:Ignorable="w14 w15 wp14">
   <w:body>
     <w:p>
       <w:pPr>
@@ -41,7 +41,7 @@
           <w:sz w:val="28"/>
           <w:szCs w:val="28"/>
         </w:rPr>
-        <w:t>Use Case 1</w:t>
+        <w:t>Authenticate with system</w:t>
       </w:r>
     </w:p>
     <w:p>
@@ -107,7 +107,7 @@
           <w:sz w:val="28"/>
           <w:szCs w:val="28"/>
         </w:rPr>
-        <w:t>Use Case 2</w:t>
+        <w:t>Update skills</w:t>
       </w:r>
     </w:p>
     <w:p>
@@ -174,7 +174,7 @@
           <w:sz w:val="28"/>
           <w:szCs w:val="28"/>
         </w:rPr>
-        <w:t>Use Case 3</w:t>
+        <w:t>Remove Skills</w:t>
       </w:r>
     </w:p>
     <w:p>
@@ -241,7 +241,7 @@
           <w:sz w:val="28"/>
           <w:szCs w:val="28"/>
         </w:rPr>
-        <w:t>Use Case 4</w:t>
+        <w:t>Create Project</w:t>
       </w:r>
     </w:p>
     <w:p>
@@ -302,7 +302,7 @@
           <w:sz w:val="28"/>
           <w:szCs w:val="28"/>
         </w:rPr>
-        <w:t>Use Case 5</w:t>
+        <w:t>Update Project</w:t>
       </w:r>
     </w:p>
     <w:p>
@@ -348,7 +348,7 @@
           <w:sz w:val="28"/>
           <w:szCs w:val="28"/>
         </w:rPr>
-        <w:t xml:space="preserve">Use Case 6 </w:t>
+        <w:t>Locate Resource</w:t>
       </w:r>
     </w:p>
     <w:p>
@@ -386,7 +386,7 @@
           <w:sz w:val="28"/>
           <w:szCs w:val="28"/>
         </w:rPr>
-        <w:t>Use case 7</w:t>
+        <w:t>View User allocation</w:t>
       </w:r>
     </w:p>
     <w:p>
@@ -438,7 +438,7 @@
           <w:sz w:val="28"/>
           <w:szCs w:val="28"/>
         </w:rPr>
-        <w:t>Use Case 8</w:t>
+        <w:t>View unassigned resources</w:t>
       </w:r>
     </w:p>
     <w:p>
@@ -484,7 +484,7 @@
           <w:sz w:val="28"/>
           <w:szCs w:val="28"/>
         </w:rPr>
-        <w:t>Use Case 9</w:t>
+        <w:t>Add system users</w:t>
       </w:r>
     </w:p>
     <w:p>
@@ -507,9 +507,19 @@
       <w:pPr>
         <w:pStyle w:val="ListParagraph"/>
       </w:pPr>
-      <w:r>
-        <w:t>so that they can update the users list</w:t>
-      </w:r>
+      <w:proofErr w:type="gramStart"/>
+      <w:r>
+        <w:t>so</w:t>
+      </w:r>
+      <w:proofErr w:type="gramEnd"/>
+      <w:r>
+        <w:t xml:space="preserve"> that they can update the users list</w:t>
+      </w:r>
+    </w:p>
+    <w:p>
+      <w:pPr>
+        <w:pStyle w:val="ListParagraph"/>
+      </w:pPr>
     </w:p>
     <w:p>
       <w:pPr>
@@ -530,15 +540,23 @@
           <w:sz w:val="28"/>
           <w:szCs w:val="28"/>
         </w:rPr>
-        <w:t xml:space="preserve"> Use case 10</w:t>
-      </w:r>
-    </w:p>
-    <w:p>
-      <w:pPr>
-        <w:pStyle w:val="ListParagraph"/>
-      </w:pPr>
-      <w:r>
         <w:lastRenderedPageBreak/>
+        <w:t xml:space="preserve"> </w:t>
+      </w:r>
+      <w:r>
+        <w:rPr>
+          <w:color w:val="2E74B5" w:themeColor="accent1" w:themeShade="BF"/>
+          <w:sz w:val="28"/>
+          <w:szCs w:val="28"/>
+        </w:rPr>
+        <w:t>Remove User</w:t>
+      </w:r>
+    </w:p>
+    <w:p>
+      <w:pPr>
+        <w:pStyle w:val="ListParagraph"/>
+      </w:pPr>
+      <w:r>
         <w:t>When an administrator</w:t>
       </w:r>
     </w:p>
@@ -585,7 +603,15 @@
           <w:sz w:val="28"/>
           <w:szCs w:val="28"/>
         </w:rPr>
-        <w:t xml:space="preserve"> Use Case 11</w:t>
+        <w:t xml:space="preserve"> </w:t>
+      </w:r>
+      <w:r>
+        <w:rPr>
+          <w:color w:val="2E74B5" w:themeColor="accent1" w:themeShade="BF"/>
+          <w:sz w:val="28"/>
+          <w:szCs w:val="28"/>
+        </w:rPr>
+        <w:t>View upcoming projects</w:t>
       </w:r>
     </w:p>
     <w:p>
@@ -634,7 +660,7 @@
           <w:sz w:val="28"/>
           <w:szCs w:val="28"/>
         </w:rPr>
-        <w:t>Use case 12</w:t>
+        <w:t>Request to join project</w:t>
       </w:r>
     </w:p>
     <w:p>
@@ -665,12 +691,80 @@
       <w:pPr>
         <w:pStyle w:val="ListParagraph"/>
       </w:pPr>
+    </w:p>
+    <w:p>
+      <w:pPr>
+        <w:pStyle w:val="ListParagraph"/>
+        <w:numPr>
+          <w:ilvl w:val="0"/>
+          <w:numId w:val="3"/>
+        </w:numPr>
+        <w:rPr>
+          <w:color w:val="2E74B5" w:themeColor="accent1" w:themeShade="BF"/>
+          <w:sz w:val="28"/>
+          <w:szCs w:val="28"/>
+        </w:rPr>
+      </w:pPr>
+      <w:r>
+        <w:rPr>
+          <w:color w:val="2E74B5" w:themeColor="accent1" w:themeShade="BF"/>
+          <w:sz w:val="28"/>
+          <w:szCs w:val="28"/>
+        </w:rPr>
+        <w:t>Add Resource Requirement to project</w:t>
+      </w:r>
       <w:bookmarkStart w:id="0" w:name="_GoBack"/>
       <w:bookmarkEnd w:id="0"/>
     </w:p>
     <w:p>
       <w:pPr>
         <w:pStyle w:val="ListParagraph"/>
+      </w:pPr>
+      <w:r>
+        <w:t>When a</w:t>
+      </w:r>
+      <w:r>
+        <w:t xml:space="preserve"> Project manager</w:t>
+      </w:r>
+    </w:p>
+    <w:p>
+      <w:pPr>
+        <w:pStyle w:val="ListParagraph"/>
+      </w:pPr>
+      <w:r>
+        <w:t>Wants to add a resource requirement to a project they click the add resource requirement button</w:t>
+      </w:r>
+    </w:p>
+    <w:p>
+      <w:pPr>
+        <w:pStyle w:val="ListParagraph"/>
+      </w:pPr>
+      <w:r>
+        <w:t>So that the project has a resource requirement.</w:t>
+      </w:r>
+    </w:p>
+    <w:p>
+      <w:pPr>
+        <w:pStyle w:val="ListParagraph"/>
+      </w:pPr>
+      <w:r>
+        <w:tab/>
+      </w:r>
+      <w:r>
+        <w:tab/>
+      </w:r>
+      <w:r>
+        <w:tab/>
+      </w:r>
+    </w:p>
+    <w:p>
+      <w:pPr>
+        <w:pStyle w:val="ListParagraph"/>
+      </w:pPr>
+    </w:p>
+    <w:p>
+      <w:pPr>
+        <w:pStyle w:val="ListParagraph"/>
         <w:ind w:left="1080"/>
       </w:pPr>
     </w:p>
@@ -694,7 +788,7 @@
       </w:pPr>
     </w:p>
     <w:sectPr>
-      <w:headerReference w:type="default" r:id="rId8"/>
+      <w:headerReference w:type="default" r:id="rId7"/>
       <w:pgSz w:w="11906" w:h="16838"/>
       <w:pgMar w:top="1440" w:right="1440" w:bottom="1440" w:left="1440" w:header="708" w:footer="708" w:gutter="0"/>
       <w:cols w:space="708"/>
@@ -705,7 +799,7 @@
 </file>
 
 <file path=word/endnotes.xml><?xml version="1.0" encoding="utf-8"?>
-<w:endnotes xmlns:wpc="http://schemas.microsoft.com/office/word/2010/wordprocessingCanvas" xmlns:mc="http://schemas.openxmlformats.org/markup-compatibility/2006" xmlns:o="urn:schemas-microsoft-com:office:office" xmlns:r="http://schemas.openxmlformats.org/officeDocument/2006/relationships" xmlns:m="http://schemas.openxmlformats.org/officeDocument/2006/math" xmlns:v="urn:schemas-microsoft-com:vml" xmlns:wp14="http://schemas.microsoft.com/office/word/2010/wordprocessingDrawing" xmlns:wp="http://schemas.openxmlformats.org/drawingml/2006/wordprocessingDrawing" xmlns:w10="urn:schemas-microsoft-com:office:word" xmlns:w="http://schemas.openxmlformats.org/wordprocessingml/2006/main" xmlns:w14="http://schemas.microsoft.com/office/word/2010/wordml" xmlns:wpg="http://schemas.microsoft.com/office/word/2010/wordprocessingGroup" xmlns:wpi="http://schemas.microsoft.com/office/word/2010/wordprocessingInk" xmlns:wne="http://schemas.microsoft.com/office/word/2006/wordml" xmlns:wps="http://schemas.microsoft.com/office/word/2010/wordprocessingShape" mc:Ignorable="w14 wp14">
+<w:endnotes xmlns:wpc="http://schemas.microsoft.com/office/word/2010/wordprocessingCanvas" xmlns:mc="http://schemas.openxmlformats.org/markup-compatibility/2006" xmlns:o="urn:schemas-microsoft-com:office:office" xmlns:r="http://schemas.openxmlformats.org/officeDocument/2006/relationships" xmlns:m="http://schemas.openxmlformats.org/officeDocument/2006/math" xmlns:v="urn:schemas-microsoft-com:vml" xmlns:wp14="http://schemas.microsoft.com/office/word/2010/wordprocessingDrawing" xmlns:wp="http://schemas.openxmlformats.org/drawingml/2006/wordprocessingDrawing" xmlns:w10="urn:schemas-microsoft-com:office:word" xmlns:w="http://schemas.openxmlformats.org/wordprocessingml/2006/main" xmlns:w14="http://schemas.microsoft.com/office/word/2010/wordml" xmlns:w15="http://schemas.microsoft.com/office/word/2012/wordml" xmlns:wpg="http://schemas.microsoft.com/office/word/2010/wordprocessingGroup" xmlns:wpi="http://schemas.microsoft.com/office/word/2010/wordprocessingInk" xmlns:wne="http://schemas.microsoft.com/office/word/2006/wordml" xmlns:wps="http://schemas.microsoft.com/office/word/2010/wordprocessingShape" mc:Ignorable="w14 w15 wp14">
   <w:endnote w:type="separator" w:id="-1">
     <w:p>
       <w:pPr>
@@ -730,7 +824,7 @@
 </file>
 
 <file path=word/footnotes.xml><?xml version="1.0" encoding="utf-8"?>
-<w:footnotes xmlns:wpc="http://schemas.microsoft.com/office/word/2010/wordprocessingCanvas" xmlns:mc="http://schemas.openxmlformats.org/markup-compatibility/2006" xmlns:o="urn:schemas-microsoft-com:office:office" xmlns:r="http://schemas.openxmlformats.org/officeDocument/2006/relationships" xmlns:m="http://schemas.openxmlformats.org/officeDocument/2006/math" xmlns:v="urn:schemas-microsoft-com:vml" xmlns:wp14="http://schemas.microsoft.com/office/word/2010/wordprocessingDrawing" xmlns:wp="http://schemas.openxmlformats.org/drawingml/2006/wordprocessingDrawing" xmlns:w10="urn:schemas-microsoft-com:office:word" xmlns:w="http://schemas.openxmlformats.org/wordprocessingml/2006/main" xmlns:w14="http://schemas.microsoft.com/office/word/2010/wordml" xmlns:wpg="http://schemas.microsoft.com/office/word/2010/wordprocessingGroup" xmlns:wpi="http://schemas.microsoft.com/office/word/2010/wordprocessingInk" xmlns:wne="http://schemas.microsoft.com/office/word/2006/wordml" xmlns:wps="http://schemas.microsoft.com/office/word/2010/wordprocessingShape" mc:Ignorable="w14 wp14">
+<w:footnotes xmlns:wpc="http://schemas.microsoft.com/office/word/2010/wordprocessingCanvas" xmlns:mc="http://schemas.openxmlformats.org/markup-compatibility/2006" xmlns:o="urn:schemas-microsoft-com:office:office" xmlns:r="http://schemas.openxmlformats.org/officeDocument/2006/relationships" xmlns:m="http://schemas.openxmlformats.org/officeDocument/2006/math" xmlns:v="urn:schemas-microsoft-com:vml" xmlns:wp14="http://schemas.microsoft.com/office/word/2010/wordprocessingDrawing" xmlns:wp="http://schemas.openxmlformats.org/drawingml/2006/wordprocessingDrawing" xmlns:w10="urn:schemas-microsoft-com:office:word" xmlns:w="http://schemas.openxmlformats.org/wordprocessingml/2006/main" xmlns:w14="http://schemas.microsoft.com/office/word/2010/wordml" xmlns:w15="http://schemas.microsoft.com/office/word/2012/wordml" xmlns:wpg="http://schemas.microsoft.com/office/word/2010/wordprocessingGroup" xmlns:wpi="http://schemas.microsoft.com/office/word/2010/wordprocessingInk" xmlns:wne="http://schemas.microsoft.com/office/word/2006/wordml" xmlns:wps="http://schemas.microsoft.com/office/word/2010/wordprocessingShape" mc:Ignorable="w14 w15 wp14">
   <w:footnote w:type="separator" w:id="-1">
     <w:p>
       <w:pPr>
@@ -755,7 +849,7 @@
 </file>
 
 <file path=word/header1.xml><?xml version="1.0" encoding="utf-8"?>
-<w:hdr xmlns:wpc="http://schemas.microsoft.com/office/word/2010/wordprocessingCanvas" xmlns:mc="http://schemas.openxmlformats.org/markup-compatibility/2006" xmlns:o="urn:schemas-microsoft-com:office:office" xmlns:r="http://schemas.openxmlformats.org/officeDocument/2006/relationships" xmlns:m="http://schemas.openxmlformats.org/officeDocument/2006/math" xmlns:v="urn:schemas-microsoft-com:vml" xmlns:wp14="http://schemas.microsoft.com/office/word/2010/wordprocessingDrawing" xmlns:wp="http://schemas.openxmlformats.org/drawingml/2006/wordprocessingDrawing" xmlns:w10="urn:schemas-microsoft-com:office:word" xmlns:w="http://schemas.openxmlformats.org/wordprocessingml/2006/main" xmlns:w14="http://schemas.microsoft.com/office/word/2010/wordml" xmlns:wpg="http://schemas.microsoft.com/office/word/2010/wordprocessingGroup" xmlns:wpi="http://schemas.microsoft.com/office/word/2010/wordprocessingInk" xmlns:wne="http://schemas.microsoft.com/office/word/2006/wordml" xmlns:wps="http://schemas.microsoft.com/office/word/2010/wordprocessingShape" mc:Ignorable="w14 wp14">
+<w:hdr xmlns:wpc="http://schemas.microsoft.com/office/word/2010/wordprocessingCanvas" xmlns:mc="http://schemas.openxmlformats.org/markup-compatibility/2006" xmlns:o="urn:schemas-microsoft-com:office:office" xmlns:r="http://schemas.openxmlformats.org/officeDocument/2006/relationships" xmlns:m="http://schemas.openxmlformats.org/officeDocument/2006/math" xmlns:v="urn:schemas-microsoft-com:vml" xmlns:wp14="http://schemas.microsoft.com/office/word/2010/wordprocessingDrawing" xmlns:wp="http://schemas.openxmlformats.org/drawingml/2006/wordprocessingDrawing" xmlns:w10="urn:schemas-microsoft-com:office:word" xmlns:w="http://schemas.openxmlformats.org/wordprocessingml/2006/main" xmlns:w14="http://schemas.microsoft.com/office/word/2010/wordml" xmlns:w15="http://schemas.microsoft.com/office/word/2012/wordml" xmlns:wpg="http://schemas.microsoft.com/office/word/2010/wordprocessingGroup" xmlns:wpi="http://schemas.microsoft.com/office/word/2010/wordprocessingInk" xmlns:wne="http://schemas.microsoft.com/office/word/2006/wordml" xmlns:wps="http://schemas.microsoft.com/office/word/2010/wordprocessingShape" mc:Ignorable="w14 w15 wp14">
   <w:tbl>
     <w:tblPr>
       <w:tblStyle w:val="TableGrid"/>
@@ -832,7 +926,7 @@
 </file>
 
 <file path=word/numbering.xml><?xml version="1.0" encoding="utf-8"?>
-<w:numbering xmlns:wpc="http://schemas.microsoft.com/office/word/2010/wordprocessingCanvas" xmlns:mc="http://schemas.openxmlformats.org/markup-compatibility/2006" xmlns:o="urn:schemas-microsoft-com:office:office" xmlns:r="http://schemas.openxmlformats.org/officeDocument/2006/relationships" xmlns:m="http://schemas.openxmlformats.org/officeDocument/2006/math" xmlns:v="urn:schemas-microsoft-com:vml" xmlns:wp14="http://schemas.microsoft.com/office/word/2010/wordprocessingDrawing" xmlns:wp="http://schemas.openxmlformats.org/drawingml/2006/wordprocessingDrawing" xmlns:w10="urn:schemas-microsoft-com:office:word" xmlns:w="http://schemas.openxmlformats.org/wordprocessingml/2006/main" xmlns:w14="http://schemas.microsoft.com/office/word/2010/wordml" xmlns:wpg="http://schemas.microsoft.com/office/word/2010/wordprocessingGroup" xmlns:wpi="http://schemas.microsoft.com/office/word/2010/wordprocessingInk" xmlns:wne="http://schemas.microsoft.com/office/word/2006/wordml" xmlns:wps="http://schemas.microsoft.com/office/word/2010/wordprocessingShape" mc:Ignorable="w14 wp14">
+<w:numbering xmlns:wpc="http://schemas.microsoft.com/office/word/2010/wordprocessingCanvas" xmlns:mc="http://schemas.openxmlformats.org/markup-compatibility/2006" xmlns:o="urn:schemas-microsoft-com:office:office" xmlns:r="http://schemas.openxmlformats.org/officeDocument/2006/relationships" xmlns:m="http://schemas.openxmlformats.org/officeDocument/2006/math" xmlns:v="urn:schemas-microsoft-com:vml" xmlns:wp14="http://schemas.microsoft.com/office/word/2010/wordprocessingDrawing" xmlns:wp="http://schemas.openxmlformats.org/drawingml/2006/wordprocessingDrawing" xmlns:w10="urn:schemas-microsoft-com:office:word" xmlns:w="http://schemas.openxmlformats.org/wordprocessingml/2006/main" xmlns:w14="http://schemas.microsoft.com/office/word/2010/wordml" xmlns:w15="http://schemas.microsoft.com/office/word/2012/wordml" xmlns:wpg="http://schemas.microsoft.com/office/word/2010/wordprocessingGroup" xmlns:wpi="http://schemas.microsoft.com/office/word/2010/wordprocessingInk" xmlns:wne="http://schemas.microsoft.com/office/word/2006/wordml" xmlns:wps="http://schemas.microsoft.com/office/word/2010/wordprocessingShape" mc:Ignorable="w14 w15 wp14">
   <w:abstractNum w:abstractNumId="0">
     <w:nsid w:val="1D951388"/>
     <w:multiLevelType w:val="hybridMultilevel"/>
@@ -1345,7 +1439,7 @@
 </file>
 
 <file path=word/styles.xml><?xml version="1.0" encoding="utf-8"?>
-<w:styles xmlns:mc="http://schemas.openxmlformats.org/markup-compatibility/2006" xmlns:r="http://schemas.openxmlformats.org/officeDocument/2006/relationships" xmlns:w="http://schemas.openxmlformats.org/wordprocessingml/2006/main" xmlns:w14="http://schemas.microsoft.com/office/word/2010/wordml" mc:Ignorable="w14">
+<w:styles xmlns:mc="http://schemas.openxmlformats.org/markup-compatibility/2006" xmlns:r="http://schemas.openxmlformats.org/officeDocument/2006/relationships" xmlns:w="http://schemas.openxmlformats.org/wordprocessingml/2006/main" xmlns:w14="http://schemas.microsoft.com/office/word/2010/wordml" xmlns:w15="http://schemas.microsoft.com/office/word/2012/wordml" mc:Ignorable="w14 w15">
   <w:docDefaults>
     <w:rPrDefault>
       <w:rPr>
@@ -1361,147 +1455,378 @@
       </w:pPr>
     </w:pPrDefault>
   </w:docDefaults>
-  <w:latentStyles w:defLockedState="0" w:defUIPriority="99" w:defSemiHidden="1" w:defUnhideWhenUsed="1" w:defQFormat="0" w:count="267">
-    <w:lsdException w:name="Normal" w:semiHidden="0" w:uiPriority="0" w:unhideWhenUsed="0" w:qFormat="1"/>
-    <w:lsdException w:name="heading 1" w:semiHidden="0" w:uiPriority="9" w:unhideWhenUsed="0" w:qFormat="1"/>
-    <w:lsdException w:name="heading 2" w:uiPriority="9" w:qFormat="1"/>
-    <w:lsdException w:name="heading 3" w:uiPriority="9" w:qFormat="1"/>
-    <w:lsdException w:name="heading 4" w:uiPriority="9" w:qFormat="1"/>
-    <w:lsdException w:name="heading 5" w:uiPriority="9" w:qFormat="1"/>
-    <w:lsdException w:name="heading 6" w:uiPriority="9" w:qFormat="1"/>
-    <w:lsdException w:name="heading 7" w:uiPriority="9" w:qFormat="1"/>
-    <w:lsdException w:name="heading 8" w:uiPriority="9" w:qFormat="1"/>
-    <w:lsdException w:name="heading 9" w:uiPriority="9" w:qFormat="1"/>
-    <w:lsdException w:name="toc 1" w:uiPriority="39"/>
-    <w:lsdException w:name="toc 2" w:uiPriority="39"/>
-    <w:lsdException w:name="toc 3" w:uiPriority="39"/>
-    <w:lsdException w:name="toc 4" w:uiPriority="39"/>
-    <w:lsdException w:name="toc 5" w:uiPriority="39"/>
-    <w:lsdException w:name="toc 6" w:uiPriority="39"/>
-    <w:lsdException w:name="toc 7" w:uiPriority="39"/>
-    <w:lsdException w:name="toc 8" w:uiPriority="39"/>
-    <w:lsdException w:name="toc 9" w:uiPriority="39"/>
-    <w:lsdException w:name="caption" w:uiPriority="35" w:qFormat="1"/>
-    <w:lsdException w:name="Title" w:semiHidden="0" w:uiPriority="10" w:unhideWhenUsed="0" w:qFormat="1"/>
-    <w:lsdException w:name="Default Paragraph Font" w:uiPriority="1"/>
-    <w:lsdException w:name="Subtitle" w:semiHidden="0" w:uiPriority="11" w:unhideWhenUsed="0" w:qFormat="1"/>
-    <w:lsdException w:name="Strong" w:semiHidden="0" w:uiPriority="22" w:unhideWhenUsed="0" w:qFormat="1"/>
-    <w:lsdException w:name="Emphasis" w:semiHidden="0" w:uiPriority="20" w:unhideWhenUsed="0" w:qFormat="1"/>
-    <w:lsdException w:name="Normal Table" w:semiHidden="0" w:unhideWhenUsed="0"/>
-    <w:lsdException w:name="Table Subtle 2" w:semiHidden="0" w:unhideWhenUsed="0"/>
-    <w:lsdException w:name="Table Web 3" w:semiHidden="0" w:unhideWhenUsed="0"/>
-    <w:lsdException w:name="Table Grid" w:semiHidden="0" w:uiPriority="39" w:unhideWhenUsed="0"/>
-    <w:lsdException w:name="Placeholder Text" w:unhideWhenUsed="0"/>
-    <w:lsdException w:name="No Spacing" w:semiHidden="0" w:uiPriority="1" w:unhideWhenUsed="0" w:qFormat="1"/>
-    <w:lsdException w:name="Light Shading" w:semiHidden="0" w:uiPriority="60" w:unhideWhenUsed="0"/>
-    <w:lsdException w:name="Light List" w:semiHidden="0" w:uiPriority="61" w:unhideWhenUsed="0"/>
-    <w:lsdException w:name="Light Grid" w:semiHidden="0" w:uiPriority="62" w:unhideWhenUsed="0"/>
-    <w:lsdException w:name="Medium Shading 1" w:semiHidden="0" w:uiPriority="63" w:unhideWhenUsed="0"/>
-    <w:lsdException w:name="Medium Shading 2" w:semiHidden="0" w:uiPriority="64" w:unhideWhenUsed="0"/>
-    <w:lsdException w:name="Medium List 1" w:semiHidden="0" w:uiPriority="65" w:unhideWhenUsed="0"/>
-    <w:lsdException w:name="Medium List 2" w:semiHidden="0" w:uiPriority="66" w:unhideWhenUsed="0"/>
-    <w:lsdException w:name="Medium Grid 1" w:semiHidden="0" w:uiPriority="67" w:unhideWhenUsed="0"/>
-    <w:lsdException w:name="Medium Grid 2" w:semiHidden="0" w:uiPriority="68" w:unhideWhenUsed="0"/>
-    <w:lsdException w:name="Medium Grid 3" w:semiHidden="0" w:uiPriority="69" w:unhideWhenUsed="0"/>
-    <w:lsdException w:name="Dark List" w:semiHidden="0" w:uiPriority="70" w:unhideWhenUsed="0"/>
-    <w:lsdException w:name="Colorful Shading" w:semiHidden="0" w:uiPriority="71" w:unhideWhenUsed="0"/>
-    <w:lsdException w:name="Colorful List" w:semiHidden="0" w:uiPriority="72" w:unhideWhenUsed="0"/>
-    <w:lsdException w:name="Colorful Grid" w:semiHidden="0" w:uiPriority="73" w:unhideWhenUsed="0"/>
-    <w:lsdException w:name="Light Shading Accent 1" w:semiHidden="0" w:uiPriority="60" w:unhideWhenUsed="0"/>
-    <w:lsdException w:name="Light List Accent 1" w:semiHidden="0" w:uiPriority="61" w:unhideWhenUsed="0"/>
-    <w:lsdException w:name="Light Grid Accent 1" w:semiHidden="0" w:uiPriority="62" w:unhideWhenUsed="0"/>
-    <w:lsdException w:name="Medium Shading 1 Accent 1" w:semiHidden="0" w:uiPriority="63" w:unhideWhenUsed="0"/>
-    <w:lsdException w:name="Medium Shading 2 Accent 1" w:semiHidden="0" w:uiPriority="64" w:unhideWhenUsed="0"/>
-    <w:lsdException w:name="Medium List 1 Accent 1" w:semiHidden="0" w:uiPriority="65" w:unhideWhenUsed="0"/>
-    <w:lsdException w:name="Revision" w:unhideWhenUsed="0"/>
-    <w:lsdException w:name="List Paragraph" w:semiHidden="0" w:uiPriority="34" w:unhideWhenUsed="0" w:qFormat="1"/>
-    <w:lsdException w:name="Quote" w:semiHidden="0" w:uiPriority="29" w:unhideWhenUsed="0" w:qFormat="1"/>
-    <w:lsdException w:name="Intense Quote" w:semiHidden="0" w:uiPriority="30" w:unhideWhenUsed="0" w:qFormat="1"/>
-    <w:lsdException w:name="Medium List 2 Accent 1" w:semiHidden="0" w:uiPriority="66" w:unhideWhenUsed="0"/>
-    <w:lsdException w:name="Medium Grid 1 Accent 1" w:semiHidden="0" w:uiPriority="67" w:unhideWhenUsed="0"/>
-    <w:lsdException w:name="Medium Grid 2 Accent 1" w:semiHidden="0" w:uiPriority="68" w:unhideWhenUsed="0"/>
-    <w:lsdException w:name="Medium Grid 3 Accent 1" w:semiHidden="0" w:uiPriority="69" w:unhideWhenUsed="0"/>
-    <w:lsdException w:name="Dark List Accent 1" w:semiHidden="0" w:uiPriority="70" w:unhideWhenUsed="0"/>
-    <w:lsdException w:name="Colorful Shading Accent 1" w:semiHidden="0" w:uiPriority="71" w:unhideWhenUsed="0"/>
-    <w:lsdException w:name="Colorful List Accent 1" w:semiHidden="0" w:uiPriority="72" w:unhideWhenUsed="0"/>
-    <w:lsdException w:name="Colorful Grid Accent 1" w:semiHidden="0" w:uiPriority="73" w:unhideWhenUsed="0"/>
-    <w:lsdException w:name="Light Shading Accent 2" w:semiHidden="0" w:uiPriority="60" w:unhideWhenUsed="0"/>
-    <w:lsdException w:name="Light List Accent 2" w:semiHidden="0" w:uiPriority="61" w:unhideWhenUsed="0"/>
-    <w:lsdException w:name="Light Grid Accent 2" w:semiHidden="0" w:uiPriority="62" w:unhideWhenUsed="0"/>
-    <w:lsdException w:name="Medium Shading 1 Accent 2" w:semiHidden="0" w:uiPriority="63" w:unhideWhenUsed="0"/>
-    <w:lsdException w:name="Medium Shading 2 Accent 2" w:semiHidden="0" w:uiPriority="64" w:unhideWhenUsed="0"/>
-    <w:lsdException w:name="Medium List 1 Accent 2" w:semiHidden="0" w:uiPriority="65" w:unhideWhenUsed="0"/>
-    <w:lsdException w:name="Medium List 2 Accent 2" w:semiHidden="0" w:uiPriority="66" w:unhideWhenUsed="0"/>
-    <w:lsdException w:name="Medium Grid 1 Accent 2" w:semiHidden="0" w:uiPriority="67" w:unhideWhenUsed="0"/>
-    <w:lsdException w:name="Medium Grid 2 Accent 2" w:semiHidden="0" w:uiPriority="68" w:unhideWhenUsed="0"/>
-    <w:lsdException w:name="Medium Grid 3 Accent 2" w:semiHidden="0" w:uiPriority="69" w:unhideWhenUsed="0"/>
-    <w:lsdException w:name="Dark List Accent 2" w:semiHidden="0" w:uiPriority="70" w:unhideWhenUsed="0"/>
-    <w:lsdException w:name="Colorful Shading Accent 2" w:semiHidden="0" w:uiPriority="71" w:unhideWhenUsed="0"/>
-    <w:lsdException w:name="Colorful List Accent 2" w:semiHidden="0" w:uiPriority="72" w:unhideWhenUsed="0"/>
-    <w:lsdException w:name="Colorful Grid Accent 2" w:semiHidden="0" w:uiPriority="73" w:unhideWhenUsed="0"/>
-    <w:lsdException w:name="Light Shading Accent 3" w:semiHidden="0" w:uiPriority="60" w:unhideWhenUsed="0"/>
-    <w:lsdException w:name="Light List Accent 3" w:semiHidden="0" w:uiPriority="61" w:unhideWhenUsed="0"/>
-    <w:lsdException w:name="Light Grid Accent 3" w:semiHidden="0" w:uiPriority="62" w:unhideWhenUsed="0"/>
-    <w:lsdException w:name="Medium Shading 1 Accent 3" w:semiHidden="0" w:uiPriority="63" w:unhideWhenUsed="0"/>
-    <w:lsdException w:name="Medium Shading 2 Accent 3" w:semiHidden="0" w:uiPriority="64" w:unhideWhenUsed="0"/>
-    <w:lsdException w:name="Medium List 1 Accent 3" w:semiHidden="0" w:uiPriority="65" w:unhideWhenUsed="0"/>
-    <w:lsdException w:name="Medium List 2 Accent 3" w:semiHidden="0" w:uiPriority="66" w:unhideWhenUsed="0"/>
-    <w:lsdException w:name="Medium Grid 1 Accent 3" w:semiHidden="0" w:uiPriority="67" w:unhideWhenUsed="0"/>
-    <w:lsdException w:name="Medium Grid 2 Accent 3" w:semiHidden="0" w:uiPriority="68" w:unhideWhenUsed="0"/>
-    <w:lsdException w:name="Medium Grid 3 Accent 3" w:semiHidden="0" w:uiPriority="69" w:unhideWhenUsed="0"/>
-    <w:lsdException w:name="Dark List Accent 3" w:semiHidden="0" w:uiPriority="70" w:unhideWhenUsed="0"/>
-    <w:lsdException w:name="Colorful Shading Accent 3" w:semiHidden="0" w:uiPriority="71" w:unhideWhenUsed="0"/>
-    <w:lsdException w:name="Colorful List Accent 3" w:semiHidden="0" w:uiPriority="72" w:unhideWhenUsed="0"/>
-    <w:lsdException w:name="Colorful Grid Accent 3" w:semiHidden="0" w:uiPriority="73" w:unhideWhenUsed="0"/>
-    <w:lsdException w:name="Light Shading Accent 4" w:semiHidden="0" w:uiPriority="60" w:unhideWhenUsed="0"/>
-    <w:lsdException w:name="Light List Accent 4" w:semiHidden="0" w:uiPriority="61" w:unhideWhenUsed="0"/>
-    <w:lsdException w:name="Light Grid Accent 4" w:semiHidden="0" w:uiPriority="62" w:unhideWhenUsed="0"/>
-    <w:lsdException w:name="Medium Shading 1 Accent 4" w:semiHidden="0" w:uiPriority="63" w:unhideWhenUsed="0"/>
-    <w:lsdException w:name="Medium Shading 2 Accent 4" w:semiHidden="0" w:uiPriority="64" w:unhideWhenUsed="0"/>
-    <w:lsdException w:name="Medium List 1 Accent 4" w:semiHidden="0" w:uiPriority="65" w:unhideWhenUsed="0"/>
-    <w:lsdException w:name="Medium List 2 Accent 4" w:semiHidden="0" w:uiPriority="66" w:unhideWhenUsed="0"/>
-    <w:lsdException w:name="Medium Grid 1 Accent 4" w:semiHidden="0" w:uiPriority="67" w:unhideWhenUsed="0"/>
-    <w:lsdException w:name="Medium Grid 2 Accent 4" w:semiHidden="0" w:uiPriority="68" w:unhideWhenUsed="0"/>
-    <w:lsdException w:name="Medium Grid 3 Accent 4" w:semiHidden="0" w:uiPriority="69" w:unhideWhenUsed="0"/>
-    <w:lsdException w:name="Dark List Accent 4" w:semiHidden="0" w:uiPriority="70" w:unhideWhenUsed="0"/>
-    <w:lsdException w:name="Colorful Shading Accent 4" w:semiHidden="0" w:uiPriority="71" w:unhideWhenUsed="0"/>
-    <w:lsdException w:name="Colorful List Accent 4" w:semiHidden="0" w:uiPriority="72" w:unhideWhenUsed="0"/>
-    <w:lsdException w:name="Colorful Grid Accent 4" w:semiHidden="0" w:uiPriority="73" w:unhideWhenUsed="0"/>
-    <w:lsdException w:name="Light Shading Accent 5" w:semiHidden="0" w:uiPriority="60" w:unhideWhenUsed="0"/>
-    <w:lsdException w:name="Light List Accent 5" w:semiHidden="0" w:uiPriority="61" w:unhideWhenUsed="0"/>
-    <w:lsdException w:name="Light Grid Accent 5" w:semiHidden="0" w:uiPriority="62" w:unhideWhenUsed="0"/>
-    <w:lsdException w:name="Medium Shading 1 Accent 5" w:semiHidden="0" w:uiPriority="63" w:unhideWhenUsed="0"/>
-    <w:lsdException w:name="Medium Shading 2 Accent 5" w:semiHidden="0" w:uiPriority="64" w:unhideWhenUsed="0"/>
-    <w:lsdException w:name="Medium List 1 Accent 5" w:semiHidden="0" w:uiPriority="65" w:unhideWhenUsed="0"/>
-    <w:lsdException w:name="Medium List 2 Accent 5" w:semiHidden="0" w:uiPriority="66" w:unhideWhenUsed="0"/>
-    <w:lsdException w:name="Medium Grid 1 Accent 5" w:semiHidden="0" w:uiPriority="67" w:unhideWhenUsed="0"/>
-    <w:lsdException w:name="Medium Grid 2 Accent 5" w:semiHidden="0" w:uiPriority="68" w:unhideWhenUsed="0"/>
-    <w:lsdException w:name="Medium Grid 3 Accent 5" w:semiHidden="0" w:uiPriority="69" w:unhideWhenUsed="0"/>
-    <w:lsdException w:name="Dark List Accent 5" w:semiHidden="0" w:uiPriority="70" w:unhideWhenUsed="0"/>
-    <w:lsdException w:name="Colorful Shading Accent 5" w:semiHidden="0" w:uiPriority="71" w:unhideWhenUsed="0"/>
-    <w:lsdException w:name="Colorful List Accent 5" w:semiHidden="0" w:uiPriority="72" w:unhideWhenUsed="0"/>
-    <w:lsdException w:name="Colorful Grid Accent 5" w:semiHidden="0" w:uiPriority="73" w:unhideWhenUsed="0"/>
-    <w:lsdException w:name="Light Shading Accent 6" w:semiHidden="0" w:uiPriority="60" w:unhideWhenUsed="0"/>
-    <w:lsdException w:name="Light List Accent 6" w:semiHidden="0" w:uiPriority="61" w:unhideWhenUsed="0"/>
-    <w:lsdException w:name="Light Grid Accent 6" w:semiHidden="0" w:uiPriority="62" w:unhideWhenUsed="0"/>
-    <w:lsdException w:name="Medium Shading 1 Accent 6" w:semiHidden="0" w:uiPriority="63" w:unhideWhenUsed="0"/>
-    <w:lsdException w:name="Medium Shading 2 Accent 6" w:semiHidden="0" w:uiPriority="64" w:unhideWhenUsed="0"/>
-    <w:lsdException w:name="Medium List 1 Accent 6" w:semiHidden="0" w:uiPriority="65" w:unhideWhenUsed="0"/>
-    <w:lsdException w:name="Medium List 2 Accent 6" w:semiHidden="0" w:uiPriority="66" w:unhideWhenUsed="0"/>
-    <w:lsdException w:name="Medium Grid 1 Accent 6" w:semiHidden="0" w:uiPriority="67" w:unhideWhenUsed="0"/>
-    <w:lsdException w:name="Medium Grid 2 Accent 6" w:semiHidden="0" w:uiPriority="68" w:unhideWhenUsed="0"/>
-    <w:lsdException w:name="Medium Grid 3 Accent 6" w:semiHidden="0" w:uiPriority="69" w:unhideWhenUsed="0"/>
-    <w:lsdException w:name="Dark List Accent 6" w:semiHidden="0" w:uiPriority="70" w:unhideWhenUsed="0"/>
-    <w:lsdException w:name="Colorful Shading Accent 6" w:semiHidden="0" w:uiPriority="71" w:unhideWhenUsed="0"/>
-    <w:lsdException w:name="Colorful List Accent 6" w:semiHidden="0" w:uiPriority="72" w:unhideWhenUsed="0"/>
-    <w:lsdException w:name="Colorful Grid Accent 6" w:semiHidden="0" w:uiPriority="73" w:unhideWhenUsed="0"/>
-    <w:lsdException w:name="Subtle Emphasis" w:semiHidden="0" w:uiPriority="19" w:unhideWhenUsed="0" w:qFormat="1"/>
-    <w:lsdException w:name="Intense Emphasis" w:semiHidden="0" w:uiPriority="21" w:unhideWhenUsed="0" w:qFormat="1"/>
-    <w:lsdException w:name="Subtle Reference" w:semiHidden="0" w:uiPriority="31" w:unhideWhenUsed="0" w:qFormat="1"/>
-    <w:lsdException w:name="Intense Reference" w:semiHidden="0" w:uiPriority="32" w:unhideWhenUsed="0" w:qFormat="1"/>
-    <w:lsdException w:name="Book Title" w:semiHidden="0" w:uiPriority="33" w:unhideWhenUsed="0" w:qFormat="1"/>
-    <w:lsdException w:name="Bibliography" w:uiPriority="37"/>
-    <w:lsdException w:name="TOC Heading" w:uiPriority="39" w:qFormat="1"/>
+  <w:latentStyles w:defLockedState="0" w:defUIPriority="99" w:defSemiHidden="0" w:defUnhideWhenUsed="0" w:defQFormat="0" w:count="371">
+    <w:lsdException w:name="Normal" w:uiPriority="0" w:qFormat="1"/>
+    <w:lsdException w:name="heading 1" w:uiPriority="9" w:qFormat="1"/>
+    <w:lsdException w:name="heading 2" w:semiHidden="1" w:uiPriority="9" w:unhideWhenUsed="1" w:qFormat="1"/>
+    <w:lsdException w:name="heading 3" w:semiHidden="1" w:uiPriority="9" w:unhideWhenUsed="1" w:qFormat="1"/>
+    <w:lsdException w:name="heading 4" w:semiHidden="1" w:uiPriority="9" w:unhideWhenUsed="1" w:qFormat="1"/>
+    <w:lsdException w:name="heading 5" w:semiHidden="1" w:uiPriority="9" w:unhideWhenUsed="1" w:qFormat="1"/>
+    <w:lsdException w:name="heading 6" w:semiHidden="1" w:uiPriority="9" w:unhideWhenUsed="1" w:qFormat="1"/>
+    <w:lsdException w:name="heading 7" w:semiHidden="1" w:uiPriority="9" w:unhideWhenUsed="1" w:qFormat="1"/>
+    <w:lsdException w:name="heading 8" w:semiHidden="1" w:uiPriority="9" w:unhideWhenUsed="1" w:qFormat="1"/>
+    <w:lsdException w:name="heading 9" w:semiHidden="1" w:uiPriority="9" w:unhideWhenUsed="1" w:qFormat="1"/>
+    <w:lsdException w:name="index 1" w:semiHidden="1" w:unhideWhenUsed="1"/>
+    <w:lsdException w:name="index 2" w:semiHidden="1" w:unhideWhenUsed="1"/>
+    <w:lsdException w:name="index 3" w:semiHidden="1" w:unhideWhenUsed="1"/>
+    <w:lsdException w:name="index 4" w:semiHidden="1" w:unhideWhenUsed="1"/>
+    <w:lsdException w:name="index 5" w:semiHidden="1" w:unhideWhenUsed="1"/>
+    <w:lsdException w:name="index 6" w:semiHidden="1" w:unhideWhenUsed="1"/>
+    <w:lsdException w:name="index 7" w:semiHidden="1" w:unhideWhenUsed="1"/>
+    <w:lsdException w:name="index 8" w:semiHidden="1" w:unhideWhenUsed="1"/>
+    <w:lsdException w:name="index 9" w:semiHidden="1" w:unhideWhenUsed="1"/>
+    <w:lsdException w:name="toc 1" w:semiHidden="1" w:uiPriority="39" w:unhideWhenUsed="1"/>
+    <w:lsdException w:name="toc 2" w:semiHidden="1" w:uiPriority="39" w:unhideWhenUsed="1"/>
+    <w:lsdException w:name="toc 3" w:semiHidden="1" w:uiPriority="39" w:unhideWhenUsed="1"/>
+    <w:lsdException w:name="toc 4" w:semiHidden="1" w:uiPriority="39" w:unhideWhenUsed="1"/>
+    <w:lsdException w:name="toc 5" w:semiHidden="1" w:uiPriority="39" w:unhideWhenUsed="1"/>
+    <w:lsdException w:name="toc 6" w:semiHidden="1" w:uiPriority="39" w:unhideWhenUsed="1"/>
+    <w:lsdException w:name="toc 7" w:semiHidden="1" w:uiPriority="39" w:unhideWhenUsed="1"/>
+    <w:lsdException w:name="toc 8" w:semiHidden="1" w:uiPriority="39" w:unhideWhenUsed="1"/>
+    <w:lsdException w:name="toc 9" w:semiHidden="1" w:uiPriority="39" w:unhideWhenUsed="1"/>
+    <w:lsdException w:name="Normal Indent" w:semiHidden="1" w:unhideWhenUsed="1"/>
+    <w:lsdException w:name="footnote text" w:semiHidden="1" w:unhideWhenUsed="1"/>
+    <w:lsdException w:name="annotation text" w:semiHidden="1" w:unhideWhenUsed="1"/>
+    <w:lsdException w:name="header" w:semiHidden="1" w:unhideWhenUsed="1"/>
+    <w:lsdException w:name="footer" w:semiHidden="1" w:unhideWhenUsed="1"/>
+    <w:lsdException w:name="index heading" w:semiHidden="1" w:unhideWhenUsed="1"/>
+    <w:lsdException w:name="caption" w:semiHidden="1" w:uiPriority="35" w:unhideWhenUsed="1" w:qFormat="1"/>
+    <w:lsdException w:name="table of figures" w:semiHidden="1" w:unhideWhenUsed="1"/>
+    <w:lsdException w:name="envelope address" w:semiHidden="1" w:unhideWhenUsed="1"/>
+    <w:lsdException w:name="envelope return" w:semiHidden="1" w:unhideWhenUsed="1"/>
+    <w:lsdException w:name="footnote reference" w:semiHidden="1" w:unhideWhenUsed="1"/>
+    <w:lsdException w:name="annotation reference" w:semiHidden="1" w:unhideWhenUsed="1"/>
+    <w:lsdException w:name="line number" w:semiHidden="1" w:unhideWhenUsed="1"/>
+    <w:lsdException w:name="page number" w:semiHidden="1" w:unhideWhenUsed="1"/>
+    <w:lsdException w:name="endnote reference" w:semiHidden="1" w:unhideWhenUsed="1"/>
+    <w:lsdException w:name="endnote text" w:semiHidden="1" w:unhideWhenUsed="1"/>
+    <w:lsdException w:name="table of authorities" w:semiHidden="1" w:unhideWhenUsed="1"/>
+    <w:lsdException w:name="macro" w:semiHidden="1" w:unhideWhenUsed="1"/>
+    <w:lsdException w:name="toa heading" w:semiHidden="1" w:unhideWhenUsed="1"/>
+    <w:lsdException w:name="List" w:semiHidden="1" w:unhideWhenUsed="1"/>
+    <w:lsdException w:name="List Bullet" w:semiHidden="1" w:unhideWhenUsed="1"/>
+    <w:lsdException w:name="List Number" w:semiHidden="1" w:unhideWhenUsed="1"/>
+    <w:lsdException w:name="List 2" w:semiHidden="1" w:unhideWhenUsed="1"/>
+    <w:lsdException w:name="List 3" w:semiHidden="1" w:unhideWhenUsed="1"/>
+    <w:lsdException w:name="List 4" w:semiHidden="1" w:unhideWhenUsed="1"/>
+    <w:lsdException w:name="List 5" w:semiHidden="1" w:unhideWhenUsed="1"/>
+    <w:lsdException w:name="List Bullet 2" w:semiHidden="1" w:unhideWhenUsed="1"/>
+    <w:lsdException w:name="List Bullet 3" w:semiHidden="1" w:unhideWhenUsed="1"/>
+    <w:lsdException w:name="List Bullet 4" w:semiHidden="1" w:unhideWhenUsed="1"/>
+    <w:lsdException w:name="List Bullet 5" w:semiHidden="1" w:unhideWhenUsed="1"/>
+    <w:lsdException w:name="List Number 2" w:semiHidden="1" w:unhideWhenUsed="1"/>
+    <w:lsdException w:name="List Number 3" w:semiHidden="1" w:unhideWhenUsed="1"/>
+    <w:lsdException w:name="List Number 4" w:semiHidden="1" w:unhideWhenUsed="1"/>
+    <w:lsdException w:name="List Number 5" w:semiHidden="1" w:unhideWhenUsed="1"/>
+    <w:lsdException w:name="Title" w:uiPriority="10" w:qFormat="1"/>
+    <w:lsdException w:name="Closing" w:semiHidden="1" w:unhideWhenUsed="1"/>
+    <w:lsdException w:name="Signature" w:semiHidden="1" w:unhideWhenUsed="1"/>
+    <w:lsdException w:name="Default Paragraph Font" w:semiHidden="1" w:uiPriority="1" w:unhideWhenUsed="1"/>
+    <w:lsdException w:name="Body Text" w:semiHidden="1" w:unhideWhenUsed="1"/>
+    <w:lsdException w:name="Body Text Indent" w:semiHidden="1" w:unhideWhenUsed="1"/>
+    <w:lsdException w:name="List Continue" w:semiHidden="1" w:unhideWhenUsed="1"/>
+    <w:lsdException w:name="List Continue 2" w:semiHidden="1" w:unhideWhenUsed="1"/>
+    <w:lsdException w:name="List Continue 3" w:semiHidden="1" w:unhideWhenUsed="1"/>
+    <w:lsdException w:name="List Continue 4" w:semiHidden="1" w:unhideWhenUsed="1"/>
+    <w:lsdException w:name="List Continue 5" w:semiHidden="1" w:unhideWhenUsed="1"/>
+    <w:lsdException w:name="Message Header" w:semiHidden="1" w:unhideWhenUsed="1"/>
+    <w:lsdException w:name="Subtitle" w:uiPriority="11" w:qFormat="1"/>
+    <w:lsdException w:name="Salutation" w:semiHidden="1" w:unhideWhenUsed="1"/>
+    <w:lsdException w:name="Date" w:semiHidden="1" w:unhideWhenUsed="1"/>
+    <w:lsdException w:name="Body Text First Indent" w:semiHidden="1" w:unhideWhenUsed="1"/>
+    <w:lsdException w:name="Body Text First Indent 2" w:semiHidden="1" w:unhideWhenUsed="1"/>
+    <w:lsdException w:name="Note Heading" w:semiHidden="1" w:unhideWhenUsed="1"/>
+    <w:lsdException w:name="Body Text 2" w:semiHidden="1" w:unhideWhenUsed="1"/>
+    <w:lsdException w:name="Body Text 3" w:semiHidden="1" w:unhideWhenUsed="1"/>
+    <w:lsdException w:name="Body Text Indent 2" w:semiHidden="1" w:unhideWhenUsed="1"/>
+    <w:lsdException w:name="Body Text Indent 3" w:semiHidden="1" w:unhideWhenUsed="1"/>
+    <w:lsdException w:name="Block Text" w:semiHidden="1" w:unhideWhenUsed="1"/>
+    <w:lsdException w:name="Hyperlink" w:semiHidden="1" w:unhideWhenUsed="1"/>
+    <w:lsdException w:name="FollowedHyperlink" w:semiHidden="1" w:unhideWhenUsed="1"/>
+    <w:lsdException w:name="Strong" w:uiPriority="22" w:qFormat="1"/>
+    <w:lsdException w:name="Emphasis" w:uiPriority="20" w:qFormat="1"/>
+    <w:lsdException w:name="Document Map" w:semiHidden="1" w:unhideWhenUsed="1"/>
+    <w:lsdException w:name="Plain Text" w:semiHidden="1" w:unhideWhenUsed="1"/>
+    <w:lsdException w:name="E-mail Signature" w:semiHidden="1" w:unhideWhenUsed="1"/>
+    <w:lsdException w:name="HTML Top of Form" w:semiHidden="1" w:unhideWhenUsed="1"/>
+    <w:lsdException w:name="HTML Bottom of Form" w:semiHidden="1" w:unhideWhenUsed="1"/>
+    <w:lsdException w:name="Normal (Web)" w:semiHidden="1" w:unhideWhenUsed="1"/>
+    <w:lsdException w:name="HTML Acronym" w:semiHidden="1" w:unhideWhenUsed="1"/>
+    <w:lsdException w:name="HTML Address" w:semiHidden="1" w:unhideWhenUsed="1"/>
+    <w:lsdException w:name="HTML Cite" w:semiHidden="1" w:unhideWhenUsed="1"/>
+    <w:lsdException w:name="HTML Code" w:semiHidden="1" w:unhideWhenUsed="1"/>
+    <w:lsdException w:name="HTML Definition" w:semiHidden="1" w:unhideWhenUsed="1"/>
+    <w:lsdException w:name="HTML Keyboard" w:semiHidden="1" w:unhideWhenUsed="1"/>
+    <w:lsdException w:name="HTML Preformatted" w:semiHidden="1" w:unhideWhenUsed="1"/>
+    <w:lsdException w:name="HTML Sample" w:semiHidden="1" w:unhideWhenUsed="1"/>
+    <w:lsdException w:name="HTML Typewriter" w:semiHidden="1" w:unhideWhenUsed="1"/>
+    <w:lsdException w:name="HTML Variable" w:semiHidden="1" w:unhideWhenUsed="1"/>
+    <w:lsdException w:name="Normal Table" w:semiHidden="1" w:unhideWhenUsed="1"/>
+    <w:lsdException w:name="annotation subject" w:semiHidden="1" w:unhideWhenUsed="1"/>
+    <w:lsdException w:name="No List" w:semiHidden="1" w:unhideWhenUsed="1"/>
+    <w:lsdException w:name="Outline List 1" w:semiHidden="1" w:unhideWhenUsed="1"/>
+    <w:lsdException w:name="Outline List 2" w:semiHidden="1" w:unhideWhenUsed="1"/>
+    <w:lsdException w:name="Outline List 3" w:semiHidden="1" w:unhideWhenUsed="1"/>
+    <w:lsdException w:name="Table Simple 1" w:semiHidden="1" w:unhideWhenUsed="1"/>
+    <w:lsdException w:name="Table Simple 2" w:semiHidden="1" w:unhideWhenUsed="1"/>
+    <w:lsdException w:name="Table Simple 3" w:semiHidden="1" w:unhideWhenUsed="1"/>
+    <w:lsdException w:name="Table Classic 1" w:semiHidden="1" w:unhideWhenUsed="1"/>
+    <w:lsdException w:name="Table Classic 2" w:semiHidden="1" w:unhideWhenUsed="1"/>
+    <w:lsdException w:name="Table Classic 3" w:semiHidden="1" w:unhideWhenUsed="1"/>
+    <w:lsdException w:name="Table Classic 4" w:semiHidden="1" w:unhideWhenUsed="1"/>
+    <w:lsdException w:name="Table Colorful 1" w:semiHidden="1" w:unhideWhenUsed="1"/>
+    <w:lsdException w:name="Table Colorful 2" w:semiHidden="1" w:unhideWhenUsed="1"/>
+    <w:lsdException w:name="Table Colorful 3" w:semiHidden="1" w:unhideWhenUsed="1"/>
+    <w:lsdException w:name="Table Columns 1" w:semiHidden="1" w:unhideWhenUsed="1"/>
+    <w:lsdException w:name="Table Columns 2" w:semiHidden="1" w:unhideWhenUsed="1"/>
+    <w:lsdException w:name="Table Columns 3" w:semiHidden="1" w:unhideWhenUsed="1"/>
+    <w:lsdException w:name="Table Columns 4" w:semiHidden="1" w:unhideWhenUsed="1"/>
+    <w:lsdException w:name="Table Columns 5" w:semiHidden="1" w:unhideWhenUsed="1"/>
+    <w:lsdException w:name="Table Grid 1" w:semiHidden="1" w:unhideWhenUsed="1"/>
+    <w:lsdException w:name="Table Grid 2" w:semiHidden="1" w:unhideWhenUsed="1"/>
+    <w:lsdException w:name="Table Grid 3" w:semiHidden="1" w:unhideWhenUsed="1"/>
+    <w:lsdException w:name="Table Grid 4" w:semiHidden="1" w:unhideWhenUsed="1"/>
+    <w:lsdException w:name="Table Grid 5" w:semiHidden="1" w:unhideWhenUsed="1"/>
+    <w:lsdException w:name="Table Grid 6" w:semiHidden="1" w:unhideWhenUsed="1"/>
+    <w:lsdException w:name="Table Grid 7" w:semiHidden="1" w:unhideWhenUsed="1"/>
+    <w:lsdException w:name="Table Grid 8" w:semiHidden="1" w:unhideWhenUsed="1"/>
+    <w:lsdException w:name="Table List 1" w:semiHidden="1" w:unhideWhenUsed="1"/>
+    <w:lsdException w:name="Table List 2" w:semiHidden="1" w:unhideWhenUsed="1"/>
+    <w:lsdException w:name="Table List 3" w:semiHidden="1" w:unhideWhenUsed="1"/>
+    <w:lsdException w:name="Table List 4" w:semiHidden="1" w:unhideWhenUsed="1"/>
+    <w:lsdException w:name="Table List 5" w:semiHidden="1" w:unhideWhenUsed="1"/>
+    <w:lsdException w:name="Table List 6" w:semiHidden="1" w:unhideWhenUsed="1"/>
+    <w:lsdException w:name="Table List 7" w:semiHidden="1" w:unhideWhenUsed="1"/>
+    <w:lsdException w:name="Table List 8" w:semiHidden="1" w:unhideWhenUsed="1"/>
+    <w:lsdException w:name="Table 3D effects 1" w:semiHidden="1" w:unhideWhenUsed="1"/>
+    <w:lsdException w:name="Table 3D effects 2" w:semiHidden="1" w:unhideWhenUsed="1"/>
+    <w:lsdException w:name="Table 3D effects 3" w:semiHidden="1" w:unhideWhenUsed="1"/>
+    <w:lsdException w:name="Table Contemporary" w:semiHidden="1" w:unhideWhenUsed="1"/>
+    <w:lsdException w:name="Table Elegant" w:semiHidden="1" w:unhideWhenUsed="1"/>
+    <w:lsdException w:name="Table Professional" w:semiHidden="1" w:unhideWhenUsed="1"/>
+    <w:lsdException w:name="Table Subtle 1" w:semiHidden="1" w:unhideWhenUsed="1"/>
+    <w:lsdException w:name="Table Subtle 2" w:semiHidden="1" w:unhideWhenUsed="1"/>
+    <w:lsdException w:name="Table Web 1" w:semiHidden="1" w:unhideWhenUsed="1"/>
+    <w:lsdException w:name="Table Web 2" w:semiHidden="1" w:unhideWhenUsed="1"/>
+    <w:lsdException w:name="Table Web 3" w:semiHidden="1" w:unhideWhenUsed="1"/>
+    <w:lsdException w:name="Balloon Text" w:semiHidden="1" w:unhideWhenUsed="1"/>
+    <w:lsdException w:name="Table Grid" w:uiPriority="39"/>
+    <w:lsdException w:name="Table Theme" w:semiHidden="1" w:unhideWhenUsed="1"/>
+    <w:lsdException w:name="Placeholder Text" w:semiHidden="1"/>
+    <w:lsdException w:name="No Spacing" w:uiPriority="1" w:qFormat="1"/>
+    <w:lsdException w:name="Light Shading" w:uiPriority="60"/>
+    <w:lsdException w:name="Light List" w:uiPriority="61"/>
+    <w:lsdException w:name="Light Grid" w:uiPriority="62"/>
+    <w:lsdException w:name="Medium Shading 1" w:uiPriority="63"/>
+    <w:lsdException w:name="Medium Shading 2" w:uiPriority="64"/>
+    <w:lsdException w:name="Medium List 1" w:uiPriority="65"/>
+    <w:lsdException w:name="Medium List 2" w:uiPriority="66"/>
+    <w:lsdException w:name="Medium Grid 1" w:uiPriority="67"/>
+    <w:lsdException w:name="Medium Grid 2" w:uiPriority="68"/>
+    <w:lsdException w:name="Medium Grid 3" w:uiPriority="69"/>
+    <w:lsdException w:name="Dark List" w:uiPriority="70"/>
+    <w:lsdException w:name="Colorful Shading" w:uiPriority="71"/>
+    <w:lsdException w:name="Colorful List" w:uiPriority="72"/>
+    <w:lsdException w:name="Colorful Grid" w:uiPriority="73"/>
+    <w:lsdException w:name="Light Shading Accent 1" w:uiPriority="60"/>
+    <w:lsdException w:name="Light List Accent 1" w:uiPriority="61"/>
+    <w:lsdException w:name="Light Grid Accent 1" w:uiPriority="62"/>
+    <w:lsdException w:name="Medium Shading 1 Accent 1" w:uiPriority="63"/>
+    <w:lsdException w:name="Medium Shading 2 Accent 1" w:uiPriority="64"/>
+    <w:lsdException w:name="Medium List 1 Accent 1" w:uiPriority="65"/>
+    <w:lsdException w:name="Revision" w:semiHidden="1"/>
+    <w:lsdException w:name="List Paragraph" w:uiPriority="34" w:qFormat="1"/>
+    <w:lsdException w:name="Quote" w:uiPriority="29" w:qFormat="1"/>
+    <w:lsdException w:name="Intense Quote" w:uiPriority="30" w:qFormat="1"/>
+    <w:lsdException w:name="Medium List 2 Accent 1" w:uiPriority="66"/>
+    <w:lsdException w:name="Medium Grid 1 Accent 1" w:uiPriority="67"/>
+    <w:lsdException w:name="Medium Grid 2 Accent 1" w:uiPriority="68"/>
+    <w:lsdException w:name="Medium Grid 3 Accent 1" w:uiPriority="69"/>
+    <w:lsdException w:name="Dark List Accent 1" w:uiPriority="70"/>
+    <w:lsdException w:name="Colorful Shading Accent 1" w:uiPriority="71"/>
+    <w:lsdException w:name="Colorful List Accent 1" w:uiPriority="72"/>
+    <w:lsdException w:name="Colorful Grid Accent 1" w:uiPriority="73"/>
+    <w:lsdException w:name="Light Shading Accent 2" w:uiPriority="60"/>
+    <w:lsdException w:name="Light List Accent 2" w:uiPriority="61"/>
+    <w:lsdException w:name="Light Grid Accent 2" w:uiPriority="62"/>
+    <w:lsdException w:name="Medium Shading 1 Accent 2" w:uiPriority="63"/>
+    <w:lsdException w:name="Medium Shading 2 Accent 2" w:uiPriority="64"/>
+    <w:lsdException w:name="Medium List 1 Accent 2" w:uiPriority="65"/>
+    <w:lsdException w:name="Medium List 2 Accent 2" w:uiPriority="66"/>
+    <w:lsdException w:name="Medium Grid 1 Accent 2" w:uiPriority="67"/>
+    <w:lsdException w:name="Medium Grid 2 Accent 2" w:uiPriority="68"/>
+    <w:lsdException w:name="Medium Grid 3 Accent 2" w:uiPriority="69"/>
+    <w:lsdException w:name="Dark List Accent 2" w:uiPriority="70"/>
+    <w:lsdException w:name="Colorful Shading Accent 2" w:uiPriority="71"/>
+    <w:lsdException w:name="Colorful List Accent 2" w:uiPriority="72"/>
+    <w:lsdException w:name="Colorful Grid Accent 2" w:uiPriority="73"/>
+    <w:lsdException w:name="Light Shading Accent 3" w:uiPriority="60"/>
+    <w:lsdException w:name="Light List Accent 3" w:uiPriority="61"/>
+    <w:lsdException w:name="Light Grid Accent 3" w:uiPriority="62"/>
+    <w:lsdException w:name="Medium Shading 1 Accent 3" w:uiPriority="63"/>
+    <w:lsdException w:name="Medium Shading 2 Accent 3" w:uiPriority="64"/>
+    <w:lsdException w:name="Medium List 1 Accent 3" w:uiPriority="65"/>
+    <w:lsdException w:name="Medium List 2 Accent 3" w:uiPriority="66"/>
+    <w:lsdException w:name="Medium Grid 1 Accent 3" w:uiPriority="67"/>
+    <w:lsdException w:name="Medium Grid 2 Accent 3" w:uiPriority="68"/>
+    <w:lsdException w:name="Medium Grid 3 Accent 3" w:uiPriority="69"/>
+    <w:lsdException w:name="Dark List Accent 3" w:uiPriority="70"/>
+    <w:lsdException w:name="Colorful Shading Accent 3" w:uiPriority="71"/>
+    <w:lsdException w:name="Colorful List Accent 3" w:uiPriority="72"/>
+    <w:lsdException w:name="Colorful Grid Accent 3" w:uiPriority="73"/>
+    <w:lsdException w:name="Light Shading Accent 4" w:uiPriority="60"/>
+    <w:lsdException w:name="Light List Accent 4" w:uiPriority="61"/>
+    <w:lsdException w:name="Light Grid Accent 4" w:uiPriority="62"/>
+    <w:lsdException w:name="Medium Shading 1 Accent 4" w:uiPriority="63"/>
+    <w:lsdException w:name="Medium Shading 2 Accent 4" w:uiPriority="64"/>
+    <w:lsdException w:name="Medium List 1 Accent 4" w:uiPriority="65"/>
+    <w:lsdException w:name="Medium List 2 Accent 4" w:uiPriority="66"/>
+    <w:lsdException w:name="Medium Grid 1 Accent 4" w:uiPriority="67"/>
+    <w:lsdException w:name="Medium Grid 2 Accent 4" w:uiPriority="68"/>
+    <w:lsdException w:name="Medium Grid 3 Accent 4" w:uiPriority="69"/>
+    <w:lsdException w:name="Dark List Accent 4" w:uiPriority="70"/>
+    <w:lsdException w:name="Colorful Shading Accent 4" w:uiPriority="71"/>
+    <w:lsdException w:name="Colorful List Accent 4" w:uiPriority="72"/>
+    <w:lsdException w:name="Colorful Grid Accent 4" w:uiPriority="73"/>
+    <w:lsdException w:name="Light Shading Accent 5" w:uiPriority="60"/>
+    <w:lsdException w:name="Light List Accent 5" w:uiPriority="61"/>
+    <w:lsdException w:name="Light Grid Accent 5" w:uiPriority="62"/>
+    <w:lsdException w:name="Medium Shading 1 Accent 5" w:uiPriority="63"/>
+    <w:lsdException w:name="Medium Shading 2 Accent 5" w:uiPriority="64"/>
+    <w:lsdException w:name="Medium List 1 Accent 5" w:uiPriority="65"/>
+    <w:lsdException w:name="Medium List 2 Accent 5" w:uiPriority="66"/>
+    <w:lsdException w:name="Medium Grid 1 Accent 5" w:uiPriority="67"/>
+    <w:lsdException w:name="Medium Grid 2 Accent 5" w:uiPriority="68"/>
+    <w:lsdException w:name="Medium Grid 3 Accent 5" w:uiPriority="69"/>
+    <w:lsdException w:name="Dark List Accent 5" w:uiPriority="70"/>
+    <w:lsdException w:name="Colorful Shading Accent 5" w:uiPriority="71"/>
+    <w:lsdException w:name="Colorful List Accent 5" w:uiPriority="72"/>
+    <w:lsdException w:name="Colorful Grid Accent 5" w:uiPriority="73"/>
+    <w:lsdException w:name="Light Shading Accent 6" w:uiPriority="60"/>
+    <w:lsdException w:name="Light List Accent 6" w:uiPriority="61"/>
+    <w:lsdException w:name="Light Grid Accent 6" w:uiPriority="62"/>
+    <w:lsdException w:name="Medium Shading 1 Accent 6" w:uiPriority="63"/>
+    <w:lsdException w:name="Medium Shading 2 Accent 6" w:uiPriority="64"/>
+    <w:lsdException w:name="Medium List 1 Accent 6" w:uiPriority="65"/>
+    <w:lsdException w:name="Medium List 2 Accent 6" w:uiPriority="66"/>
+    <w:lsdException w:name="Medium Grid 1 Accent 6" w:uiPriority="67"/>
+    <w:lsdException w:name="Medium Grid 2 Accent 6" w:uiPriority="68"/>
+    <w:lsdException w:name="Medium Grid 3 Accent 6" w:uiPriority="69"/>
+    <w:lsdException w:name="Dark List Accent 6" w:uiPriority="70"/>
+    <w:lsdException w:name="Colorful Shading Accent 6" w:uiPriority="71"/>
+    <w:lsdException w:name="Colorful List Accent 6" w:uiPriority="72"/>
+    <w:lsdException w:name="Colorful Grid Accent 6" w:uiPriority="73"/>
+    <w:lsdException w:name="Subtle Emphasis" w:uiPriority="19" w:qFormat="1"/>
+    <w:lsdException w:name="Intense Emphasis" w:uiPriority="21" w:qFormat="1"/>
+    <w:lsdException w:name="Subtle Reference" w:uiPriority="31" w:qFormat="1"/>
+    <w:lsdException w:name="Intense Reference" w:uiPriority="32" w:qFormat="1"/>
+    <w:lsdException w:name="Book Title" w:uiPriority="33" w:qFormat="1"/>
+    <w:lsdException w:name="Bibliography" w:semiHidden="1" w:uiPriority="37" w:unhideWhenUsed="1"/>
+    <w:lsdException w:name="TOC Heading" w:semiHidden="1" w:uiPriority="39" w:unhideWhenUsed="1" w:qFormat="1"/>
+    <w:lsdException w:name="Plain Table 1" w:uiPriority="41"/>
+    <w:lsdException w:name="Plain Table 2" w:uiPriority="42"/>
+    <w:lsdException w:name="Plain Table 3" w:uiPriority="43"/>
+    <w:lsdException w:name="Plain Table 4" w:uiPriority="44"/>
+    <w:lsdException w:name="Plain Table 5" w:uiPriority="45"/>
+    <w:lsdException w:name="Grid Table Light" w:uiPriority="40"/>
+    <w:lsdException w:name="Grid Table 1 Light" w:uiPriority="46"/>
+    <w:lsdException w:name="Grid Table 2" w:uiPriority="47"/>
+    <w:lsdException w:name="Grid Table 3" w:uiPriority="48"/>
+    <w:lsdException w:name="Grid Table 4" w:uiPriority="49"/>
+    <w:lsdException w:name="Grid Table 5 Dark" w:uiPriority="50"/>
+    <w:lsdException w:name="Grid Table 6 Colorful" w:uiPriority="51"/>
+    <w:lsdException w:name="Grid Table 7 Colorful" w:uiPriority="52"/>
+    <w:lsdException w:name="Grid Table 1 Light Accent 1" w:uiPriority="46"/>
+    <w:lsdException w:name="Grid Table 2 Accent 1" w:uiPriority="47"/>
+    <w:lsdException w:name="Grid Table 3 Accent 1" w:uiPriority="48"/>
+    <w:lsdException w:name="Grid Table 4 Accent 1" w:uiPriority="49"/>
+    <w:lsdException w:name="Grid Table 5 Dark Accent 1" w:uiPriority="50"/>
+    <w:lsdException w:name="Grid Table 6 Colorful Accent 1" w:uiPriority="51"/>
+    <w:lsdException w:name="Grid Table 7 Colorful Accent 1" w:uiPriority="52"/>
+    <w:lsdException w:name="Grid Table 1 Light Accent 2" w:uiPriority="46"/>
+    <w:lsdException w:name="Grid Table 2 Accent 2" w:uiPriority="47"/>
+    <w:lsdException w:name="Grid Table 3 Accent 2" w:uiPriority="48"/>
+    <w:lsdException w:name="Grid Table 4 Accent 2" w:uiPriority="49"/>
+    <w:lsdException w:name="Grid Table 5 Dark Accent 2" w:uiPriority="50"/>
+    <w:lsdException w:name="Grid Table 6 Colorful Accent 2" w:uiPriority="51"/>
+    <w:lsdException w:name="Grid Table 7 Colorful Accent 2" w:uiPriority="52"/>
+    <w:lsdException w:name="Grid Table 1 Light Accent 3" w:uiPriority="46"/>
+    <w:lsdException w:name="Grid Table 2 Accent 3" w:uiPriority="47"/>
+    <w:lsdException w:name="Grid Table 3 Accent 3" w:uiPriority="48"/>
+    <w:lsdException w:name="Grid Table 4 Accent 3" w:uiPriority="49"/>
+    <w:lsdException w:name="Grid Table 5 Dark Accent 3" w:uiPriority="50"/>
+    <w:lsdException w:name="Grid Table 6 Colorful Accent 3" w:uiPriority="51"/>
+    <w:lsdException w:name="Grid Table 7 Colorful Accent 3" w:uiPriority="52"/>
+    <w:lsdException w:name="Grid Table 1 Light Accent 4" w:uiPriority="46"/>
+    <w:lsdException w:name="Grid Table 2 Accent 4" w:uiPriority="47"/>
+    <w:lsdException w:name="Grid Table 3 Accent 4" w:uiPriority="48"/>
+    <w:lsdException w:name="Grid Table 4 Accent 4" w:uiPriority="49"/>
+    <w:lsdException w:name="Grid Table 5 Dark Accent 4" w:uiPriority="50"/>
+    <w:lsdException w:name="Grid Table 6 Colorful Accent 4" w:uiPriority="51"/>
+    <w:lsdException w:name="Grid Table 7 Colorful Accent 4" w:uiPriority="52"/>
+    <w:lsdException w:name="Grid Table 1 Light Accent 5" w:uiPriority="46"/>
+    <w:lsdException w:name="Grid Table 2 Accent 5" w:uiPriority="47"/>
+    <w:lsdException w:name="Grid Table 3 Accent 5" w:uiPriority="48"/>
+    <w:lsdException w:name="Grid Table 4 Accent 5" w:uiPriority="49"/>
+    <w:lsdException w:name="Grid Table 5 Dark Accent 5" w:uiPriority="50"/>
+    <w:lsdException w:name="Grid Table 6 Colorful Accent 5" w:uiPriority="51"/>
+    <w:lsdException w:name="Grid Table 7 Colorful Accent 5" w:uiPriority="52"/>
+    <w:lsdException w:name="Grid Table 1 Light Accent 6" w:uiPriority="46"/>
+    <w:lsdException w:name="Grid Table 2 Accent 6" w:uiPriority="47"/>
+    <w:lsdException w:name="Grid Table 3 Accent 6" w:uiPriority="48"/>
+    <w:lsdException w:name="Grid Table 4 Accent 6" w:uiPriority="49"/>
+    <w:lsdException w:name="Grid Table 5 Dark Accent 6" w:uiPriority="50"/>
+    <w:lsdException w:name="Grid Table 6 Colorful Accent 6" w:uiPriority="51"/>
+    <w:lsdException w:name="Grid Table 7 Colorful Accent 6" w:uiPriority="52"/>
+    <w:lsdException w:name="List Table 1 Light" w:uiPriority="46"/>
+    <w:lsdException w:name="List Table 2" w:uiPriority="47"/>
+    <w:lsdException w:name="List Table 3" w:uiPriority="48"/>
+    <w:lsdException w:name="List Table 4" w:uiPriority="49"/>
+    <w:lsdException w:name="List Table 5 Dark" w:uiPriority="50"/>
+    <w:lsdException w:name="List Table 6 Colorful" w:uiPriority="51"/>
+    <w:lsdException w:name="List Table 7 Colorful" w:uiPriority="52"/>
+    <w:lsdException w:name="List Table 1 Light Accent 1" w:uiPriority="46"/>
+    <w:lsdException w:name="List Table 2 Accent 1" w:uiPriority="47"/>
+    <w:lsdException w:name="List Table 3 Accent 1" w:uiPriority="48"/>
+    <w:lsdException w:name="List Table 4 Accent 1" w:uiPriority="49"/>
+    <w:lsdException w:name="List Table 5 Dark Accent 1" w:uiPriority="50"/>
+    <w:lsdException w:name="List Table 6 Colorful Accent 1" w:uiPriority="51"/>
+    <w:lsdException w:name="List Table 7 Colorful Accent 1" w:uiPriority="52"/>
+    <w:lsdException w:name="List Table 1 Light Accent 2" w:uiPriority="46"/>
+    <w:lsdException w:name="List Table 2 Accent 2" w:uiPriority="47"/>
+    <w:lsdException w:name="List Table 3 Accent 2" w:uiPriority="48"/>
+    <w:lsdException w:name="List Table 4 Accent 2" w:uiPriority="49"/>
+    <w:lsdException w:name="List Table 5 Dark Accent 2" w:uiPriority="50"/>
+    <w:lsdException w:name="List Table 6 Colorful Accent 2" w:uiPriority="51"/>
+    <w:lsdException w:name="List Table 7 Colorful Accent 2" w:uiPriority="52"/>
+    <w:lsdException w:name="List Table 1 Light Accent 3" w:uiPriority="46"/>
+    <w:lsdException w:name="List Table 2 Accent 3" w:uiPriority="47"/>
+    <w:lsdException w:name="List Table 3 Accent 3" w:uiPriority="48"/>
+    <w:lsdException w:name="List Table 4 Accent 3" w:uiPriority="49"/>
+    <w:lsdException w:name="List Table 5 Dark Accent 3" w:uiPriority="50"/>
+    <w:lsdException w:name="List Table 6 Colorful Accent 3" w:uiPriority="51"/>
+    <w:lsdException w:name="List Table 7 Colorful Accent 3" w:uiPriority="52"/>
+    <w:lsdException w:name="List Table 1 Light Accent 4" w:uiPriority="46"/>
+    <w:lsdException w:name="List Table 2 Accent 4" w:uiPriority="47"/>
+    <w:lsdException w:name="List Table 3 Accent 4" w:uiPriority="48"/>
+    <w:lsdException w:name="List Table 4 Accent 4" w:uiPriority="49"/>
+    <w:lsdException w:name="List Table 5 Dark Accent 4" w:uiPriority="50"/>
+    <w:lsdException w:name="List Table 6 Colorful Accent 4" w:uiPriority="51"/>
+    <w:lsdException w:name="List Table 7 Colorful Accent 4" w:uiPriority="52"/>
+    <w:lsdException w:name="List Table 1 Light Accent 5" w:uiPriority="46"/>
+    <w:lsdException w:name="List Table 2 Accent 5" w:uiPriority="47"/>
+    <w:lsdException w:name="List Table 3 Accent 5" w:uiPriority="48"/>
+    <w:lsdException w:name="List Table 4 Accent 5" w:uiPriority="49"/>
+    <w:lsdException w:name="List Table 5 Dark Accent 5" w:uiPriority="50"/>
+    <w:lsdException w:name="List Table 6 Colorful Accent 5" w:uiPriority="51"/>
+    <w:lsdException w:name="List Table 7 Colorful Accent 5" w:uiPriority="52"/>
+    <w:lsdException w:name="List Table 1 Light Accent 6" w:uiPriority="46"/>
+    <w:lsdException w:name="List Table 2 Accent 6" w:uiPriority="47"/>
+    <w:lsdException w:name="List Table 3 Accent 6" w:uiPriority="48"/>
+    <w:lsdException w:name="List Table 4 Accent 6" w:uiPriority="49"/>
+    <w:lsdException w:name="List Table 5 Dark Accent 6" w:uiPriority="50"/>
+    <w:lsdException w:name="List Table 6 Colorful Accent 6" w:uiPriority="51"/>
+    <w:lsdException w:name="List Table 7 Colorful Accent 6" w:uiPriority="52"/>
   </w:latentStyles>
   <w:style w:type="paragraph" w:default="1" w:styleId="Normal">
     <w:name w:val="Normal"/>
@@ -1609,6 +1934,7 @@
       <w:spacing w:after="0" w:line="240" w:lineRule="auto"/>
     </w:pPr>
     <w:tblPr>
+      <w:tblInd w:w="0" w:type="dxa"/>
       <w:tblBorders>
         <w:top w:val="single" w:sz="4" w:space="0" w:color="auto"/>
         <w:left w:val="single" w:sz="4" w:space="0" w:color="auto"/>
@@ -1617,308 +1943,12 @@
         <w:insideH w:val="single" w:sz="4" w:space="0" w:color="auto"/>
         <w:insideV w:val="single" w:sz="4" w:space="0" w:color="auto"/>
       </w:tblBorders>
-    </w:tblPr>
-  </w:style>
-  <w:style w:type="character" w:customStyle="1" w:styleId="Heading1Char">
-    <w:name w:val="Heading 1 Char"/>
-    <w:basedOn w:val="DefaultParagraphFont"/>
-    <w:link w:val="Heading1"/>
-    <w:uiPriority w:val="9"/>
-    <w:rsid w:val="00C30076"/>
-    <w:rPr>
-      <w:rFonts w:asciiTheme="majorHAnsi" w:eastAsiaTheme="majorEastAsia" w:hAnsiTheme="majorHAnsi" w:cstheme="majorBidi"/>
-      <w:color w:val="2E74B5" w:themeColor="accent1" w:themeShade="BF"/>
-      <w:sz w:val="32"/>
-      <w:szCs w:val="32"/>
-    </w:rPr>
-  </w:style>
-  <w:style w:type="paragraph" w:styleId="ListParagraph">
-    <w:name w:val="List Paragraph"/>
-    <w:basedOn w:val="Normal"/>
-    <w:uiPriority w:val="34"/>
-    <w:qFormat/>
-    <w:rsid w:val="00C30076"/>
-    <w:pPr>
-      <w:ind w:left="720"/>
-      <w:contextualSpacing/>
-    </w:pPr>
-  </w:style>
-</w:styles>
-</file>
-
-<file path=word/stylesWithEffects.xml><?xml version="1.0" encoding="utf-8"?>
-<w:styles xmlns:wpc="http://schemas.microsoft.com/office/word/2010/wordprocessingCanvas" xmlns:mc="http://schemas.openxmlformats.org/markup-compatibility/2006" xmlns:o="urn:schemas-microsoft-com:office:office" xmlns:r="http://schemas.openxmlformats.org/officeDocument/2006/relationships" xmlns:m="http://schemas.openxmlformats.org/officeDocument/2006/math" xmlns:v="urn:schemas-microsoft-com:vml" xmlns:wp14="http://schemas.microsoft.com/office/word/2010/wordprocessingDrawing" xmlns:wp="http://schemas.openxmlformats.org/drawingml/2006/wordprocessingDrawing" xmlns:w10="urn:schemas-microsoft-com:office:word" xmlns:w="http://schemas.openxmlformats.org/wordprocessingml/2006/main" xmlns:w14="http://schemas.microsoft.com/office/word/2010/wordml" xmlns:wpg="http://schemas.microsoft.com/office/word/2010/wordprocessingGroup" xmlns:wpi="http://schemas.microsoft.com/office/word/2010/wordprocessingInk" xmlns:wne="http://schemas.microsoft.com/office/word/2006/wordml" xmlns:wps="http://schemas.microsoft.com/office/word/2010/wordprocessingShape" mc:Ignorable="w14 wp14">
-  <w:docDefaults>
-    <w:rPrDefault>
-      <w:rPr>
-        <w:rFonts w:asciiTheme="minorHAnsi" w:eastAsiaTheme="minorHAnsi" w:hAnsiTheme="minorHAnsi" w:cstheme="minorBidi"/>
-        <w:sz w:val="22"/>
-        <w:szCs w:val="22"/>
-        <w:lang w:val="en-AU" w:eastAsia="en-US" w:bidi="ar-SA"/>
-      </w:rPr>
-    </w:rPrDefault>
-    <w:pPrDefault>
-      <w:pPr>
-        <w:spacing w:after="160" w:line="259" w:lineRule="auto"/>
-      </w:pPr>
-    </w:pPrDefault>
-  </w:docDefaults>
-  <w:latentStyles w:defLockedState="0" w:defUIPriority="99" w:defSemiHidden="1" w:defUnhideWhenUsed="1" w:defQFormat="0" w:count="267">
-    <w:lsdException w:name="Normal" w:semiHidden="0" w:uiPriority="0" w:unhideWhenUsed="0" w:qFormat="1"/>
-    <w:lsdException w:name="heading 1" w:semiHidden="0" w:uiPriority="9" w:unhideWhenUsed="0" w:qFormat="1"/>
-    <w:lsdException w:name="heading 2" w:uiPriority="9" w:qFormat="1"/>
-    <w:lsdException w:name="heading 3" w:uiPriority="9" w:qFormat="1"/>
-    <w:lsdException w:name="heading 4" w:uiPriority="9" w:qFormat="1"/>
-    <w:lsdException w:name="heading 5" w:uiPriority="9" w:qFormat="1"/>
-    <w:lsdException w:name="heading 6" w:uiPriority="9" w:qFormat="1"/>
-    <w:lsdException w:name="heading 7" w:uiPriority="9" w:qFormat="1"/>
-    <w:lsdException w:name="heading 8" w:uiPriority="9" w:qFormat="1"/>
-    <w:lsdException w:name="heading 9" w:uiPriority="9" w:qFormat="1"/>
-    <w:lsdException w:name="toc 1" w:uiPriority="39"/>
-    <w:lsdException w:name="toc 2" w:uiPriority="39"/>
-    <w:lsdException w:name="toc 3" w:uiPriority="39"/>
-    <w:lsdException w:name="toc 4" w:uiPriority="39"/>
-    <w:lsdException w:name="toc 5" w:uiPriority="39"/>
-    <w:lsdException w:name="toc 6" w:uiPriority="39"/>
-    <w:lsdException w:name="toc 7" w:uiPriority="39"/>
-    <w:lsdException w:name="toc 8" w:uiPriority="39"/>
-    <w:lsdException w:name="toc 9" w:uiPriority="39"/>
-    <w:lsdException w:name="caption" w:uiPriority="35" w:qFormat="1"/>
-    <w:lsdException w:name="Title" w:semiHidden="0" w:uiPriority="10" w:unhideWhenUsed="0" w:qFormat="1"/>
-    <w:lsdException w:name="Default Paragraph Font" w:uiPriority="1"/>
-    <w:lsdException w:name="Subtitle" w:semiHidden="0" w:uiPriority="11" w:unhideWhenUsed="0" w:qFormat="1"/>
-    <w:lsdException w:name="Strong" w:semiHidden="0" w:uiPriority="22" w:unhideWhenUsed="0" w:qFormat="1"/>
-    <w:lsdException w:name="Emphasis" w:semiHidden="0" w:uiPriority="20" w:unhideWhenUsed="0" w:qFormat="1"/>
-    <w:lsdException w:name="Normal Table" w:semiHidden="0" w:unhideWhenUsed="0"/>
-    <w:lsdException w:name="Table Subtle 2" w:semiHidden="0" w:unhideWhenUsed="0"/>
-    <w:lsdException w:name="Table Web 3" w:semiHidden="0" w:unhideWhenUsed="0"/>
-    <w:lsdException w:name="Table Grid" w:semiHidden="0" w:uiPriority="39" w:unhideWhenUsed="0"/>
-    <w:lsdException w:name="Placeholder Text" w:unhideWhenUsed="0"/>
-    <w:lsdException w:name="No Spacing" w:semiHidden="0" w:uiPriority="1" w:unhideWhenUsed="0" w:qFormat="1"/>
-    <w:lsdException w:name="Light Shading" w:semiHidden="0" w:uiPriority="60" w:unhideWhenUsed="0"/>
-    <w:lsdException w:name="Light List" w:semiHidden="0" w:uiPriority="61" w:unhideWhenUsed="0"/>
-    <w:lsdException w:name="Light Grid" w:semiHidden="0" w:uiPriority="62" w:unhideWhenUsed="0"/>
-    <w:lsdException w:name="Medium Shading 1" w:semiHidden="0" w:uiPriority="63" w:unhideWhenUsed="0"/>
-    <w:lsdException w:name="Medium Shading 2" w:semiHidden="0" w:uiPriority="64" w:unhideWhenUsed="0"/>
-    <w:lsdException w:name="Medium List 1" w:semiHidden="0" w:uiPriority="65" w:unhideWhenUsed="0"/>
-    <w:lsdException w:name="Medium List 2" w:semiHidden="0" w:uiPriority="66" w:unhideWhenUsed="0"/>
-    <w:lsdException w:name="Medium Grid 1" w:semiHidden="0" w:uiPriority="67" w:unhideWhenUsed="0"/>
-    <w:lsdException w:name="Medium Grid 2" w:semiHidden="0" w:uiPriority="68" w:unhideWhenUsed="0"/>
-    <w:lsdException w:name="Medium Grid 3" w:semiHidden="0" w:uiPriority="69" w:unhideWhenUsed="0"/>
-    <w:lsdException w:name="Dark List" w:semiHidden="0" w:uiPriority="70" w:unhideWhenUsed="0"/>
-    <w:lsdException w:name="Colorful Shading" w:semiHidden="0" w:uiPriority="71" w:unhideWhenUsed="0"/>
-    <w:lsdException w:name="Colorful List" w:semiHidden="0" w:uiPriority="72" w:unhideWhenUsed="0"/>
-    <w:lsdException w:name="Colorful Grid" w:semiHidden="0" w:uiPriority="73" w:unhideWhenUsed="0"/>
-    <w:lsdException w:name="Light Shading Accent 1" w:semiHidden="0" w:uiPriority="60" w:unhideWhenUsed="0"/>
-    <w:lsdException w:name="Light List Accent 1" w:semiHidden="0" w:uiPriority="61" w:unhideWhenUsed="0"/>
-    <w:lsdException w:name="Light Grid Accent 1" w:semiHidden="0" w:uiPriority="62" w:unhideWhenUsed="0"/>
-    <w:lsdException w:name="Medium Shading 1 Accent 1" w:semiHidden="0" w:uiPriority="63" w:unhideWhenUsed="0"/>
-    <w:lsdException w:name="Medium Shading 2 Accent 1" w:semiHidden="0" w:uiPriority="64" w:unhideWhenUsed="0"/>
-    <w:lsdException w:name="Medium List 1 Accent 1" w:semiHidden="0" w:uiPriority="65" w:unhideWhenUsed="0"/>
-    <w:lsdException w:name="Revision" w:unhideWhenUsed="0"/>
-    <w:lsdException w:name="List Paragraph" w:semiHidden="0" w:uiPriority="34" w:unhideWhenUsed="0" w:qFormat="1"/>
-    <w:lsdException w:name="Quote" w:semiHidden="0" w:uiPriority="29" w:unhideWhenUsed="0" w:qFormat="1"/>
-    <w:lsdException w:name="Intense Quote" w:semiHidden="0" w:uiPriority="30" w:unhideWhenUsed="0" w:qFormat="1"/>
-    <w:lsdException w:name="Medium List 2 Accent 1" w:semiHidden="0" w:uiPriority="66" w:unhideWhenUsed="0"/>
-    <w:lsdException w:name="Medium Grid 1 Accent 1" w:semiHidden="0" w:uiPriority="67" w:unhideWhenUsed="0"/>
-    <w:lsdException w:name="Medium Grid 2 Accent 1" w:semiHidden="0" w:uiPriority="68" w:unhideWhenUsed="0"/>
-    <w:lsdException w:name="Medium Grid 3 Accent 1" w:semiHidden="0" w:uiPriority="69" w:unhideWhenUsed="0"/>
-    <w:lsdException w:name="Dark List Accent 1" w:semiHidden="0" w:uiPriority="70" w:unhideWhenUsed="0"/>
-    <w:lsdException w:name="Colorful Shading Accent 1" w:semiHidden="0" w:uiPriority="71" w:unhideWhenUsed="0"/>
-    <w:lsdException w:name="Colorful List Accent 1" w:semiHidden="0" w:uiPriority="72" w:unhideWhenUsed="0"/>
-    <w:lsdException w:name="Colorful Grid Accent 1" w:semiHidden="0" w:uiPriority="73" w:unhideWhenUsed="0"/>
-    <w:lsdException w:name="Light Shading Accent 2" w:semiHidden="0" w:uiPriority="60" w:unhideWhenUsed="0"/>
-    <w:lsdException w:name="Light List Accent 2" w:semiHidden="0" w:uiPriority="61" w:unhideWhenUsed="0"/>
-    <w:lsdException w:name="Light Grid Accent 2" w:semiHidden="0" w:uiPriority="62" w:unhideWhenUsed="0"/>
-    <w:lsdException w:name="Medium Shading 1 Accent 2" w:semiHidden="0" w:uiPriority="63" w:unhideWhenUsed="0"/>
-    <w:lsdException w:name="Medium Shading 2 Accent 2" w:semiHidden="0" w:uiPriority="64" w:unhideWhenUsed="0"/>
-    <w:lsdException w:name="Medium List 1 Accent 2" w:semiHidden="0" w:uiPriority="65" w:unhideWhenUsed="0"/>
-    <w:lsdException w:name="Medium List 2 Accent 2" w:semiHidden="0" w:uiPriority="66" w:unhideWhenUsed="0"/>
-    <w:lsdException w:name="Medium Grid 1 Accent 2" w:semiHidden="0" w:uiPriority="67" w:unhideWhenUsed="0"/>
-    <w:lsdException w:name="Medium Grid 2 Accent 2" w:semiHidden="0" w:uiPriority="68" w:unhideWhenUsed="0"/>
-    <w:lsdException w:name="Medium Grid 3 Accent 2" w:semiHidden="0" w:uiPriority="69" w:unhideWhenUsed="0"/>
-    <w:lsdException w:name="Dark List Accent 2" w:semiHidden="0" w:uiPriority="70" w:unhideWhenUsed="0"/>
-    <w:lsdException w:name="Colorful Shading Accent 2" w:semiHidden="0" w:uiPriority="71" w:unhideWhenUsed="0"/>
-    <w:lsdException w:name="Colorful List Accent 2" w:semiHidden="0" w:uiPriority="72" w:unhideWhenUsed="0"/>
-    <w:lsdException w:name="Colorful Grid Accent 2" w:semiHidden="0" w:uiPriority="73" w:unhideWhenUsed="0"/>
-    <w:lsdException w:name="Light Shading Accent 3" w:semiHidden="0" w:uiPriority="60" w:unhideWhenUsed="0"/>
-    <w:lsdException w:name="Light List Accent 3" w:semiHidden="0" w:uiPriority="61" w:unhideWhenUsed="0"/>
-    <w:lsdException w:name="Light Grid Accent 3" w:semiHidden="0" w:uiPriority="62" w:unhideWhenUsed="0"/>
-    <w:lsdException w:name="Medium Shading 1 Accent 3" w:semiHidden="0" w:uiPriority="63" w:unhideWhenUsed="0"/>
-    <w:lsdException w:name="Medium Shading 2 Accent 3" w:semiHidden="0" w:uiPriority="64" w:unhideWhenUsed="0"/>
-    <w:lsdException w:name="Medium List 1 Accent 3" w:semiHidden="0" w:uiPriority="65" w:unhideWhenUsed="0"/>
-    <w:lsdException w:name="Medium List 2 Accent 3" w:semiHidden="0" w:uiPriority="66" w:unhideWhenUsed="0"/>
-    <w:lsdException w:name="Medium Grid 1 Accent 3" w:semiHidden="0" w:uiPriority="67" w:unhideWhenUsed="0"/>
-    <w:lsdException w:name="Medium Grid 2 Accent 3" w:semiHidden="0" w:uiPriority="68" w:unhideWhenUsed="0"/>
-    <w:lsdException w:name="Medium Grid 3 Accent 3" w:semiHidden="0" w:uiPriority="69" w:unhideWhenUsed="0"/>
-    <w:lsdException w:name="Dark List Accent 3" w:semiHidden="0" w:uiPriority="70" w:unhideWhenUsed="0"/>
-    <w:lsdException w:name="Colorful Shading Accent 3" w:semiHidden="0" w:uiPriority="71" w:unhideWhenUsed="0"/>
-    <w:lsdException w:name="Colorful List Accent 3" w:semiHidden="0" w:uiPriority="72" w:unhideWhenUsed="0"/>
-    <w:lsdException w:name="Colorful Grid Accent 3" w:semiHidden="0" w:uiPriority="73" w:unhideWhenUsed="0"/>
-    <w:lsdException w:name="Light Shading Accent 4" w:semiHidden="0" w:uiPriority="60" w:unhideWhenUsed="0"/>
-    <w:lsdException w:name="Light List Accent 4" w:semiHidden="0" w:uiPriority="61" w:unhideWhenUsed="0"/>
-    <w:lsdException w:name="Light Grid Accent 4" w:semiHidden="0" w:uiPriority="62" w:unhideWhenUsed="0"/>
-    <w:lsdException w:name="Medium Shading 1 Accent 4" w:semiHidden="0" w:uiPriority="63" w:unhideWhenUsed="0"/>
-    <w:lsdException w:name="Medium Shading 2 Accent 4" w:semiHidden="0" w:uiPriority="64" w:unhideWhenUsed="0"/>
-    <w:lsdException w:name="Medium List 1 Accent 4" w:semiHidden="0" w:uiPriority="65" w:unhideWhenUsed="0"/>
-    <w:lsdException w:name="Medium List 2 Accent 4" w:semiHidden="0" w:uiPriority="66" w:unhideWhenUsed="0"/>
-    <w:lsdException w:name="Medium Grid 1 Accent 4" w:semiHidden="0" w:uiPriority="67" w:unhideWhenUsed="0"/>
-    <w:lsdException w:name="Medium Grid 2 Accent 4" w:semiHidden="0" w:uiPriority="68" w:unhideWhenUsed="0"/>
-    <w:lsdException w:name="Medium Grid 3 Accent 4" w:semiHidden="0" w:uiPriority="69" w:unhideWhenUsed="0"/>
-    <w:lsdException w:name="Dark List Accent 4" w:semiHidden="0" w:uiPriority="70" w:unhideWhenUsed="0"/>
-    <w:lsdException w:name="Colorful Shading Accent 4" w:semiHidden="0" w:uiPriority="71" w:unhideWhenUsed="0"/>
-    <w:lsdException w:name="Colorful List Accent 4" w:semiHidden="0" w:uiPriority="72" w:unhideWhenUsed="0"/>
-    <w:lsdException w:name="Colorful Grid Accent 4" w:semiHidden="0" w:uiPriority="73" w:unhideWhenUsed="0"/>
-    <w:lsdException w:name="Light Shading Accent 5" w:semiHidden="0" w:uiPriority="60" w:unhideWhenUsed="0"/>
-    <w:lsdException w:name="Light List Accent 5" w:semiHidden="0" w:uiPriority="61" w:unhideWhenUsed="0"/>
-    <w:lsdException w:name="Light Grid Accent 5" w:semiHidden="0" w:uiPriority="62" w:unhideWhenUsed="0"/>
-    <w:lsdException w:name="Medium Shading 1 Accent 5" w:semiHidden="0" w:uiPriority="63" w:unhideWhenUsed="0"/>
-    <w:lsdException w:name="Medium Shading 2 Accent 5" w:semiHidden="0" w:uiPriority="64" w:unhideWhenUsed="0"/>
-    <w:lsdException w:name="Medium List 1 Accent 5" w:semiHidden="0" w:uiPriority="65" w:unhideWhenUsed="0"/>
-    <w:lsdException w:name="Medium List 2 Accent 5" w:semiHidden="0" w:uiPriority="66" w:unhideWhenUsed="0"/>
-    <w:lsdException w:name="Medium Grid 1 Accent 5" w:semiHidden="0" w:uiPriority="67" w:unhideWhenUsed="0"/>
-    <w:lsdException w:name="Medium Grid 2 Accent 5" w:semiHidden="0" w:uiPriority="68" w:unhideWhenUsed="0"/>
-    <w:lsdException w:name="Medium Grid 3 Accent 5" w:semiHidden="0" w:uiPriority="69" w:unhideWhenUsed="0"/>
-    <w:lsdException w:name="Dark List Accent 5" w:semiHidden="0" w:uiPriority="70" w:unhideWhenUsed="0"/>
-    <w:lsdException w:name="Colorful Shading Accent 5" w:semiHidden="0" w:uiPriority="71" w:unhideWhenUsed="0"/>
-    <w:lsdException w:name="Colorful List Accent 5" w:semiHidden="0" w:uiPriority="72" w:unhideWhenUsed="0"/>
-    <w:lsdException w:name="Colorful Grid Accent 5" w:semiHidden="0" w:uiPriority="73" w:unhideWhenUsed="0"/>
-    <w:lsdException w:name="Light Shading Accent 6" w:semiHidden="0" w:uiPriority="60" w:unhideWhenUsed="0"/>
-    <w:lsdException w:name="Light List Accent 6" w:semiHidden="0" w:uiPriority="61" w:unhideWhenUsed="0"/>
-    <w:lsdException w:name="Light Grid Accent 6" w:semiHidden="0" w:uiPriority="62" w:unhideWhenUsed="0"/>
-    <w:lsdException w:name="Medium Shading 1 Accent 6" w:semiHidden="0" w:uiPriority="63" w:unhideWhenUsed="0"/>
-    <w:lsdException w:name="Medium Shading 2 Accent 6" w:semiHidden="0" w:uiPriority="64" w:unhideWhenUsed="0"/>
-    <w:lsdException w:name="Medium List 1 Accent 6" w:semiHidden="0" w:uiPriority="65" w:unhideWhenUsed="0"/>
-    <w:lsdException w:name="Medium List 2 Accent 6" w:semiHidden="0" w:uiPriority="66" w:unhideWhenUsed="0"/>
-    <w:lsdException w:name="Medium Grid 1 Accent 6" w:semiHidden="0" w:uiPriority="67" w:unhideWhenUsed="0"/>
-    <w:lsdException w:name="Medium Grid 2 Accent 6" w:semiHidden="0" w:uiPriority="68" w:unhideWhenUsed="0"/>
-    <w:lsdException w:name="Medium Grid 3 Accent 6" w:semiHidden="0" w:uiPriority="69" w:unhideWhenUsed="0"/>
-    <w:lsdException w:name="Dark List Accent 6" w:semiHidden="0" w:uiPriority="70" w:unhideWhenUsed="0"/>
-    <w:lsdException w:name="Colorful Shading Accent 6" w:semiHidden="0" w:uiPriority="71" w:unhideWhenUsed="0"/>
-    <w:lsdException w:name="Colorful List Accent 6" w:semiHidden="0" w:uiPriority="72" w:unhideWhenUsed="0"/>
-    <w:lsdException w:name="Colorful Grid Accent 6" w:semiHidden="0" w:uiPriority="73" w:unhideWhenUsed="0"/>
-    <w:lsdException w:name="Subtle Emphasis" w:semiHidden="0" w:uiPriority="19" w:unhideWhenUsed="0" w:qFormat="1"/>
-    <w:lsdException w:name="Intense Emphasis" w:semiHidden="0" w:uiPriority="21" w:unhideWhenUsed="0" w:qFormat="1"/>
-    <w:lsdException w:name="Subtle Reference" w:semiHidden="0" w:uiPriority="31" w:unhideWhenUsed="0" w:qFormat="1"/>
-    <w:lsdException w:name="Intense Reference" w:semiHidden="0" w:uiPriority="32" w:unhideWhenUsed="0" w:qFormat="1"/>
-    <w:lsdException w:name="Book Title" w:semiHidden="0" w:uiPriority="33" w:unhideWhenUsed="0" w:qFormat="1"/>
-    <w:lsdException w:name="Bibliography" w:uiPriority="37"/>
-    <w:lsdException w:name="TOC Heading" w:uiPriority="39" w:qFormat="1"/>
-  </w:latentStyles>
-  <w:style w:type="paragraph" w:default="1" w:styleId="Normal">
-    <w:name w:val="Normal"/>
-    <w:qFormat/>
-    <w:rsid w:val="009E2880"/>
-  </w:style>
-  <w:style w:type="paragraph" w:styleId="Heading1">
-    <w:name w:val="heading 1"/>
-    <w:basedOn w:val="Normal"/>
-    <w:next w:val="Normal"/>
-    <w:link w:val="Heading1Char"/>
-    <w:uiPriority w:val="9"/>
-    <w:qFormat/>
-    <w:rsid w:val="00C30076"/>
-    <w:pPr>
-      <w:keepNext/>
-      <w:keepLines/>
-      <w:spacing w:before="240" w:after="0"/>
-      <w:outlineLvl w:val="0"/>
-    </w:pPr>
-    <w:rPr>
-      <w:rFonts w:asciiTheme="majorHAnsi" w:eastAsiaTheme="majorEastAsia" w:hAnsiTheme="majorHAnsi" w:cstheme="majorBidi"/>
-      <w:color w:val="2E74B5" w:themeColor="accent1" w:themeShade="BF"/>
-      <w:sz w:val="32"/>
-      <w:szCs w:val="32"/>
-    </w:rPr>
-  </w:style>
-  <w:style w:type="character" w:default="1" w:styleId="DefaultParagraphFont">
-    <w:name w:val="Default Paragraph Font"/>
-    <w:uiPriority w:val="1"/>
-    <w:semiHidden/>
-    <w:unhideWhenUsed/>
-  </w:style>
-  <w:style w:type="table" w:default="1" w:styleId="TableNormal">
-    <w:name w:val="Normal Table"/>
-    <w:uiPriority w:val="99"/>
-    <w:semiHidden/>
-    <w:unhideWhenUsed/>
-    <w:tblPr>
-      <w:tblInd w:w="0" w:type="dxa"/>
       <w:tblCellMar>
         <w:top w:w="0" w:type="dxa"/>
         <w:left w:w="108" w:type="dxa"/>
         <w:bottom w:w="0" w:type="dxa"/>
         <w:right w:w="108" w:type="dxa"/>
       </w:tblCellMar>
-    </w:tblPr>
-  </w:style>
-  <w:style w:type="numbering" w:default="1" w:styleId="NoList">
-    <w:name w:val="No List"/>
-    <w:uiPriority w:val="99"/>
-    <w:semiHidden/>
-    <w:unhideWhenUsed/>
-  </w:style>
-  <w:style w:type="paragraph" w:styleId="Header">
-    <w:name w:val="header"/>
-    <w:basedOn w:val="Normal"/>
-    <w:link w:val="HeaderChar"/>
-    <w:uiPriority w:val="99"/>
-    <w:unhideWhenUsed/>
-    <w:rsid w:val="00FA00EE"/>
-    <w:pPr>
-      <w:tabs>
-        <w:tab w:val="center" w:pos="4513"/>
-        <w:tab w:val="right" w:pos="9026"/>
-      </w:tabs>
-      <w:spacing w:after="0" w:line="240" w:lineRule="auto"/>
-    </w:pPr>
-  </w:style>
-  <w:style w:type="character" w:customStyle="1" w:styleId="HeaderChar">
-    <w:name w:val="Header Char"/>
-    <w:basedOn w:val="DefaultParagraphFont"/>
-    <w:link w:val="Header"/>
-    <w:uiPriority w:val="99"/>
-    <w:rsid w:val="00FA00EE"/>
-  </w:style>
-  <w:style w:type="paragraph" w:styleId="Footer">
-    <w:name w:val="footer"/>
-    <w:basedOn w:val="Normal"/>
-    <w:link w:val="FooterChar"/>
-    <w:uiPriority w:val="99"/>
-    <w:unhideWhenUsed/>
-    <w:rsid w:val="00FA00EE"/>
-    <w:pPr>
-      <w:tabs>
-        <w:tab w:val="center" w:pos="4513"/>
-        <w:tab w:val="right" w:pos="9026"/>
-      </w:tabs>
-      <w:spacing w:after="0" w:line="240" w:lineRule="auto"/>
-    </w:pPr>
-  </w:style>
-  <w:style w:type="character" w:customStyle="1" w:styleId="FooterChar">
-    <w:name w:val="Footer Char"/>
-    <w:basedOn w:val="DefaultParagraphFont"/>
-    <w:link w:val="Footer"/>
-    <w:uiPriority w:val="99"/>
-    <w:rsid w:val="00FA00EE"/>
-  </w:style>
-  <w:style w:type="table" w:styleId="TableGrid">
-    <w:name w:val="Table Grid"/>
-    <w:basedOn w:val="TableNormal"/>
-    <w:uiPriority w:val="39"/>
-    <w:rsid w:val="00FA00EE"/>
-    <w:pPr>
-      <w:spacing w:after="0" w:line="240" w:lineRule="auto"/>
-    </w:pPr>
-    <w:tblPr>
-      <w:tblBorders>
-        <w:top w:val="single" w:sz="4" w:space="0" w:color="auto"/>
-        <w:left w:val="single" w:sz="4" w:space="0" w:color="auto"/>
-        <w:bottom w:val="single" w:sz="4" w:space="0" w:color="auto"/>
-        <w:right w:val="single" w:sz="4" w:space="0" w:color="auto"/>
-        <w:insideH w:val="single" w:sz="4" w:space="0" w:color="auto"/>
-        <w:insideV w:val="single" w:sz="4" w:space="0" w:color="auto"/>
-      </w:tblBorders>
     </w:tblPr>
   </w:style>
   <w:style w:type="character" w:customStyle="1" w:styleId="Heading1Char">
@@ -2203,7 +2233,7 @@
   <a:extraClrSchemeLst/>
   <a:extLst>
     <a:ext uri="{05A4C25C-085E-4340-85A3-A5531E510DB2}">
-      <thm15:themeFamily xmlns:thm15="http://schemas.microsoft.com/office/thememl/2012/main" xmlns="" name="Office Theme" id="{62F939B6-93AF-4DB8-9C6B-D6C7DFDC589F}" vid="{4A3C46E8-61CC-4603-A589-7422A47A8E4A}"/>
+      <thm15:themeFamily xmlns:thm15="http://schemas.microsoft.com/office/thememl/2012/main" name="Office Theme" id="{62F939B6-93AF-4DB8-9C6B-D6C7DFDC589F}" vid="{4A3C46E8-61CC-4603-A589-7422A47A8E4A}"/>
     </a:ext>
   </a:extLst>
 </a:theme>

</xml_diff>

<commit_message>
Added more Use Case Statements
</commit_message>
<xml_diff>
--- a/Documentation/Requirements Model/Short Use Case Descriptions.docx
+++ b/Documentation/Requirements Model/Short Use Case Descriptions.docx
@@ -1,6 +1,6 @@
 
 <file path=word/document.xml><?xml version="1.0" encoding="utf-8"?>
-<w:document xmlns:wpc="http://schemas.microsoft.com/office/word/2010/wordprocessingCanvas" xmlns:mc="http://schemas.openxmlformats.org/markup-compatibility/2006" xmlns:o="urn:schemas-microsoft-com:office:office" xmlns:r="http://schemas.openxmlformats.org/officeDocument/2006/relationships" xmlns:m="http://schemas.openxmlformats.org/officeDocument/2006/math" xmlns:v="urn:schemas-microsoft-com:vml" xmlns:wp14="http://schemas.microsoft.com/office/word/2010/wordprocessingDrawing" xmlns:wp="http://schemas.openxmlformats.org/drawingml/2006/wordprocessingDrawing" xmlns:w10="urn:schemas-microsoft-com:office:word" xmlns:w="http://schemas.openxmlformats.org/wordprocessingml/2006/main" xmlns:w14="http://schemas.microsoft.com/office/word/2010/wordml" xmlns:w15="http://schemas.microsoft.com/office/word/2012/wordml" xmlns:wpg="http://schemas.microsoft.com/office/word/2010/wordprocessingGroup" xmlns:wpi="http://schemas.microsoft.com/office/word/2010/wordprocessingInk" xmlns:wne="http://schemas.microsoft.com/office/word/2006/wordml" xmlns:wps="http://schemas.microsoft.com/office/word/2010/wordprocessingShape" mc:Ignorable="w14 w15 wp14">
+<w:document xmlns:wpc="http://schemas.microsoft.com/office/word/2010/wordprocessingCanvas" xmlns:mc="http://schemas.openxmlformats.org/markup-compatibility/2006" xmlns:o="urn:schemas-microsoft-com:office:office" xmlns:r="http://schemas.openxmlformats.org/officeDocument/2006/relationships" xmlns:m="http://schemas.openxmlformats.org/officeDocument/2006/math" xmlns:v="urn:schemas-microsoft-com:vml" xmlns:wp14="http://schemas.microsoft.com/office/word/2010/wordprocessingDrawing" xmlns:wp="http://schemas.openxmlformats.org/drawingml/2006/wordprocessingDrawing" xmlns:w10="urn:schemas-microsoft-com:office:word" xmlns:w="http://schemas.openxmlformats.org/wordprocessingml/2006/main" xmlns:w14="http://schemas.microsoft.com/office/word/2010/wordml" xmlns:wpg="http://schemas.microsoft.com/office/word/2010/wordprocessingGroup" xmlns:wpi="http://schemas.microsoft.com/office/word/2010/wordprocessingInk" xmlns:wne="http://schemas.microsoft.com/office/word/2006/wordml" xmlns:wps="http://schemas.microsoft.com/office/word/2010/wordprocessingShape" mc:Ignorable="w14 wp14">
   <w:body>
     <w:p>
       <w:pPr>
@@ -507,11 +507,9 @@
       <w:pPr>
         <w:pStyle w:val="ListParagraph"/>
       </w:pPr>
-      <w:proofErr w:type="gramStart"/>
-      <w:r>
-        <w:t>so</w:t>
-      </w:r>
-      <w:proofErr w:type="gramEnd"/>
+      <w:r>
+        <w:t>So</w:t>
+      </w:r>
       <w:r>
         <w:t xml:space="preserve"> that they can update the users list</w:t>
       </w:r>
@@ -690,11 +688,6 @@
     <w:p>
       <w:pPr>
         <w:pStyle w:val="ListParagraph"/>
-      </w:pPr>
-    </w:p>
-    <w:p>
-      <w:pPr>
-        <w:pStyle w:val="ListParagraph"/>
         <w:numPr>
           <w:ilvl w:val="0"/>
           <w:numId w:val="3"/>
@@ -711,10 +704,18 @@
           <w:sz w:val="28"/>
           <w:szCs w:val="28"/>
         </w:rPr>
-        <w:t>Add Resource Requirement to project</w:t>
+        <w:t>Add Resource Requirement to proj</w:t>
       </w:r>
       <w:bookmarkStart w:id="0" w:name="_GoBack"/>
       <w:bookmarkEnd w:id="0"/>
+      <w:r>
+        <w:rPr>
+          <w:color w:val="2E74B5" w:themeColor="accent1" w:themeShade="BF"/>
+          <w:sz w:val="28"/>
+          <w:szCs w:val="28"/>
+        </w:rPr>
+        <w:t>ect</w:t>
+      </w:r>
     </w:p>
     <w:p>
       <w:pPr>
@@ -739,28 +740,273 @@
       <w:pPr>
         <w:pStyle w:val="ListParagraph"/>
       </w:pPr>
+      <w:proofErr w:type="gramStart"/>
       <w:r>
         <w:t>So that the project has a resource requirement.</w:t>
       </w:r>
-    </w:p>
-    <w:p>
-      <w:pPr>
-        <w:pStyle w:val="ListParagraph"/>
-      </w:pPr>
-      <w:r>
+      <w:proofErr w:type="gramEnd"/>
+    </w:p>
+    <w:p>
+      <w:pPr>
+        <w:pStyle w:val="ListParagraph"/>
+        <w:numPr>
+          <w:ilvl w:val="0"/>
+          <w:numId w:val="3"/>
+        </w:numPr>
+      </w:pPr>
+      <w:r>
+        <w:t xml:space="preserve"> </w:t>
+      </w:r>
+      <w:r>
+        <w:rPr>
+          <w:color w:val="2E74B5" w:themeColor="accent1" w:themeShade="BF"/>
+          <w:sz w:val="28"/>
+          <w:szCs w:val="28"/>
+        </w:rPr>
+        <w:t>Update Resource requirement</w:t>
+      </w:r>
+    </w:p>
+    <w:p>
+      <w:pPr>
+        <w:pStyle w:val="ListParagraph"/>
+      </w:pPr>
+      <w:r>
+        <w:t>When a project manager</w:t>
+      </w:r>
+    </w:p>
+    <w:p>
+      <w:pPr>
+        <w:pStyle w:val="ListParagraph"/>
+      </w:pPr>
+      <w:r>
+        <w:t>Wants to update a resource requirement on a project, they click on the resource requirement to alter its values</w:t>
+      </w:r>
+    </w:p>
+    <w:p>
+      <w:pPr>
+        <w:pStyle w:val="ListParagraph"/>
+        <w:numPr>
+          <w:ilvl w:val="0"/>
+          <w:numId w:val="3"/>
+        </w:numPr>
+        <w:rPr>
+          <w:color w:val="2E74B5" w:themeColor="accent1" w:themeShade="BF"/>
+          <w:sz w:val="28"/>
+          <w:szCs w:val="28"/>
+        </w:rPr>
+      </w:pPr>
+      <w:r>
+        <w:rPr>
+          <w:color w:val="2E74B5" w:themeColor="accent1" w:themeShade="BF"/>
+          <w:sz w:val="28"/>
+          <w:szCs w:val="28"/>
+        </w:rPr>
+        <w:t>Remove Resource Requirement</w:t>
+      </w:r>
+    </w:p>
+    <w:p>
+      <w:pPr>
+        <w:pStyle w:val="ListParagraph"/>
+      </w:pPr>
+      <w:r>
+        <w:t>When a project manager</w:t>
+      </w:r>
+    </w:p>
+    <w:p>
+      <w:pPr>
+        <w:pStyle w:val="ListParagraph"/>
+      </w:pPr>
+      <w:r>
+        <w:t>Wants to remove a resource requirement from a project they click the X on the requirement so that the resource requirement is removed from the project.</w:t>
+      </w:r>
+    </w:p>
+    <w:p>
+      <w:pPr>
+        <w:pStyle w:val="ListParagraph"/>
+        <w:numPr>
+          <w:ilvl w:val="0"/>
+          <w:numId w:val="3"/>
+        </w:numPr>
+      </w:pPr>
+      <w:r>
+        <w:rPr>
+          <w:color w:val="2E74B5" w:themeColor="accent1" w:themeShade="BF"/>
+          <w:sz w:val="28"/>
+          <w:szCs w:val="28"/>
+        </w:rPr>
+        <w:t>N</w:t>
+      </w:r>
+      <w:r>
+        <w:rPr>
+          <w:color w:val="2E74B5" w:themeColor="accent1" w:themeShade="BF"/>
+          <w:sz w:val="28"/>
+          <w:szCs w:val="28"/>
+        </w:rPr>
+        <w:t>otify of new project</w:t>
+      </w:r>
+      <w:r>
+        <w:rPr>
+          <w:color w:val="2E74B5" w:themeColor="accent1" w:themeShade="BF"/>
+          <w:sz w:val="28"/>
+          <w:szCs w:val="28"/>
+        </w:rPr>
         <w:tab/>
       </w:r>
       <w:r>
+        <w:rPr>
+          <w:color w:val="2E74B5" w:themeColor="accent1" w:themeShade="BF"/>
+          <w:sz w:val="28"/>
+          <w:szCs w:val="28"/>
+        </w:rPr>
+        <w:t>assignment</w:t>
+      </w:r>
+      <w:r>
         <w:tab/>
       </w:r>
-      <w:r>
-        <w:tab/>
-      </w:r>
-    </w:p>
-    <w:p>
-      <w:pPr>
-        <w:pStyle w:val="ListParagraph"/>
-      </w:pPr>
+    </w:p>
+    <w:p>
+      <w:pPr>
+        <w:pStyle w:val="ListParagraph"/>
+      </w:pPr>
+      <w:r>
+        <w:t>When a user</w:t>
+      </w:r>
+    </w:p>
+    <w:p>
+      <w:pPr>
+        <w:pStyle w:val="ListParagraph"/>
+      </w:pPr>
+      <w:r>
+        <w:t>Gets assigned to a new project they should have a notification</w:t>
+      </w:r>
+    </w:p>
+    <w:p>
+      <w:pPr>
+        <w:pStyle w:val="ListParagraph"/>
+      </w:pPr>
+      <w:r>
+        <w:t>So that they know they are assigned to a project</w:t>
+      </w:r>
+    </w:p>
+    <w:p>
+      <w:pPr>
+        <w:pStyle w:val="ListParagraph"/>
+        <w:numPr>
+          <w:ilvl w:val="0"/>
+          <w:numId w:val="3"/>
+        </w:numPr>
+        <w:rPr>
+          <w:color w:val="2E74B5" w:themeColor="accent1" w:themeShade="BF"/>
+          <w:sz w:val="28"/>
+          <w:szCs w:val="28"/>
+        </w:rPr>
+      </w:pPr>
+      <w:r>
+        <w:t xml:space="preserve"> </w:t>
+      </w:r>
+      <w:r>
+        <w:rPr>
+          <w:color w:val="2E74B5" w:themeColor="accent1" w:themeShade="BF"/>
+          <w:sz w:val="28"/>
+          <w:szCs w:val="28"/>
+        </w:rPr>
+        <w:t>Notify of resource double booking</w:t>
+      </w:r>
+    </w:p>
+    <w:p>
+      <w:pPr>
+        <w:pStyle w:val="ListParagraph"/>
+      </w:pPr>
+      <w:r>
+        <w:t xml:space="preserve">When a resource </w:t>
+      </w:r>
+    </w:p>
+    <w:p>
+      <w:pPr>
+        <w:pStyle w:val="ListParagraph"/>
+      </w:pPr>
+      <w:r>
+        <w:t>Is</w:t>
+      </w:r>
+      <w:r>
+        <w:t xml:space="preserve"> allocated to more than their </w:t>
+      </w:r>
+      <w:r>
+        <w:t>committable</w:t>
+      </w:r>
+      <w:r>
+        <w:t xml:space="preserve"> value</w:t>
+      </w:r>
+    </w:p>
+    <w:p>
+      <w:pPr>
+        <w:pStyle w:val="ListParagraph"/>
+      </w:pPr>
+      <w:r>
+        <w:t>The project managers of the project and the user are notified</w:t>
+      </w:r>
+    </w:p>
+    <w:p>
+      <w:pPr>
+        <w:pStyle w:val="ListParagraph"/>
+      </w:pPr>
+      <w:r>
+        <w:t>So that the resource contention can be managed</w:t>
+      </w:r>
+    </w:p>
+    <w:p>
+      <w:pPr>
+        <w:pStyle w:val="ListParagraph"/>
+        <w:numPr>
+          <w:ilvl w:val="0"/>
+          <w:numId w:val="3"/>
+        </w:numPr>
+        <w:rPr>
+          <w:color w:val="2E74B5" w:themeColor="accent1" w:themeShade="BF"/>
+          <w:sz w:val="28"/>
+          <w:szCs w:val="28"/>
+        </w:rPr>
+      </w:pPr>
+      <w:r>
+        <w:rPr>
+          <w:color w:val="2E74B5" w:themeColor="accent1" w:themeShade="BF"/>
+          <w:sz w:val="28"/>
+          <w:szCs w:val="28"/>
+        </w:rPr>
+        <w:t xml:space="preserve"> View Organisational requirements</w:t>
+      </w:r>
+    </w:p>
+    <w:p>
+      <w:pPr>
+        <w:pStyle w:val="ListParagraph"/>
+      </w:pPr>
+      <w:r>
+        <w:t>When project managers</w:t>
+      </w:r>
+    </w:p>
+    <w:p>
+      <w:pPr>
+        <w:pStyle w:val="ListParagraph"/>
+      </w:pPr>
+      <w:r>
+        <w:t>Want to view the entire organisations resource allocations</w:t>
+      </w:r>
+    </w:p>
+    <w:p>
+      <w:pPr>
+        <w:pStyle w:val="ListParagraph"/>
+      </w:pPr>
+      <w:r>
+        <w:t>They open the view organisation allocation report</w:t>
+      </w:r>
+    </w:p>
+    <w:p>
+      <w:pPr>
+        <w:pStyle w:val="ListParagraph"/>
+      </w:pPr>
+      <w:r>
+        <w:t>So they can view how resources across the organisation are allocated</w:t>
+      </w:r>
     </w:p>
     <w:p>
       <w:pPr>
@@ -788,7 +1034,7 @@
       </w:pPr>
     </w:p>
     <w:sectPr>
-      <w:headerReference w:type="default" r:id="rId7"/>
+      <w:headerReference w:type="default" r:id="rId8"/>
       <w:pgSz w:w="11906" w:h="16838"/>
       <w:pgMar w:top="1440" w:right="1440" w:bottom="1440" w:left="1440" w:header="708" w:footer="708" w:gutter="0"/>
       <w:cols w:space="708"/>
@@ -799,7 +1045,7 @@
 </file>
 
 <file path=word/endnotes.xml><?xml version="1.0" encoding="utf-8"?>
-<w:endnotes xmlns:wpc="http://schemas.microsoft.com/office/word/2010/wordprocessingCanvas" xmlns:mc="http://schemas.openxmlformats.org/markup-compatibility/2006" xmlns:o="urn:schemas-microsoft-com:office:office" xmlns:r="http://schemas.openxmlformats.org/officeDocument/2006/relationships" xmlns:m="http://schemas.openxmlformats.org/officeDocument/2006/math" xmlns:v="urn:schemas-microsoft-com:vml" xmlns:wp14="http://schemas.microsoft.com/office/word/2010/wordprocessingDrawing" xmlns:wp="http://schemas.openxmlformats.org/drawingml/2006/wordprocessingDrawing" xmlns:w10="urn:schemas-microsoft-com:office:word" xmlns:w="http://schemas.openxmlformats.org/wordprocessingml/2006/main" xmlns:w14="http://schemas.microsoft.com/office/word/2010/wordml" xmlns:w15="http://schemas.microsoft.com/office/word/2012/wordml" xmlns:wpg="http://schemas.microsoft.com/office/word/2010/wordprocessingGroup" xmlns:wpi="http://schemas.microsoft.com/office/word/2010/wordprocessingInk" xmlns:wne="http://schemas.microsoft.com/office/word/2006/wordml" xmlns:wps="http://schemas.microsoft.com/office/word/2010/wordprocessingShape" mc:Ignorable="w14 w15 wp14">
+<w:endnotes xmlns:wpc="http://schemas.microsoft.com/office/word/2010/wordprocessingCanvas" xmlns:mc="http://schemas.openxmlformats.org/markup-compatibility/2006" xmlns:o="urn:schemas-microsoft-com:office:office" xmlns:r="http://schemas.openxmlformats.org/officeDocument/2006/relationships" xmlns:m="http://schemas.openxmlformats.org/officeDocument/2006/math" xmlns:v="urn:schemas-microsoft-com:vml" xmlns:wp14="http://schemas.microsoft.com/office/word/2010/wordprocessingDrawing" xmlns:wp="http://schemas.openxmlformats.org/drawingml/2006/wordprocessingDrawing" xmlns:w10="urn:schemas-microsoft-com:office:word" xmlns:w="http://schemas.openxmlformats.org/wordprocessingml/2006/main" xmlns:w14="http://schemas.microsoft.com/office/word/2010/wordml" xmlns:wpg="http://schemas.microsoft.com/office/word/2010/wordprocessingGroup" xmlns:wpi="http://schemas.microsoft.com/office/word/2010/wordprocessingInk" xmlns:wne="http://schemas.microsoft.com/office/word/2006/wordml" xmlns:wps="http://schemas.microsoft.com/office/word/2010/wordprocessingShape" mc:Ignorable="w14 wp14">
   <w:endnote w:type="separator" w:id="-1">
     <w:p>
       <w:pPr>
@@ -824,7 +1070,7 @@
 </file>
 
 <file path=word/footnotes.xml><?xml version="1.0" encoding="utf-8"?>
-<w:footnotes xmlns:wpc="http://schemas.microsoft.com/office/word/2010/wordprocessingCanvas" xmlns:mc="http://schemas.openxmlformats.org/markup-compatibility/2006" xmlns:o="urn:schemas-microsoft-com:office:office" xmlns:r="http://schemas.openxmlformats.org/officeDocument/2006/relationships" xmlns:m="http://schemas.openxmlformats.org/officeDocument/2006/math" xmlns:v="urn:schemas-microsoft-com:vml" xmlns:wp14="http://schemas.microsoft.com/office/word/2010/wordprocessingDrawing" xmlns:wp="http://schemas.openxmlformats.org/drawingml/2006/wordprocessingDrawing" xmlns:w10="urn:schemas-microsoft-com:office:word" xmlns:w="http://schemas.openxmlformats.org/wordprocessingml/2006/main" xmlns:w14="http://schemas.microsoft.com/office/word/2010/wordml" xmlns:w15="http://schemas.microsoft.com/office/word/2012/wordml" xmlns:wpg="http://schemas.microsoft.com/office/word/2010/wordprocessingGroup" xmlns:wpi="http://schemas.microsoft.com/office/word/2010/wordprocessingInk" xmlns:wne="http://schemas.microsoft.com/office/word/2006/wordml" xmlns:wps="http://schemas.microsoft.com/office/word/2010/wordprocessingShape" mc:Ignorable="w14 w15 wp14">
+<w:footnotes xmlns:wpc="http://schemas.microsoft.com/office/word/2010/wordprocessingCanvas" xmlns:mc="http://schemas.openxmlformats.org/markup-compatibility/2006" xmlns:o="urn:schemas-microsoft-com:office:office" xmlns:r="http://schemas.openxmlformats.org/officeDocument/2006/relationships" xmlns:m="http://schemas.openxmlformats.org/officeDocument/2006/math" xmlns:v="urn:schemas-microsoft-com:vml" xmlns:wp14="http://schemas.microsoft.com/office/word/2010/wordprocessingDrawing" xmlns:wp="http://schemas.openxmlformats.org/drawingml/2006/wordprocessingDrawing" xmlns:w10="urn:schemas-microsoft-com:office:word" xmlns:w="http://schemas.openxmlformats.org/wordprocessingml/2006/main" xmlns:w14="http://schemas.microsoft.com/office/word/2010/wordml" xmlns:wpg="http://schemas.microsoft.com/office/word/2010/wordprocessingGroup" xmlns:wpi="http://schemas.microsoft.com/office/word/2010/wordprocessingInk" xmlns:wne="http://schemas.microsoft.com/office/word/2006/wordml" xmlns:wps="http://schemas.microsoft.com/office/word/2010/wordprocessingShape" mc:Ignorable="w14 wp14">
   <w:footnote w:type="separator" w:id="-1">
     <w:p>
       <w:pPr>
@@ -849,7 +1095,7 @@
 </file>
 
 <file path=word/header1.xml><?xml version="1.0" encoding="utf-8"?>
-<w:hdr xmlns:wpc="http://schemas.microsoft.com/office/word/2010/wordprocessingCanvas" xmlns:mc="http://schemas.openxmlformats.org/markup-compatibility/2006" xmlns:o="urn:schemas-microsoft-com:office:office" xmlns:r="http://schemas.openxmlformats.org/officeDocument/2006/relationships" xmlns:m="http://schemas.openxmlformats.org/officeDocument/2006/math" xmlns:v="urn:schemas-microsoft-com:vml" xmlns:wp14="http://schemas.microsoft.com/office/word/2010/wordprocessingDrawing" xmlns:wp="http://schemas.openxmlformats.org/drawingml/2006/wordprocessingDrawing" xmlns:w10="urn:schemas-microsoft-com:office:word" xmlns:w="http://schemas.openxmlformats.org/wordprocessingml/2006/main" xmlns:w14="http://schemas.microsoft.com/office/word/2010/wordml" xmlns:w15="http://schemas.microsoft.com/office/word/2012/wordml" xmlns:wpg="http://schemas.microsoft.com/office/word/2010/wordprocessingGroup" xmlns:wpi="http://schemas.microsoft.com/office/word/2010/wordprocessingInk" xmlns:wne="http://schemas.microsoft.com/office/word/2006/wordml" xmlns:wps="http://schemas.microsoft.com/office/word/2010/wordprocessingShape" mc:Ignorable="w14 w15 wp14">
+<w:hdr xmlns:wpc="http://schemas.microsoft.com/office/word/2010/wordprocessingCanvas" xmlns:mc="http://schemas.openxmlformats.org/markup-compatibility/2006" xmlns:o="urn:schemas-microsoft-com:office:office" xmlns:r="http://schemas.openxmlformats.org/officeDocument/2006/relationships" xmlns:m="http://schemas.openxmlformats.org/officeDocument/2006/math" xmlns:v="urn:schemas-microsoft-com:vml" xmlns:wp14="http://schemas.microsoft.com/office/word/2010/wordprocessingDrawing" xmlns:wp="http://schemas.openxmlformats.org/drawingml/2006/wordprocessingDrawing" xmlns:w10="urn:schemas-microsoft-com:office:word" xmlns:w="http://schemas.openxmlformats.org/wordprocessingml/2006/main" xmlns:w14="http://schemas.microsoft.com/office/word/2010/wordml" xmlns:wpg="http://schemas.microsoft.com/office/word/2010/wordprocessingGroup" xmlns:wpi="http://schemas.microsoft.com/office/word/2010/wordprocessingInk" xmlns:wne="http://schemas.microsoft.com/office/word/2006/wordml" xmlns:wps="http://schemas.microsoft.com/office/word/2010/wordprocessingShape" mc:Ignorable="w14 wp14">
   <w:tbl>
     <w:tblPr>
       <w:tblStyle w:val="TableGrid"/>
@@ -926,7 +1172,7 @@
 </file>
 
 <file path=word/numbering.xml><?xml version="1.0" encoding="utf-8"?>
-<w:numbering xmlns:wpc="http://schemas.microsoft.com/office/word/2010/wordprocessingCanvas" xmlns:mc="http://schemas.openxmlformats.org/markup-compatibility/2006" xmlns:o="urn:schemas-microsoft-com:office:office" xmlns:r="http://schemas.openxmlformats.org/officeDocument/2006/relationships" xmlns:m="http://schemas.openxmlformats.org/officeDocument/2006/math" xmlns:v="urn:schemas-microsoft-com:vml" xmlns:wp14="http://schemas.microsoft.com/office/word/2010/wordprocessingDrawing" xmlns:wp="http://schemas.openxmlformats.org/drawingml/2006/wordprocessingDrawing" xmlns:w10="urn:schemas-microsoft-com:office:word" xmlns:w="http://schemas.openxmlformats.org/wordprocessingml/2006/main" xmlns:w14="http://schemas.microsoft.com/office/word/2010/wordml" xmlns:w15="http://schemas.microsoft.com/office/word/2012/wordml" xmlns:wpg="http://schemas.microsoft.com/office/word/2010/wordprocessingGroup" xmlns:wpi="http://schemas.microsoft.com/office/word/2010/wordprocessingInk" xmlns:wne="http://schemas.microsoft.com/office/word/2006/wordml" xmlns:wps="http://schemas.microsoft.com/office/word/2010/wordprocessingShape" mc:Ignorable="w14 w15 wp14">
+<w:numbering xmlns:wpc="http://schemas.microsoft.com/office/word/2010/wordprocessingCanvas" xmlns:mc="http://schemas.openxmlformats.org/markup-compatibility/2006" xmlns:o="urn:schemas-microsoft-com:office:office" xmlns:r="http://schemas.openxmlformats.org/officeDocument/2006/relationships" xmlns:m="http://schemas.openxmlformats.org/officeDocument/2006/math" xmlns:v="urn:schemas-microsoft-com:vml" xmlns:wp14="http://schemas.microsoft.com/office/word/2010/wordprocessingDrawing" xmlns:wp="http://schemas.openxmlformats.org/drawingml/2006/wordprocessingDrawing" xmlns:w10="urn:schemas-microsoft-com:office:word" xmlns:w="http://schemas.openxmlformats.org/wordprocessingml/2006/main" xmlns:w14="http://schemas.microsoft.com/office/word/2010/wordml" xmlns:wpg="http://schemas.microsoft.com/office/word/2010/wordprocessingGroup" xmlns:wpi="http://schemas.microsoft.com/office/word/2010/wordprocessingInk" xmlns:wne="http://schemas.microsoft.com/office/word/2006/wordml" xmlns:wps="http://schemas.microsoft.com/office/word/2010/wordprocessingShape" mc:Ignorable="w14 wp14">
   <w:abstractNum w:abstractNumId="0">
     <w:nsid w:val="1D951388"/>
     <w:multiLevelType w:val="hybridMultilevel"/>
@@ -1132,7 +1378,7 @@
   <w:abstractNum w:abstractNumId="2">
     <w:nsid w:val="274837F9"/>
     <w:multiLevelType w:val="multilevel"/>
-    <w:tmpl w:val="00E8284A"/>
+    <w:tmpl w:val="17B255CA"/>
     <w:lvl w:ilvl="0">
       <w:start w:val="1"/>
       <w:numFmt w:val="decimal"/>
@@ -1143,6 +1389,8 @@
       </w:pPr>
       <w:rPr>
         <w:rFonts w:hint="default"/>
+        <w:color w:val="0070C0"/>
+        <w:sz w:val="28"/>
       </w:rPr>
     </w:lvl>
     <w:lvl w:ilvl="1">
@@ -1439,7 +1687,7 @@
 </file>
 
 <file path=word/styles.xml><?xml version="1.0" encoding="utf-8"?>
-<w:styles xmlns:mc="http://schemas.openxmlformats.org/markup-compatibility/2006" xmlns:r="http://schemas.openxmlformats.org/officeDocument/2006/relationships" xmlns:w="http://schemas.openxmlformats.org/wordprocessingml/2006/main" xmlns:w14="http://schemas.microsoft.com/office/word/2010/wordml" xmlns:w15="http://schemas.microsoft.com/office/word/2012/wordml" mc:Ignorable="w14 w15">
+<w:styles xmlns:mc="http://schemas.openxmlformats.org/markup-compatibility/2006" xmlns:r="http://schemas.openxmlformats.org/officeDocument/2006/relationships" xmlns:w="http://schemas.openxmlformats.org/wordprocessingml/2006/main" xmlns:w14="http://schemas.microsoft.com/office/word/2010/wordml" mc:Ignorable="w14">
   <w:docDefaults>
     <w:rPrDefault>
       <w:rPr>
@@ -1455,378 +1703,144 @@
       </w:pPr>
     </w:pPrDefault>
   </w:docDefaults>
-  <w:latentStyles w:defLockedState="0" w:defUIPriority="99" w:defSemiHidden="0" w:defUnhideWhenUsed="0" w:defQFormat="0" w:count="371">
-    <w:lsdException w:name="Normal" w:uiPriority="0" w:qFormat="1"/>
-    <w:lsdException w:name="heading 1" w:uiPriority="9" w:qFormat="1"/>
-    <w:lsdException w:name="heading 2" w:semiHidden="1" w:uiPriority="9" w:unhideWhenUsed="1" w:qFormat="1"/>
-    <w:lsdException w:name="heading 3" w:semiHidden="1" w:uiPriority="9" w:unhideWhenUsed="1" w:qFormat="1"/>
-    <w:lsdException w:name="heading 4" w:semiHidden="1" w:uiPriority="9" w:unhideWhenUsed="1" w:qFormat="1"/>
-    <w:lsdException w:name="heading 5" w:semiHidden="1" w:uiPriority="9" w:unhideWhenUsed="1" w:qFormat="1"/>
-    <w:lsdException w:name="heading 6" w:semiHidden="1" w:uiPriority="9" w:unhideWhenUsed="1" w:qFormat="1"/>
-    <w:lsdException w:name="heading 7" w:semiHidden="1" w:uiPriority="9" w:unhideWhenUsed="1" w:qFormat="1"/>
-    <w:lsdException w:name="heading 8" w:semiHidden="1" w:uiPriority="9" w:unhideWhenUsed="1" w:qFormat="1"/>
-    <w:lsdException w:name="heading 9" w:semiHidden="1" w:uiPriority="9" w:unhideWhenUsed="1" w:qFormat="1"/>
-    <w:lsdException w:name="index 1" w:semiHidden="1" w:unhideWhenUsed="1"/>
-    <w:lsdException w:name="index 2" w:semiHidden="1" w:unhideWhenUsed="1"/>
-    <w:lsdException w:name="index 3" w:semiHidden="1" w:unhideWhenUsed="1"/>
-    <w:lsdException w:name="index 4" w:semiHidden="1" w:unhideWhenUsed="1"/>
-    <w:lsdException w:name="index 5" w:semiHidden="1" w:unhideWhenUsed="1"/>
-    <w:lsdException w:name="index 6" w:semiHidden="1" w:unhideWhenUsed="1"/>
-    <w:lsdException w:name="index 7" w:semiHidden="1" w:unhideWhenUsed="1"/>
-    <w:lsdException w:name="index 8" w:semiHidden="1" w:unhideWhenUsed="1"/>
-    <w:lsdException w:name="index 9" w:semiHidden="1" w:unhideWhenUsed="1"/>
-    <w:lsdException w:name="toc 1" w:semiHidden="1" w:uiPriority="39" w:unhideWhenUsed="1"/>
-    <w:lsdException w:name="toc 2" w:semiHidden="1" w:uiPriority="39" w:unhideWhenUsed="1"/>
-    <w:lsdException w:name="toc 3" w:semiHidden="1" w:uiPriority="39" w:unhideWhenUsed="1"/>
-    <w:lsdException w:name="toc 4" w:semiHidden="1" w:uiPriority="39" w:unhideWhenUsed="1"/>
-    <w:lsdException w:name="toc 5" w:semiHidden="1" w:uiPriority="39" w:unhideWhenUsed="1"/>
-    <w:lsdException w:name="toc 6" w:semiHidden="1" w:uiPriority="39" w:unhideWhenUsed="1"/>
-    <w:lsdException w:name="toc 7" w:semiHidden="1" w:uiPriority="39" w:unhideWhenUsed="1"/>
-    <w:lsdException w:name="toc 8" w:semiHidden="1" w:uiPriority="39" w:unhideWhenUsed="1"/>
-    <w:lsdException w:name="toc 9" w:semiHidden="1" w:uiPriority="39" w:unhideWhenUsed="1"/>
-    <w:lsdException w:name="Normal Indent" w:semiHidden="1" w:unhideWhenUsed="1"/>
-    <w:lsdException w:name="footnote text" w:semiHidden="1" w:unhideWhenUsed="1"/>
-    <w:lsdException w:name="annotation text" w:semiHidden="1" w:unhideWhenUsed="1"/>
-    <w:lsdException w:name="header" w:semiHidden="1" w:unhideWhenUsed="1"/>
-    <w:lsdException w:name="footer" w:semiHidden="1" w:unhideWhenUsed="1"/>
-    <w:lsdException w:name="index heading" w:semiHidden="1" w:unhideWhenUsed="1"/>
-    <w:lsdException w:name="caption" w:semiHidden="1" w:uiPriority="35" w:unhideWhenUsed="1" w:qFormat="1"/>
-    <w:lsdException w:name="table of figures" w:semiHidden="1" w:unhideWhenUsed="1"/>
-    <w:lsdException w:name="envelope address" w:semiHidden="1" w:unhideWhenUsed="1"/>
-    <w:lsdException w:name="envelope return" w:semiHidden="1" w:unhideWhenUsed="1"/>
-    <w:lsdException w:name="footnote reference" w:semiHidden="1" w:unhideWhenUsed="1"/>
-    <w:lsdException w:name="annotation reference" w:semiHidden="1" w:unhideWhenUsed="1"/>
-    <w:lsdException w:name="line number" w:semiHidden="1" w:unhideWhenUsed="1"/>
-    <w:lsdException w:name="page number" w:semiHidden="1" w:unhideWhenUsed="1"/>
-    <w:lsdException w:name="endnote reference" w:semiHidden="1" w:unhideWhenUsed="1"/>
-    <w:lsdException w:name="endnote text" w:semiHidden="1" w:unhideWhenUsed="1"/>
-    <w:lsdException w:name="table of authorities" w:semiHidden="1" w:unhideWhenUsed="1"/>
-    <w:lsdException w:name="macro" w:semiHidden="1" w:unhideWhenUsed="1"/>
-    <w:lsdException w:name="toa heading" w:semiHidden="1" w:unhideWhenUsed="1"/>
-    <w:lsdException w:name="List" w:semiHidden="1" w:unhideWhenUsed="1"/>
-    <w:lsdException w:name="List Bullet" w:semiHidden="1" w:unhideWhenUsed="1"/>
-    <w:lsdException w:name="List Number" w:semiHidden="1" w:unhideWhenUsed="1"/>
-    <w:lsdException w:name="List 2" w:semiHidden="1" w:unhideWhenUsed="1"/>
-    <w:lsdException w:name="List 3" w:semiHidden="1" w:unhideWhenUsed="1"/>
-    <w:lsdException w:name="List 4" w:semiHidden="1" w:unhideWhenUsed="1"/>
-    <w:lsdException w:name="List 5" w:semiHidden="1" w:unhideWhenUsed="1"/>
-    <w:lsdException w:name="List Bullet 2" w:semiHidden="1" w:unhideWhenUsed="1"/>
-    <w:lsdException w:name="List Bullet 3" w:semiHidden="1" w:unhideWhenUsed="1"/>
-    <w:lsdException w:name="List Bullet 4" w:semiHidden="1" w:unhideWhenUsed="1"/>
-    <w:lsdException w:name="List Bullet 5" w:semiHidden="1" w:unhideWhenUsed="1"/>
-    <w:lsdException w:name="List Number 2" w:semiHidden="1" w:unhideWhenUsed="1"/>
-    <w:lsdException w:name="List Number 3" w:semiHidden="1" w:unhideWhenUsed="1"/>
-    <w:lsdException w:name="List Number 4" w:semiHidden="1" w:unhideWhenUsed="1"/>
-    <w:lsdException w:name="List Number 5" w:semiHidden="1" w:unhideWhenUsed="1"/>
-    <w:lsdException w:name="Title" w:uiPriority="10" w:qFormat="1"/>
-    <w:lsdException w:name="Closing" w:semiHidden="1" w:unhideWhenUsed="1"/>
-    <w:lsdException w:name="Signature" w:semiHidden="1" w:unhideWhenUsed="1"/>
-    <w:lsdException w:name="Default Paragraph Font" w:semiHidden="1" w:uiPriority="1" w:unhideWhenUsed="1"/>
-    <w:lsdException w:name="Body Text" w:semiHidden="1" w:unhideWhenUsed="1"/>
-    <w:lsdException w:name="Body Text Indent" w:semiHidden="1" w:unhideWhenUsed="1"/>
-    <w:lsdException w:name="List Continue" w:semiHidden="1" w:unhideWhenUsed="1"/>
-    <w:lsdException w:name="List Continue 2" w:semiHidden="1" w:unhideWhenUsed="1"/>
-    <w:lsdException w:name="List Continue 3" w:semiHidden="1" w:unhideWhenUsed="1"/>
-    <w:lsdException w:name="List Continue 4" w:semiHidden="1" w:unhideWhenUsed="1"/>
-    <w:lsdException w:name="List Continue 5" w:semiHidden="1" w:unhideWhenUsed="1"/>
-    <w:lsdException w:name="Message Header" w:semiHidden="1" w:unhideWhenUsed="1"/>
-    <w:lsdException w:name="Subtitle" w:uiPriority="11" w:qFormat="1"/>
-    <w:lsdException w:name="Salutation" w:semiHidden="1" w:unhideWhenUsed="1"/>
-    <w:lsdException w:name="Date" w:semiHidden="1" w:unhideWhenUsed="1"/>
-    <w:lsdException w:name="Body Text First Indent" w:semiHidden="1" w:unhideWhenUsed="1"/>
-    <w:lsdException w:name="Body Text First Indent 2" w:semiHidden="1" w:unhideWhenUsed="1"/>
-    <w:lsdException w:name="Note Heading" w:semiHidden="1" w:unhideWhenUsed="1"/>
-    <w:lsdException w:name="Body Text 2" w:semiHidden="1" w:unhideWhenUsed="1"/>
-    <w:lsdException w:name="Body Text 3" w:semiHidden="1" w:unhideWhenUsed="1"/>
-    <w:lsdException w:name="Body Text Indent 2" w:semiHidden="1" w:unhideWhenUsed="1"/>
-    <w:lsdException w:name="Body Text Indent 3" w:semiHidden="1" w:unhideWhenUsed="1"/>
-    <w:lsdException w:name="Block Text" w:semiHidden="1" w:unhideWhenUsed="1"/>
-    <w:lsdException w:name="Hyperlink" w:semiHidden="1" w:unhideWhenUsed="1"/>
-    <w:lsdException w:name="FollowedHyperlink" w:semiHidden="1" w:unhideWhenUsed="1"/>
-    <w:lsdException w:name="Strong" w:uiPriority="22" w:qFormat="1"/>
-    <w:lsdException w:name="Emphasis" w:uiPriority="20" w:qFormat="1"/>
-    <w:lsdException w:name="Document Map" w:semiHidden="1" w:unhideWhenUsed="1"/>
-    <w:lsdException w:name="Plain Text" w:semiHidden="1" w:unhideWhenUsed="1"/>
-    <w:lsdException w:name="E-mail Signature" w:semiHidden="1" w:unhideWhenUsed="1"/>
-    <w:lsdException w:name="HTML Top of Form" w:semiHidden="1" w:unhideWhenUsed="1"/>
-    <w:lsdException w:name="HTML Bottom of Form" w:semiHidden="1" w:unhideWhenUsed="1"/>
-    <w:lsdException w:name="Normal (Web)" w:semiHidden="1" w:unhideWhenUsed="1"/>
-    <w:lsdException w:name="HTML Acronym" w:semiHidden="1" w:unhideWhenUsed="1"/>
-    <w:lsdException w:name="HTML Address" w:semiHidden="1" w:unhideWhenUsed="1"/>
-    <w:lsdException w:name="HTML Cite" w:semiHidden="1" w:unhideWhenUsed="1"/>
-    <w:lsdException w:name="HTML Code" w:semiHidden="1" w:unhideWhenUsed="1"/>
-    <w:lsdException w:name="HTML Definition" w:semiHidden="1" w:unhideWhenUsed="1"/>
-    <w:lsdException w:name="HTML Keyboard" w:semiHidden="1" w:unhideWhenUsed="1"/>
-    <w:lsdException w:name="HTML Preformatted" w:semiHidden="1" w:unhideWhenUsed="1"/>
-    <w:lsdException w:name="HTML Sample" w:semiHidden="1" w:unhideWhenUsed="1"/>
-    <w:lsdException w:name="HTML Typewriter" w:semiHidden="1" w:unhideWhenUsed="1"/>
-    <w:lsdException w:name="HTML Variable" w:semiHidden="1" w:unhideWhenUsed="1"/>
-    <w:lsdException w:name="Normal Table" w:semiHidden="1" w:unhideWhenUsed="1"/>
-    <w:lsdException w:name="annotation subject" w:semiHidden="1" w:unhideWhenUsed="1"/>
-    <w:lsdException w:name="No List" w:semiHidden="1" w:unhideWhenUsed="1"/>
-    <w:lsdException w:name="Outline List 1" w:semiHidden="1" w:unhideWhenUsed="1"/>
-    <w:lsdException w:name="Outline List 2" w:semiHidden="1" w:unhideWhenUsed="1"/>
-    <w:lsdException w:name="Outline List 3" w:semiHidden="1" w:unhideWhenUsed="1"/>
-    <w:lsdException w:name="Table Simple 1" w:semiHidden="1" w:unhideWhenUsed="1"/>
-    <w:lsdException w:name="Table Simple 2" w:semiHidden="1" w:unhideWhenUsed="1"/>
-    <w:lsdException w:name="Table Simple 3" w:semiHidden="1" w:unhideWhenUsed="1"/>
-    <w:lsdException w:name="Table Classic 1" w:semiHidden="1" w:unhideWhenUsed="1"/>
-    <w:lsdException w:name="Table Classic 2" w:semiHidden="1" w:unhideWhenUsed="1"/>
-    <w:lsdException w:name="Table Classic 3" w:semiHidden="1" w:unhideWhenUsed="1"/>
-    <w:lsdException w:name="Table Classic 4" w:semiHidden="1" w:unhideWhenUsed="1"/>
-    <w:lsdException w:name="Table Colorful 1" w:semiHidden="1" w:unhideWhenUsed="1"/>
-    <w:lsdException w:name="Table Colorful 2" w:semiHidden="1" w:unhideWhenUsed="1"/>
-    <w:lsdException w:name="Table Colorful 3" w:semiHidden="1" w:unhideWhenUsed="1"/>
-    <w:lsdException w:name="Table Columns 1" w:semiHidden="1" w:unhideWhenUsed="1"/>
-    <w:lsdException w:name="Table Columns 2" w:semiHidden="1" w:unhideWhenUsed="1"/>
-    <w:lsdException w:name="Table Columns 3" w:semiHidden="1" w:unhideWhenUsed="1"/>
-    <w:lsdException w:name="Table Columns 4" w:semiHidden="1" w:unhideWhenUsed="1"/>
-    <w:lsdException w:name="Table Columns 5" w:semiHidden="1" w:unhideWhenUsed="1"/>
-    <w:lsdException w:name="Table Grid 1" w:semiHidden="1" w:unhideWhenUsed="1"/>
-    <w:lsdException w:name="Table Grid 2" w:semiHidden="1" w:unhideWhenUsed="1"/>
-    <w:lsdException w:name="Table Grid 3" w:semiHidden="1" w:unhideWhenUsed="1"/>
-    <w:lsdException w:name="Table Grid 4" w:semiHidden="1" w:unhideWhenUsed="1"/>
-    <w:lsdException w:name="Table Grid 5" w:semiHidden="1" w:unhideWhenUsed="1"/>
-    <w:lsdException w:name="Table Grid 6" w:semiHidden="1" w:unhideWhenUsed="1"/>
-    <w:lsdException w:name="Table Grid 7" w:semiHidden="1" w:unhideWhenUsed="1"/>
-    <w:lsdException w:name="Table Grid 8" w:semiHidden="1" w:unhideWhenUsed="1"/>
-    <w:lsdException w:name="Table List 1" w:semiHidden="1" w:unhideWhenUsed="1"/>
-    <w:lsdException w:name="Table List 2" w:semiHidden="1" w:unhideWhenUsed="1"/>
-    <w:lsdException w:name="Table List 3" w:semiHidden="1" w:unhideWhenUsed="1"/>
-    <w:lsdException w:name="Table List 4" w:semiHidden="1" w:unhideWhenUsed="1"/>
-    <w:lsdException w:name="Table List 5" w:semiHidden="1" w:unhideWhenUsed="1"/>
-    <w:lsdException w:name="Table List 6" w:semiHidden="1" w:unhideWhenUsed="1"/>
-    <w:lsdException w:name="Table List 7" w:semiHidden="1" w:unhideWhenUsed="1"/>
-    <w:lsdException w:name="Table List 8" w:semiHidden="1" w:unhideWhenUsed="1"/>
-    <w:lsdException w:name="Table 3D effects 1" w:semiHidden="1" w:unhideWhenUsed="1"/>
-    <w:lsdException w:name="Table 3D effects 2" w:semiHidden="1" w:unhideWhenUsed="1"/>
-    <w:lsdException w:name="Table 3D effects 3" w:semiHidden="1" w:unhideWhenUsed="1"/>
-    <w:lsdException w:name="Table Contemporary" w:semiHidden="1" w:unhideWhenUsed="1"/>
-    <w:lsdException w:name="Table Elegant" w:semiHidden="1" w:unhideWhenUsed="1"/>
-    <w:lsdException w:name="Table Professional" w:semiHidden="1" w:unhideWhenUsed="1"/>
-    <w:lsdException w:name="Table Subtle 1" w:semiHidden="1" w:unhideWhenUsed="1"/>
-    <w:lsdException w:name="Table Subtle 2" w:semiHidden="1" w:unhideWhenUsed="1"/>
-    <w:lsdException w:name="Table Web 1" w:semiHidden="1" w:unhideWhenUsed="1"/>
-    <w:lsdException w:name="Table Web 2" w:semiHidden="1" w:unhideWhenUsed="1"/>
-    <w:lsdException w:name="Table Web 3" w:semiHidden="1" w:unhideWhenUsed="1"/>
-    <w:lsdException w:name="Balloon Text" w:semiHidden="1" w:unhideWhenUsed="1"/>
-    <w:lsdException w:name="Table Grid" w:uiPriority="39"/>
-    <w:lsdException w:name="Table Theme" w:semiHidden="1" w:unhideWhenUsed="1"/>
-    <w:lsdException w:name="Placeholder Text" w:semiHidden="1"/>
-    <w:lsdException w:name="No Spacing" w:uiPriority="1" w:qFormat="1"/>
-    <w:lsdException w:name="Light Shading" w:uiPriority="60"/>
-    <w:lsdException w:name="Light List" w:uiPriority="61"/>
-    <w:lsdException w:name="Light Grid" w:uiPriority="62"/>
-    <w:lsdException w:name="Medium Shading 1" w:uiPriority="63"/>
-    <w:lsdException w:name="Medium Shading 2" w:uiPriority="64"/>
-    <w:lsdException w:name="Medium List 1" w:uiPriority="65"/>
-    <w:lsdException w:name="Medium List 2" w:uiPriority="66"/>
-    <w:lsdException w:name="Medium Grid 1" w:uiPriority="67"/>
-    <w:lsdException w:name="Medium Grid 2" w:uiPriority="68"/>
-    <w:lsdException w:name="Medium Grid 3" w:uiPriority="69"/>
-    <w:lsdException w:name="Dark List" w:uiPriority="70"/>
-    <w:lsdException w:name="Colorful Shading" w:uiPriority="71"/>
-    <w:lsdException w:name="Colorful List" w:uiPriority="72"/>
-    <w:lsdException w:name="Colorful Grid" w:uiPriority="73"/>
-    <w:lsdException w:name="Light Shading Accent 1" w:uiPriority="60"/>
-    <w:lsdException w:name="Light List Accent 1" w:uiPriority="61"/>
-    <w:lsdException w:name="Light Grid Accent 1" w:uiPriority="62"/>
-    <w:lsdException w:name="Medium Shading 1 Accent 1" w:uiPriority="63"/>
-    <w:lsdException w:name="Medium Shading 2 Accent 1" w:uiPriority="64"/>
-    <w:lsdException w:name="Medium List 1 Accent 1" w:uiPriority="65"/>
-    <w:lsdException w:name="Revision" w:semiHidden="1"/>
-    <w:lsdException w:name="List Paragraph" w:uiPriority="34" w:qFormat="1"/>
-    <w:lsdException w:name="Quote" w:uiPriority="29" w:qFormat="1"/>
-    <w:lsdException w:name="Intense Quote" w:uiPriority="30" w:qFormat="1"/>
-    <w:lsdException w:name="Medium List 2 Accent 1" w:uiPriority="66"/>
-    <w:lsdException w:name="Medium Grid 1 Accent 1" w:uiPriority="67"/>
-    <w:lsdException w:name="Medium Grid 2 Accent 1" w:uiPriority="68"/>
-    <w:lsdException w:name="Medium Grid 3 Accent 1" w:uiPriority="69"/>
-    <w:lsdException w:name="Dark List Accent 1" w:uiPriority="70"/>
-    <w:lsdException w:name="Colorful Shading Accent 1" w:uiPriority="71"/>
-    <w:lsdException w:name="Colorful List Accent 1" w:uiPriority="72"/>
-    <w:lsdException w:name="Colorful Grid Accent 1" w:uiPriority="73"/>
-    <w:lsdException w:name="Light Shading Accent 2" w:uiPriority="60"/>
-    <w:lsdException w:name="Light List Accent 2" w:uiPriority="61"/>
-    <w:lsdException w:name="Light Grid Accent 2" w:uiPriority="62"/>
-    <w:lsdException w:name="Medium Shading 1 Accent 2" w:uiPriority="63"/>
-    <w:lsdException w:name="Medium Shading 2 Accent 2" w:uiPriority="64"/>
-    <w:lsdException w:name="Medium List 1 Accent 2" w:uiPriority="65"/>
-    <w:lsdException w:name="Medium List 2 Accent 2" w:uiPriority="66"/>
-    <w:lsdException w:name="Medium Grid 1 Accent 2" w:uiPriority="67"/>
-    <w:lsdException w:name="Medium Grid 2 Accent 2" w:uiPriority="68"/>
-    <w:lsdException w:name="Medium Grid 3 Accent 2" w:uiPriority="69"/>
-    <w:lsdException w:name="Dark List Accent 2" w:uiPriority="70"/>
-    <w:lsdException w:name="Colorful Shading Accent 2" w:uiPriority="71"/>
-    <w:lsdException w:name="Colorful List Accent 2" w:uiPriority="72"/>
-    <w:lsdException w:name="Colorful Grid Accent 2" w:uiPriority="73"/>
-    <w:lsdException w:name="Light Shading Accent 3" w:uiPriority="60"/>
-    <w:lsdException w:name="Light List Accent 3" w:uiPriority="61"/>
-    <w:lsdException w:name="Light Grid Accent 3" w:uiPriority="62"/>
-    <w:lsdException w:name="Medium Shading 1 Accent 3" w:uiPriority="63"/>
-    <w:lsdException w:name="Medium Shading 2 Accent 3" w:uiPriority="64"/>
-    <w:lsdException w:name="Medium List 1 Accent 3" w:uiPriority="65"/>
-    <w:lsdException w:name="Medium List 2 Accent 3" w:uiPriority="66"/>
-    <w:lsdException w:name="Medium Grid 1 Accent 3" w:uiPriority="67"/>
-    <w:lsdException w:name="Medium Grid 2 Accent 3" w:uiPriority="68"/>
-    <w:lsdException w:name="Medium Grid 3 Accent 3" w:uiPriority="69"/>
-    <w:lsdException w:name="Dark List Accent 3" w:uiPriority="70"/>
-    <w:lsdException w:name="Colorful Shading Accent 3" w:uiPriority="71"/>
-    <w:lsdException w:name="Colorful List Accent 3" w:uiPriority="72"/>
-    <w:lsdException w:name="Colorful Grid Accent 3" w:uiPriority="73"/>
-    <w:lsdException w:name="Light Shading Accent 4" w:uiPriority="60"/>
-    <w:lsdException w:name="Light List Accent 4" w:uiPriority="61"/>
-    <w:lsdException w:name="Light Grid Accent 4" w:uiPriority="62"/>
-    <w:lsdException w:name="Medium Shading 1 Accent 4" w:uiPriority="63"/>
-    <w:lsdException w:name="Medium Shading 2 Accent 4" w:uiPriority="64"/>
-    <w:lsdException w:name="Medium List 1 Accent 4" w:uiPriority="65"/>
-    <w:lsdException w:name="Medium List 2 Accent 4" w:uiPriority="66"/>
-    <w:lsdException w:name="Medium Grid 1 Accent 4" w:uiPriority="67"/>
-    <w:lsdException w:name="Medium Grid 2 Accent 4" w:uiPriority="68"/>
-    <w:lsdException w:name="Medium Grid 3 Accent 4" w:uiPriority="69"/>
-    <w:lsdException w:name="Dark List Accent 4" w:uiPriority="70"/>
-    <w:lsdException w:name="Colorful Shading Accent 4" w:uiPriority="71"/>
-    <w:lsdException w:name="Colorful List Accent 4" w:uiPriority="72"/>
-    <w:lsdException w:name="Colorful Grid Accent 4" w:uiPriority="73"/>
-    <w:lsdException w:name="Light Shading Accent 5" w:uiPriority="60"/>
-    <w:lsdException w:name="Light List Accent 5" w:uiPriority="61"/>
-    <w:lsdException w:name="Light Grid Accent 5" w:uiPriority="62"/>
-    <w:lsdException w:name="Medium Shading 1 Accent 5" w:uiPriority="63"/>
-    <w:lsdException w:name="Medium Shading 2 Accent 5" w:uiPriority="64"/>
-    <w:lsdException w:name="Medium List 1 Accent 5" w:uiPriority="65"/>
-    <w:lsdException w:name="Medium List 2 Accent 5" w:uiPriority="66"/>
-    <w:lsdException w:name="Medium Grid 1 Accent 5" w:uiPriority="67"/>
-    <w:lsdException w:name="Medium Grid 2 Accent 5" w:uiPriority="68"/>
-    <w:lsdException w:name="Medium Grid 3 Accent 5" w:uiPriority="69"/>
-    <w:lsdException w:name="Dark List Accent 5" w:uiPriority="70"/>
-    <w:lsdException w:name="Colorful Shading Accent 5" w:uiPriority="71"/>
-    <w:lsdException w:name="Colorful List Accent 5" w:uiPriority="72"/>
-    <w:lsdException w:name="Colorful Grid Accent 5" w:uiPriority="73"/>
-    <w:lsdException w:name="Light Shading Accent 6" w:uiPriority="60"/>
-    <w:lsdException w:name="Light List Accent 6" w:uiPriority="61"/>
-    <w:lsdException w:name="Light Grid Accent 6" w:uiPriority="62"/>
-    <w:lsdException w:name="Medium Shading 1 Accent 6" w:uiPriority="63"/>
-    <w:lsdException w:name="Medium Shading 2 Accent 6" w:uiPriority="64"/>
-    <w:lsdException w:name="Medium List 1 Accent 6" w:uiPriority="65"/>
-    <w:lsdException w:name="Medium List 2 Accent 6" w:uiPriority="66"/>
-    <w:lsdException w:name="Medium Grid 1 Accent 6" w:uiPriority="67"/>
-    <w:lsdException w:name="Medium Grid 2 Accent 6" w:uiPriority="68"/>
-    <w:lsdException w:name="Medium Grid 3 Accent 6" w:uiPriority="69"/>
-    <w:lsdException w:name="Dark List Accent 6" w:uiPriority="70"/>
-    <w:lsdException w:name="Colorful Shading Accent 6" w:uiPriority="71"/>
-    <w:lsdException w:name="Colorful List Accent 6" w:uiPriority="72"/>
-    <w:lsdException w:name="Colorful Grid Accent 6" w:uiPriority="73"/>
-    <w:lsdException w:name="Subtle Emphasis" w:uiPriority="19" w:qFormat="1"/>
-    <w:lsdException w:name="Intense Emphasis" w:uiPriority="21" w:qFormat="1"/>
-    <w:lsdException w:name="Subtle Reference" w:uiPriority="31" w:qFormat="1"/>
-    <w:lsdException w:name="Intense Reference" w:uiPriority="32" w:qFormat="1"/>
-    <w:lsdException w:name="Book Title" w:uiPriority="33" w:qFormat="1"/>
-    <w:lsdException w:name="Bibliography" w:semiHidden="1" w:uiPriority="37" w:unhideWhenUsed="1"/>
-    <w:lsdException w:name="TOC Heading" w:semiHidden="1" w:uiPriority="39" w:unhideWhenUsed="1" w:qFormat="1"/>
-    <w:lsdException w:name="Plain Table 1" w:uiPriority="41"/>
-    <w:lsdException w:name="Plain Table 2" w:uiPriority="42"/>
-    <w:lsdException w:name="Plain Table 3" w:uiPriority="43"/>
-    <w:lsdException w:name="Plain Table 4" w:uiPriority="44"/>
-    <w:lsdException w:name="Plain Table 5" w:uiPriority="45"/>
-    <w:lsdException w:name="Grid Table Light" w:uiPriority="40"/>
-    <w:lsdException w:name="Grid Table 1 Light" w:uiPriority="46"/>
-    <w:lsdException w:name="Grid Table 2" w:uiPriority="47"/>
-    <w:lsdException w:name="Grid Table 3" w:uiPriority="48"/>
-    <w:lsdException w:name="Grid Table 4" w:uiPriority="49"/>
-    <w:lsdException w:name="Grid Table 5 Dark" w:uiPriority="50"/>
-    <w:lsdException w:name="Grid Table 6 Colorful" w:uiPriority="51"/>
-    <w:lsdException w:name="Grid Table 7 Colorful" w:uiPriority="52"/>
-    <w:lsdException w:name="Grid Table 1 Light Accent 1" w:uiPriority="46"/>
-    <w:lsdException w:name="Grid Table 2 Accent 1" w:uiPriority="47"/>
-    <w:lsdException w:name="Grid Table 3 Accent 1" w:uiPriority="48"/>
-    <w:lsdException w:name="Grid Table 4 Accent 1" w:uiPriority="49"/>
-    <w:lsdException w:name="Grid Table 5 Dark Accent 1" w:uiPriority="50"/>
-    <w:lsdException w:name="Grid Table 6 Colorful Accent 1" w:uiPriority="51"/>
-    <w:lsdException w:name="Grid Table 7 Colorful Accent 1" w:uiPriority="52"/>
-    <w:lsdException w:name="Grid Table 1 Light Accent 2" w:uiPriority="46"/>
-    <w:lsdException w:name="Grid Table 2 Accent 2" w:uiPriority="47"/>
-    <w:lsdException w:name="Grid Table 3 Accent 2" w:uiPriority="48"/>
-    <w:lsdException w:name="Grid Table 4 Accent 2" w:uiPriority="49"/>
-    <w:lsdException w:name="Grid Table 5 Dark Accent 2" w:uiPriority="50"/>
-    <w:lsdException w:name="Grid Table 6 Colorful Accent 2" w:uiPriority="51"/>
-    <w:lsdException w:name="Grid Table 7 Colorful Accent 2" w:uiPriority="52"/>
-    <w:lsdException w:name="Grid Table 1 Light Accent 3" w:uiPriority="46"/>
-    <w:lsdException w:name="Grid Table 2 Accent 3" w:uiPriority="47"/>
-    <w:lsdException w:name="Grid Table 3 Accent 3" w:uiPriority="48"/>
-    <w:lsdException w:name="Grid Table 4 Accent 3" w:uiPriority="49"/>
-    <w:lsdException w:name="Grid Table 5 Dark Accent 3" w:uiPriority="50"/>
-    <w:lsdException w:name="Grid Table 6 Colorful Accent 3" w:uiPriority="51"/>
-    <w:lsdException w:name="Grid Table 7 Colorful Accent 3" w:uiPriority="52"/>
-    <w:lsdException w:name="Grid Table 1 Light Accent 4" w:uiPriority="46"/>
-    <w:lsdException w:name="Grid Table 2 Accent 4" w:uiPriority="47"/>
-    <w:lsdException w:name="Grid Table 3 Accent 4" w:uiPriority="48"/>
-    <w:lsdException w:name="Grid Table 4 Accent 4" w:uiPriority="49"/>
-    <w:lsdException w:name="Grid Table 5 Dark Accent 4" w:uiPriority="50"/>
-    <w:lsdException w:name="Grid Table 6 Colorful Accent 4" w:uiPriority="51"/>
-    <w:lsdException w:name="Grid Table 7 Colorful Accent 4" w:uiPriority="52"/>
-    <w:lsdException w:name="Grid Table 1 Light Accent 5" w:uiPriority="46"/>
-    <w:lsdException w:name="Grid Table 2 Accent 5" w:uiPriority="47"/>
-    <w:lsdException w:name="Grid Table 3 Accent 5" w:uiPriority="48"/>
-    <w:lsdException w:name="Grid Table 4 Accent 5" w:uiPriority="49"/>
-    <w:lsdException w:name="Grid Table 5 Dark Accent 5" w:uiPriority="50"/>
-    <w:lsdException w:name="Grid Table 6 Colorful Accent 5" w:uiPriority="51"/>
-    <w:lsdException w:name="Grid Table 7 Colorful Accent 5" w:uiPriority="52"/>
-    <w:lsdException w:name="Grid Table 1 Light Accent 6" w:uiPriority="46"/>
-    <w:lsdException w:name="Grid Table 2 Accent 6" w:uiPriority="47"/>
-    <w:lsdException w:name="Grid Table 3 Accent 6" w:uiPriority="48"/>
-    <w:lsdException w:name="Grid Table 4 Accent 6" w:uiPriority="49"/>
-    <w:lsdException w:name="Grid Table 5 Dark Accent 6" w:uiPriority="50"/>
-    <w:lsdException w:name="Grid Table 6 Colorful Accent 6" w:uiPriority="51"/>
-    <w:lsdException w:name="Grid Table 7 Colorful Accent 6" w:uiPriority="52"/>
-    <w:lsdException w:name="List Table 1 Light" w:uiPriority="46"/>
-    <w:lsdException w:name="List Table 2" w:uiPriority="47"/>
-    <w:lsdException w:name="List Table 3" w:uiPriority="48"/>
-    <w:lsdException w:name="List Table 4" w:uiPriority="49"/>
-    <w:lsdException w:name="List Table 5 Dark" w:uiPriority="50"/>
-    <w:lsdException w:name="List Table 6 Colorful" w:uiPriority="51"/>
-    <w:lsdException w:name="List Table 7 Colorful" w:uiPriority="52"/>
-    <w:lsdException w:name="List Table 1 Light Accent 1" w:uiPriority="46"/>
-    <w:lsdException w:name="List Table 2 Accent 1" w:uiPriority="47"/>
-    <w:lsdException w:name="List Table 3 Accent 1" w:uiPriority="48"/>
-    <w:lsdException w:name="List Table 4 Accent 1" w:uiPriority="49"/>
-    <w:lsdException w:name="List Table 5 Dark Accent 1" w:uiPriority="50"/>
-    <w:lsdException w:name="List Table 6 Colorful Accent 1" w:uiPriority="51"/>
-    <w:lsdException w:name="List Table 7 Colorful Accent 1" w:uiPriority="52"/>
-    <w:lsdException w:name="List Table 1 Light Accent 2" w:uiPriority="46"/>
-    <w:lsdException w:name="List Table 2 Accent 2" w:uiPriority="47"/>
-    <w:lsdException w:name="List Table 3 Accent 2" w:uiPriority="48"/>
-    <w:lsdException w:name="List Table 4 Accent 2" w:uiPriority="49"/>
-    <w:lsdException w:name="List Table 5 Dark Accent 2" w:uiPriority="50"/>
-    <w:lsdException w:name="List Table 6 Colorful Accent 2" w:uiPriority="51"/>
-    <w:lsdException w:name="List Table 7 Colorful Accent 2" w:uiPriority="52"/>
-    <w:lsdException w:name="List Table 1 Light Accent 3" w:uiPriority="46"/>
-    <w:lsdException w:name="List Table 2 Accent 3" w:uiPriority="47"/>
-    <w:lsdException w:name="List Table 3 Accent 3" w:uiPriority="48"/>
-    <w:lsdException w:name="List Table 4 Accent 3" w:uiPriority="49"/>
-    <w:lsdException w:name="List Table 5 Dark Accent 3" w:uiPriority="50"/>
-    <w:lsdException w:name="List Table 6 Colorful Accent 3" w:uiPriority="51"/>
-    <w:lsdException w:name="List Table 7 Colorful Accent 3" w:uiPriority="52"/>
-    <w:lsdException w:name="List Table 1 Light Accent 4" w:uiPriority="46"/>
-    <w:lsdException w:name="List Table 2 Accent 4" w:uiPriority="47"/>
-    <w:lsdException w:name="List Table 3 Accent 4" w:uiPriority="48"/>
-    <w:lsdException w:name="List Table 4 Accent 4" w:uiPriority="49"/>
-    <w:lsdException w:name="List Table 5 Dark Accent 4" w:uiPriority="50"/>
-    <w:lsdException w:name="List Table 6 Colorful Accent 4" w:uiPriority="51"/>
-    <w:lsdException w:name="List Table 7 Colorful Accent 4" w:uiPriority="52"/>
-    <w:lsdException w:name="List Table 1 Light Accent 5" w:uiPriority="46"/>
-    <w:lsdException w:name="List Table 2 Accent 5" w:uiPriority="47"/>
-    <w:lsdException w:name="List Table 3 Accent 5" w:uiPriority="48"/>
-    <w:lsdException w:name="List Table 4 Accent 5" w:uiPriority="49"/>
-    <w:lsdException w:name="List Table 5 Dark Accent 5" w:uiPriority="50"/>
-    <w:lsdException w:name="List Table 6 Colorful Accent 5" w:uiPriority="51"/>
-    <w:lsdException w:name="List Table 7 Colorful Accent 5" w:uiPriority="52"/>
-    <w:lsdException w:name="List Table 1 Light Accent 6" w:uiPriority="46"/>
-    <w:lsdException w:name="List Table 2 Accent 6" w:uiPriority="47"/>
-    <w:lsdException w:name="List Table 3 Accent 6" w:uiPriority="48"/>
-    <w:lsdException w:name="List Table 4 Accent 6" w:uiPriority="49"/>
-    <w:lsdException w:name="List Table 5 Dark Accent 6" w:uiPriority="50"/>
-    <w:lsdException w:name="List Table 6 Colorful Accent 6" w:uiPriority="51"/>
-    <w:lsdException w:name="List Table 7 Colorful Accent 6" w:uiPriority="52"/>
+  <w:latentStyles w:defLockedState="0" w:defUIPriority="99" w:defSemiHidden="1" w:defUnhideWhenUsed="1" w:defQFormat="0" w:count="267">
+    <w:lsdException w:name="Normal" w:semiHidden="0" w:uiPriority="0" w:unhideWhenUsed="0" w:qFormat="1"/>
+    <w:lsdException w:name="heading 1" w:semiHidden="0" w:uiPriority="9" w:unhideWhenUsed="0" w:qFormat="1"/>
+    <w:lsdException w:name="heading 2" w:uiPriority="9" w:qFormat="1"/>
+    <w:lsdException w:name="heading 3" w:uiPriority="9" w:qFormat="1"/>
+    <w:lsdException w:name="heading 4" w:uiPriority="9" w:qFormat="1"/>
+    <w:lsdException w:name="heading 5" w:uiPriority="9" w:qFormat="1"/>
+    <w:lsdException w:name="heading 6" w:uiPriority="9" w:qFormat="1"/>
+    <w:lsdException w:name="heading 7" w:uiPriority="9" w:qFormat="1"/>
+    <w:lsdException w:name="heading 8" w:uiPriority="9" w:qFormat="1"/>
+    <w:lsdException w:name="heading 9" w:uiPriority="9" w:qFormat="1"/>
+    <w:lsdException w:name="toc 1" w:uiPriority="39"/>
+    <w:lsdException w:name="toc 2" w:uiPriority="39"/>
+    <w:lsdException w:name="toc 3" w:uiPriority="39"/>
+    <w:lsdException w:name="toc 4" w:uiPriority="39"/>
+    <w:lsdException w:name="toc 5" w:uiPriority="39"/>
+    <w:lsdException w:name="toc 6" w:uiPriority="39"/>
+    <w:lsdException w:name="toc 7" w:uiPriority="39"/>
+    <w:lsdException w:name="toc 8" w:uiPriority="39"/>
+    <w:lsdException w:name="toc 9" w:uiPriority="39"/>
+    <w:lsdException w:name="caption" w:uiPriority="35" w:qFormat="1"/>
+    <w:lsdException w:name="Title" w:semiHidden="0" w:uiPriority="10" w:unhideWhenUsed="0" w:qFormat="1"/>
+    <w:lsdException w:name="Default Paragraph Font" w:uiPriority="1"/>
+    <w:lsdException w:name="Subtitle" w:semiHidden="0" w:uiPriority="11" w:unhideWhenUsed="0" w:qFormat="1"/>
+    <w:lsdException w:name="Strong" w:semiHidden="0" w:uiPriority="22" w:unhideWhenUsed="0" w:qFormat="1"/>
+    <w:lsdException w:name="Emphasis" w:semiHidden="0" w:uiPriority="20" w:unhideWhenUsed="0" w:qFormat="1"/>
+    <w:lsdException w:name="Table Grid" w:semiHidden="0" w:uiPriority="39" w:unhideWhenUsed="0"/>
+    <w:lsdException w:name="Placeholder Text" w:unhideWhenUsed="0"/>
+    <w:lsdException w:name="No Spacing" w:semiHidden="0" w:uiPriority="1" w:unhideWhenUsed="0" w:qFormat="1"/>
+    <w:lsdException w:name="Light Shading" w:semiHidden="0" w:uiPriority="60" w:unhideWhenUsed="0"/>
+    <w:lsdException w:name="Light List" w:semiHidden="0" w:uiPriority="61" w:unhideWhenUsed="0"/>
+    <w:lsdException w:name="Light Grid" w:semiHidden="0" w:uiPriority="62" w:unhideWhenUsed="0"/>
+    <w:lsdException w:name="Medium Shading 1" w:semiHidden="0" w:uiPriority="63" w:unhideWhenUsed="0"/>
+    <w:lsdException w:name="Medium Shading 2" w:semiHidden="0" w:uiPriority="64" w:unhideWhenUsed="0"/>
+    <w:lsdException w:name="Medium List 1" w:semiHidden="0" w:uiPriority="65" w:unhideWhenUsed="0"/>
+    <w:lsdException w:name="Medium List 2" w:semiHidden="0" w:uiPriority="66" w:unhideWhenUsed="0"/>
+    <w:lsdException w:name="Medium Grid 1" w:semiHidden="0" w:uiPriority="67" w:unhideWhenUsed="0"/>
+    <w:lsdException w:name="Medium Grid 2" w:semiHidden="0" w:uiPriority="68" w:unhideWhenUsed="0"/>
+    <w:lsdException w:name="Medium Grid 3" w:semiHidden="0" w:uiPriority="69" w:unhideWhenUsed="0"/>
+    <w:lsdException w:name="Dark List" w:semiHidden="0" w:uiPriority="70" w:unhideWhenUsed="0"/>
+    <w:lsdException w:name="Colorful Shading" w:semiHidden="0" w:uiPriority="71" w:unhideWhenUsed="0"/>
+    <w:lsdException w:name="Colorful List" w:semiHidden="0" w:uiPriority="72" w:unhideWhenUsed="0"/>
+    <w:lsdException w:name="Colorful Grid" w:semiHidden="0" w:uiPriority="73" w:unhideWhenUsed="0"/>
+    <w:lsdException w:name="Light Shading Accent 1" w:semiHidden="0" w:uiPriority="60" w:unhideWhenUsed="0"/>
+    <w:lsdException w:name="Light List Accent 1" w:semiHidden="0" w:uiPriority="61" w:unhideWhenUsed="0"/>
+    <w:lsdException w:name="Light Grid Accent 1" w:semiHidden="0" w:uiPriority="62" w:unhideWhenUsed="0"/>
+    <w:lsdException w:name="Medium Shading 1 Accent 1" w:semiHidden="0" w:uiPriority="63" w:unhideWhenUsed="0"/>
+    <w:lsdException w:name="Medium Shading 2 Accent 1" w:semiHidden="0" w:uiPriority="64" w:unhideWhenUsed="0"/>
+    <w:lsdException w:name="Medium List 1 Accent 1" w:semiHidden="0" w:uiPriority="65" w:unhideWhenUsed="0"/>
+    <w:lsdException w:name="Revision" w:unhideWhenUsed="0"/>
+    <w:lsdException w:name="List Paragraph" w:semiHidden="0" w:uiPriority="34" w:unhideWhenUsed="0" w:qFormat="1"/>
+    <w:lsdException w:name="Quote" w:semiHidden="0" w:uiPriority="29" w:unhideWhenUsed="0" w:qFormat="1"/>
+    <w:lsdException w:name="Intense Quote" w:semiHidden="0" w:uiPriority="30" w:unhideWhenUsed="0" w:qFormat="1"/>
+    <w:lsdException w:name="Medium List 2 Accent 1" w:semiHidden="0" w:uiPriority="66" w:unhideWhenUsed="0"/>
+    <w:lsdException w:name="Medium Grid 1 Accent 1" w:semiHidden="0" w:uiPriority="67" w:unhideWhenUsed="0"/>
+    <w:lsdException w:name="Medium Grid 2 Accent 1" w:semiHidden="0" w:uiPriority="68" w:unhideWhenUsed="0"/>
+    <w:lsdException w:name="Medium Grid 3 Accent 1" w:semiHidden="0" w:uiPriority="69" w:unhideWhenUsed="0"/>
+    <w:lsdException w:name="Dark List Accent 1" w:semiHidden="0" w:uiPriority="70" w:unhideWhenUsed="0"/>
+    <w:lsdException w:name="Colorful Shading Accent 1" w:semiHidden="0" w:uiPriority="71" w:unhideWhenUsed="0"/>
+    <w:lsdException w:name="Colorful List Accent 1" w:semiHidden="0" w:uiPriority="72" w:unhideWhenUsed="0"/>
+    <w:lsdException w:name="Colorful Grid Accent 1" w:semiHidden="0" w:uiPriority="73" w:unhideWhenUsed="0"/>
+    <w:lsdException w:name="Light Shading Accent 2" w:semiHidden="0" w:uiPriority="60" w:unhideWhenUsed="0"/>
+    <w:lsdException w:name="Light List Accent 2" w:semiHidden="0" w:uiPriority="61" w:unhideWhenUsed="0"/>
+    <w:lsdException w:name="Light Grid Accent 2" w:semiHidden="0" w:uiPriority="62" w:unhideWhenUsed="0"/>
+    <w:lsdException w:name="Medium Shading 1 Accent 2" w:semiHidden="0" w:uiPriority="63" w:unhideWhenUsed="0"/>
+    <w:lsdException w:name="Medium Shading 2 Accent 2" w:semiHidden="0" w:uiPriority="64" w:unhideWhenUsed="0"/>
+    <w:lsdException w:name="Medium List 1 Accent 2" w:semiHidden="0" w:uiPriority="65" w:unhideWhenUsed="0"/>
+    <w:lsdException w:name="Medium List 2 Accent 2" w:semiHidden="0" w:uiPriority="66" w:unhideWhenUsed="0"/>
+    <w:lsdException w:name="Medium Grid 1 Accent 2" w:semiHidden="0" w:uiPriority="67" w:unhideWhenUsed="0"/>
+    <w:lsdException w:name="Medium Grid 2 Accent 2" w:semiHidden="0" w:uiPriority="68" w:unhideWhenUsed="0"/>
+    <w:lsdException w:name="Medium Grid 3 Accent 2" w:semiHidden="0" w:uiPriority="69" w:unhideWhenUsed="0"/>
+    <w:lsdException w:name="Dark List Accent 2" w:semiHidden="0" w:uiPriority="70" w:unhideWhenUsed="0"/>
+    <w:lsdException w:name="Colorful Shading Accent 2" w:semiHidden="0" w:uiPriority="71" w:unhideWhenUsed="0"/>
+    <w:lsdException w:name="Colorful List Accent 2" w:semiHidden="0" w:uiPriority="72" w:unhideWhenUsed="0"/>
+    <w:lsdException w:name="Colorful Grid Accent 2" w:semiHidden="0" w:uiPriority="73" w:unhideWhenUsed="0"/>
+    <w:lsdException w:name="Light Shading Accent 3" w:semiHidden="0" w:uiPriority="60" w:unhideWhenUsed="0"/>
+    <w:lsdException w:name="Light List Accent 3" w:semiHidden="0" w:uiPriority="61" w:unhideWhenUsed="0"/>
+    <w:lsdException w:name="Light Grid Accent 3" w:semiHidden="0" w:uiPriority="62" w:unhideWhenUsed="0"/>
+    <w:lsdException w:name="Medium Shading 1 Accent 3" w:semiHidden="0" w:uiPriority="63" w:unhideWhenUsed="0"/>
+    <w:lsdException w:name="Medium Shading 2 Accent 3" w:semiHidden="0" w:uiPriority="64" w:unhideWhenUsed="0"/>
+    <w:lsdException w:name="Medium List 1 Accent 3" w:semiHidden="0" w:uiPriority="65" w:unhideWhenUsed="0"/>
+    <w:lsdException w:name="Medium List 2 Accent 3" w:semiHidden="0" w:uiPriority="66" w:unhideWhenUsed="0"/>
+    <w:lsdException w:name="Medium Grid 1 Accent 3" w:semiHidden="0" w:uiPriority="67" w:unhideWhenUsed="0"/>
+    <w:lsdException w:name="Medium Grid 2 Accent 3" w:semiHidden="0" w:uiPriority="68" w:unhideWhenUsed="0"/>
+    <w:lsdException w:name="Medium Grid 3 Accent 3" w:semiHidden="0" w:uiPriority="69" w:unhideWhenUsed="0"/>
+    <w:lsdException w:name="Dark List Accent 3" w:semiHidden="0" w:uiPriority="70" w:unhideWhenUsed="0"/>
+    <w:lsdException w:name="Colorful Shading Accent 3" w:semiHidden="0" w:uiPriority="71" w:unhideWhenUsed="0"/>
+    <w:lsdException w:name="Colorful List Accent 3" w:semiHidden="0" w:uiPriority="72" w:unhideWhenUsed="0"/>
+    <w:lsdException w:name="Colorful Grid Accent 3" w:semiHidden="0" w:uiPriority="73" w:unhideWhenUsed="0"/>
+    <w:lsdException w:name="Light Shading Accent 4" w:semiHidden="0" w:uiPriority="60" w:unhideWhenUsed="0"/>
+    <w:lsdException w:name="Light List Accent 4" w:semiHidden="0" w:uiPriority="61" w:unhideWhenUsed="0"/>
+    <w:lsdException w:name="Light Grid Accent 4" w:semiHidden="0" w:uiPriority="62" w:unhideWhenUsed="0"/>
+    <w:lsdException w:name="Medium Shading 1 Accent 4" w:semiHidden="0" w:uiPriority="63" w:unhideWhenUsed="0"/>
+    <w:lsdException w:name="Medium Shading 2 Accent 4" w:semiHidden="0" w:uiPriority="64" w:unhideWhenUsed="0"/>
+    <w:lsdException w:name="Medium List 1 Accent 4" w:semiHidden="0" w:uiPriority="65" w:unhideWhenUsed="0"/>
+    <w:lsdException w:name="Medium List 2 Accent 4" w:semiHidden="0" w:uiPriority="66" w:unhideWhenUsed="0"/>
+    <w:lsdException w:name="Medium Grid 1 Accent 4" w:semiHidden="0" w:uiPriority="67" w:unhideWhenUsed="0"/>
+    <w:lsdException w:name="Medium Grid 2 Accent 4" w:semiHidden="0" w:uiPriority="68" w:unhideWhenUsed="0"/>
+    <w:lsdException w:name="Medium Grid 3 Accent 4" w:semiHidden="0" w:uiPriority="69" w:unhideWhenUsed="0"/>
+    <w:lsdException w:name="Dark List Accent 4" w:semiHidden="0" w:uiPriority="70" w:unhideWhenUsed="0"/>
+    <w:lsdException w:name="Colorful Shading Accent 4" w:semiHidden="0" w:uiPriority="71" w:unhideWhenUsed="0"/>
+    <w:lsdException w:name="Colorful List Accent 4" w:semiHidden="0" w:uiPriority="72" w:unhideWhenUsed="0"/>
+    <w:lsdException w:name="Colorful Grid Accent 4" w:semiHidden="0" w:uiPriority="73" w:unhideWhenUsed="0"/>
+    <w:lsdException w:name="Light Shading Accent 5" w:semiHidden="0" w:uiPriority="60" w:unhideWhenUsed="0"/>
+    <w:lsdException w:name="Light List Accent 5" w:semiHidden="0" w:uiPriority="61" w:unhideWhenUsed="0"/>
+    <w:lsdException w:name="Light Grid Accent 5" w:semiHidden="0" w:uiPriority="62" w:unhideWhenUsed="0"/>
+    <w:lsdException w:name="Medium Shading 1 Accent 5" w:semiHidden="0" w:uiPriority="63" w:unhideWhenUsed="0"/>
+    <w:lsdException w:name="Medium Shading 2 Accent 5" w:semiHidden="0" w:uiPriority="64" w:unhideWhenUsed="0"/>
+    <w:lsdException w:name="Medium List 1 Accent 5" w:semiHidden="0" w:uiPriority="65" w:unhideWhenUsed="0"/>
+    <w:lsdException w:name="Medium List 2 Accent 5" w:semiHidden="0" w:uiPriority="66" w:unhideWhenUsed="0"/>
+    <w:lsdException w:name="Medium Grid 1 Accent 5" w:semiHidden="0" w:uiPriority="67" w:unhideWhenUsed="0"/>
+    <w:lsdException w:name="Medium Grid 2 Accent 5" w:semiHidden="0" w:uiPriority="68" w:unhideWhenUsed="0"/>
+    <w:lsdException w:name="Medium Grid 3 Accent 5" w:semiHidden="0" w:uiPriority="69" w:unhideWhenUsed="0"/>
+    <w:lsdException w:name="Dark List Accent 5" w:semiHidden="0" w:uiPriority="70" w:unhideWhenUsed="0"/>
+    <w:lsdException w:name="Colorful Shading Accent 5" w:semiHidden="0" w:uiPriority="71" w:unhideWhenUsed="0"/>
+    <w:lsdException w:name="Colorful List Accent 5" w:semiHidden="0" w:uiPriority="72" w:unhideWhenUsed="0"/>
+    <w:lsdException w:name="Colorful Grid Accent 5" w:semiHidden="0" w:uiPriority="73" w:unhideWhenUsed="0"/>
+    <w:lsdException w:name="Light Shading Accent 6" w:semiHidden="0" w:uiPriority="60" w:unhideWhenUsed="0"/>
+    <w:lsdException w:name="Light List Accent 6" w:semiHidden="0" w:uiPriority="61" w:unhideWhenUsed="0"/>
+    <w:lsdException w:name="Light Grid Accent 6" w:semiHidden="0" w:uiPriority="62" w:unhideWhenUsed="0"/>
+    <w:lsdException w:name="Medium Shading 1 Accent 6" w:semiHidden="0" w:uiPriority="63" w:unhideWhenUsed="0"/>
+    <w:lsdException w:name="Medium Shading 2 Accent 6" w:semiHidden="0" w:uiPriority="64" w:unhideWhenUsed="0"/>
+    <w:lsdException w:name="Medium List 1 Accent 6" w:semiHidden="0" w:uiPriority="65" w:unhideWhenUsed="0"/>
+    <w:lsdException w:name="Medium List 2 Accent 6" w:semiHidden="0" w:uiPriority="66" w:unhideWhenUsed="0"/>
+    <w:lsdException w:name="Medium Grid 1 Accent 6" w:semiHidden="0" w:uiPriority="67" w:unhideWhenUsed="0"/>
+    <w:lsdException w:name="Medium Grid 2 Accent 6" w:semiHidden="0" w:uiPriority="68" w:unhideWhenUsed="0"/>
+    <w:lsdException w:name="Medium Grid 3 Accent 6" w:semiHidden="0" w:uiPriority="69" w:unhideWhenUsed="0"/>
+    <w:lsdException w:name="Dark List Accent 6" w:semiHidden="0" w:uiPriority="70" w:unhideWhenUsed="0"/>
+    <w:lsdException w:name="Colorful Shading Accent 6" w:semiHidden="0" w:uiPriority="71" w:unhideWhenUsed="0"/>
+    <w:lsdException w:name="Colorful List Accent 6" w:semiHidden="0" w:uiPriority="72" w:unhideWhenUsed="0"/>
+    <w:lsdException w:name="Colorful Grid Accent 6" w:semiHidden="0" w:uiPriority="73" w:unhideWhenUsed="0"/>
+    <w:lsdException w:name="Subtle Emphasis" w:semiHidden="0" w:uiPriority="19" w:unhideWhenUsed="0" w:qFormat="1"/>
+    <w:lsdException w:name="Intense Emphasis" w:semiHidden="0" w:uiPriority="21" w:unhideWhenUsed="0" w:qFormat="1"/>
+    <w:lsdException w:name="Subtle Reference" w:semiHidden="0" w:uiPriority="31" w:unhideWhenUsed="0" w:qFormat="1"/>
+    <w:lsdException w:name="Intense Reference" w:semiHidden="0" w:uiPriority="32" w:unhideWhenUsed="0" w:qFormat="1"/>
+    <w:lsdException w:name="Book Title" w:semiHidden="0" w:uiPriority="33" w:unhideWhenUsed="0" w:qFormat="1"/>
+    <w:lsdException w:name="Bibliography" w:uiPriority="37"/>
+    <w:lsdException w:name="TOC Heading" w:uiPriority="39" w:qFormat="1"/>
   </w:latentStyles>
   <w:style w:type="paragraph" w:default="1" w:styleId="Normal">
     <w:name w:val="Normal"/>
@@ -1934,7 +1948,6 @@
       <w:spacing w:after="0" w:line="240" w:lineRule="auto"/>
     </w:pPr>
     <w:tblPr>
-      <w:tblInd w:w="0" w:type="dxa"/>
       <w:tblBorders>
         <w:top w:val="single" w:sz="4" w:space="0" w:color="auto"/>
         <w:left w:val="single" w:sz="4" w:space="0" w:color="auto"/>
@@ -1943,12 +1956,305 @@
         <w:insideH w:val="single" w:sz="4" w:space="0" w:color="auto"/>
         <w:insideV w:val="single" w:sz="4" w:space="0" w:color="auto"/>
       </w:tblBorders>
+    </w:tblPr>
+  </w:style>
+  <w:style w:type="character" w:customStyle="1" w:styleId="Heading1Char">
+    <w:name w:val="Heading 1 Char"/>
+    <w:basedOn w:val="DefaultParagraphFont"/>
+    <w:link w:val="Heading1"/>
+    <w:uiPriority w:val="9"/>
+    <w:rsid w:val="00C30076"/>
+    <w:rPr>
+      <w:rFonts w:asciiTheme="majorHAnsi" w:eastAsiaTheme="majorEastAsia" w:hAnsiTheme="majorHAnsi" w:cstheme="majorBidi"/>
+      <w:color w:val="2E74B5" w:themeColor="accent1" w:themeShade="BF"/>
+      <w:sz w:val="32"/>
+      <w:szCs w:val="32"/>
+    </w:rPr>
+  </w:style>
+  <w:style w:type="paragraph" w:styleId="ListParagraph">
+    <w:name w:val="List Paragraph"/>
+    <w:basedOn w:val="Normal"/>
+    <w:uiPriority w:val="34"/>
+    <w:qFormat/>
+    <w:rsid w:val="00C30076"/>
+    <w:pPr>
+      <w:ind w:left="720"/>
+      <w:contextualSpacing/>
+    </w:pPr>
+  </w:style>
+</w:styles>
+</file>
+
+<file path=word/stylesWithEffects.xml><?xml version="1.0" encoding="utf-8"?>
+<w:styles xmlns:wpc="http://schemas.microsoft.com/office/word/2010/wordprocessingCanvas" xmlns:mc="http://schemas.openxmlformats.org/markup-compatibility/2006" xmlns:o="urn:schemas-microsoft-com:office:office" xmlns:r="http://schemas.openxmlformats.org/officeDocument/2006/relationships" xmlns:m="http://schemas.openxmlformats.org/officeDocument/2006/math" xmlns:v="urn:schemas-microsoft-com:vml" xmlns:wp14="http://schemas.microsoft.com/office/word/2010/wordprocessingDrawing" xmlns:wp="http://schemas.openxmlformats.org/drawingml/2006/wordprocessingDrawing" xmlns:w10="urn:schemas-microsoft-com:office:word" xmlns:w="http://schemas.openxmlformats.org/wordprocessingml/2006/main" xmlns:w14="http://schemas.microsoft.com/office/word/2010/wordml" xmlns:wpg="http://schemas.microsoft.com/office/word/2010/wordprocessingGroup" xmlns:wpi="http://schemas.microsoft.com/office/word/2010/wordprocessingInk" xmlns:wne="http://schemas.microsoft.com/office/word/2006/wordml" xmlns:wps="http://schemas.microsoft.com/office/word/2010/wordprocessingShape" mc:Ignorable="w14 wp14">
+  <w:docDefaults>
+    <w:rPrDefault>
+      <w:rPr>
+        <w:rFonts w:asciiTheme="minorHAnsi" w:eastAsiaTheme="minorHAnsi" w:hAnsiTheme="minorHAnsi" w:cstheme="minorBidi"/>
+        <w:sz w:val="22"/>
+        <w:szCs w:val="22"/>
+        <w:lang w:val="en-AU" w:eastAsia="en-US" w:bidi="ar-SA"/>
+      </w:rPr>
+    </w:rPrDefault>
+    <w:pPrDefault>
+      <w:pPr>
+        <w:spacing w:after="160" w:line="259" w:lineRule="auto"/>
+      </w:pPr>
+    </w:pPrDefault>
+  </w:docDefaults>
+  <w:latentStyles w:defLockedState="0" w:defUIPriority="99" w:defSemiHidden="1" w:defUnhideWhenUsed="1" w:defQFormat="0" w:count="267">
+    <w:lsdException w:name="Normal" w:semiHidden="0" w:uiPriority="0" w:unhideWhenUsed="0" w:qFormat="1"/>
+    <w:lsdException w:name="heading 1" w:semiHidden="0" w:uiPriority="9" w:unhideWhenUsed="0" w:qFormat="1"/>
+    <w:lsdException w:name="heading 2" w:uiPriority="9" w:qFormat="1"/>
+    <w:lsdException w:name="heading 3" w:uiPriority="9" w:qFormat="1"/>
+    <w:lsdException w:name="heading 4" w:uiPriority="9" w:qFormat="1"/>
+    <w:lsdException w:name="heading 5" w:uiPriority="9" w:qFormat="1"/>
+    <w:lsdException w:name="heading 6" w:uiPriority="9" w:qFormat="1"/>
+    <w:lsdException w:name="heading 7" w:uiPriority="9" w:qFormat="1"/>
+    <w:lsdException w:name="heading 8" w:uiPriority="9" w:qFormat="1"/>
+    <w:lsdException w:name="heading 9" w:uiPriority="9" w:qFormat="1"/>
+    <w:lsdException w:name="toc 1" w:uiPriority="39"/>
+    <w:lsdException w:name="toc 2" w:uiPriority="39"/>
+    <w:lsdException w:name="toc 3" w:uiPriority="39"/>
+    <w:lsdException w:name="toc 4" w:uiPriority="39"/>
+    <w:lsdException w:name="toc 5" w:uiPriority="39"/>
+    <w:lsdException w:name="toc 6" w:uiPriority="39"/>
+    <w:lsdException w:name="toc 7" w:uiPriority="39"/>
+    <w:lsdException w:name="toc 8" w:uiPriority="39"/>
+    <w:lsdException w:name="toc 9" w:uiPriority="39"/>
+    <w:lsdException w:name="caption" w:uiPriority="35" w:qFormat="1"/>
+    <w:lsdException w:name="Title" w:semiHidden="0" w:uiPriority="10" w:unhideWhenUsed="0" w:qFormat="1"/>
+    <w:lsdException w:name="Default Paragraph Font" w:uiPriority="1"/>
+    <w:lsdException w:name="Subtitle" w:semiHidden="0" w:uiPriority="11" w:unhideWhenUsed="0" w:qFormat="1"/>
+    <w:lsdException w:name="Strong" w:semiHidden="0" w:uiPriority="22" w:unhideWhenUsed="0" w:qFormat="1"/>
+    <w:lsdException w:name="Emphasis" w:semiHidden="0" w:uiPriority="20" w:unhideWhenUsed="0" w:qFormat="1"/>
+    <w:lsdException w:name="Table Grid" w:semiHidden="0" w:uiPriority="39" w:unhideWhenUsed="0"/>
+    <w:lsdException w:name="Placeholder Text" w:unhideWhenUsed="0"/>
+    <w:lsdException w:name="No Spacing" w:semiHidden="0" w:uiPriority="1" w:unhideWhenUsed="0" w:qFormat="1"/>
+    <w:lsdException w:name="Light Shading" w:semiHidden="0" w:uiPriority="60" w:unhideWhenUsed="0"/>
+    <w:lsdException w:name="Light List" w:semiHidden="0" w:uiPriority="61" w:unhideWhenUsed="0"/>
+    <w:lsdException w:name="Light Grid" w:semiHidden="0" w:uiPriority="62" w:unhideWhenUsed="0"/>
+    <w:lsdException w:name="Medium Shading 1" w:semiHidden="0" w:uiPriority="63" w:unhideWhenUsed="0"/>
+    <w:lsdException w:name="Medium Shading 2" w:semiHidden="0" w:uiPriority="64" w:unhideWhenUsed="0"/>
+    <w:lsdException w:name="Medium List 1" w:semiHidden="0" w:uiPriority="65" w:unhideWhenUsed="0"/>
+    <w:lsdException w:name="Medium List 2" w:semiHidden="0" w:uiPriority="66" w:unhideWhenUsed="0"/>
+    <w:lsdException w:name="Medium Grid 1" w:semiHidden="0" w:uiPriority="67" w:unhideWhenUsed="0"/>
+    <w:lsdException w:name="Medium Grid 2" w:semiHidden="0" w:uiPriority="68" w:unhideWhenUsed="0"/>
+    <w:lsdException w:name="Medium Grid 3" w:semiHidden="0" w:uiPriority="69" w:unhideWhenUsed="0"/>
+    <w:lsdException w:name="Dark List" w:semiHidden="0" w:uiPriority="70" w:unhideWhenUsed="0"/>
+    <w:lsdException w:name="Colorful Shading" w:semiHidden="0" w:uiPriority="71" w:unhideWhenUsed="0"/>
+    <w:lsdException w:name="Colorful List" w:semiHidden="0" w:uiPriority="72" w:unhideWhenUsed="0"/>
+    <w:lsdException w:name="Colorful Grid" w:semiHidden="0" w:uiPriority="73" w:unhideWhenUsed="0"/>
+    <w:lsdException w:name="Light Shading Accent 1" w:semiHidden="0" w:uiPriority="60" w:unhideWhenUsed="0"/>
+    <w:lsdException w:name="Light List Accent 1" w:semiHidden="0" w:uiPriority="61" w:unhideWhenUsed="0"/>
+    <w:lsdException w:name="Light Grid Accent 1" w:semiHidden="0" w:uiPriority="62" w:unhideWhenUsed="0"/>
+    <w:lsdException w:name="Medium Shading 1 Accent 1" w:semiHidden="0" w:uiPriority="63" w:unhideWhenUsed="0"/>
+    <w:lsdException w:name="Medium Shading 2 Accent 1" w:semiHidden="0" w:uiPriority="64" w:unhideWhenUsed="0"/>
+    <w:lsdException w:name="Medium List 1 Accent 1" w:semiHidden="0" w:uiPriority="65" w:unhideWhenUsed="0"/>
+    <w:lsdException w:name="Revision" w:unhideWhenUsed="0"/>
+    <w:lsdException w:name="List Paragraph" w:semiHidden="0" w:uiPriority="34" w:unhideWhenUsed="0" w:qFormat="1"/>
+    <w:lsdException w:name="Quote" w:semiHidden="0" w:uiPriority="29" w:unhideWhenUsed="0" w:qFormat="1"/>
+    <w:lsdException w:name="Intense Quote" w:semiHidden="0" w:uiPriority="30" w:unhideWhenUsed="0" w:qFormat="1"/>
+    <w:lsdException w:name="Medium List 2 Accent 1" w:semiHidden="0" w:uiPriority="66" w:unhideWhenUsed="0"/>
+    <w:lsdException w:name="Medium Grid 1 Accent 1" w:semiHidden="0" w:uiPriority="67" w:unhideWhenUsed="0"/>
+    <w:lsdException w:name="Medium Grid 2 Accent 1" w:semiHidden="0" w:uiPriority="68" w:unhideWhenUsed="0"/>
+    <w:lsdException w:name="Medium Grid 3 Accent 1" w:semiHidden="0" w:uiPriority="69" w:unhideWhenUsed="0"/>
+    <w:lsdException w:name="Dark List Accent 1" w:semiHidden="0" w:uiPriority="70" w:unhideWhenUsed="0"/>
+    <w:lsdException w:name="Colorful Shading Accent 1" w:semiHidden="0" w:uiPriority="71" w:unhideWhenUsed="0"/>
+    <w:lsdException w:name="Colorful List Accent 1" w:semiHidden="0" w:uiPriority="72" w:unhideWhenUsed="0"/>
+    <w:lsdException w:name="Colorful Grid Accent 1" w:semiHidden="0" w:uiPriority="73" w:unhideWhenUsed="0"/>
+    <w:lsdException w:name="Light Shading Accent 2" w:semiHidden="0" w:uiPriority="60" w:unhideWhenUsed="0"/>
+    <w:lsdException w:name="Light List Accent 2" w:semiHidden="0" w:uiPriority="61" w:unhideWhenUsed="0"/>
+    <w:lsdException w:name="Light Grid Accent 2" w:semiHidden="0" w:uiPriority="62" w:unhideWhenUsed="0"/>
+    <w:lsdException w:name="Medium Shading 1 Accent 2" w:semiHidden="0" w:uiPriority="63" w:unhideWhenUsed="0"/>
+    <w:lsdException w:name="Medium Shading 2 Accent 2" w:semiHidden="0" w:uiPriority="64" w:unhideWhenUsed="0"/>
+    <w:lsdException w:name="Medium List 1 Accent 2" w:semiHidden="0" w:uiPriority="65" w:unhideWhenUsed="0"/>
+    <w:lsdException w:name="Medium List 2 Accent 2" w:semiHidden="0" w:uiPriority="66" w:unhideWhenUsed="0"/>
+    <w:lsdException w:name="Medium Grid 1 Accent 2" w:semiHidden="0" w:uiPriority="67" w:unhideWhenUsed="0"/>
+    <w:lsdException w:name="Medium Grid 2 Accent 2" w:semiHidden="0" w:uiPriority="68" w:unhideWhenUsed="0"/>
+    <w:lsdException w:name="Medium Grid 3 Accent 2" w:semiHidden="0" w:uiPriority="69" w:unhideWhenUsed="0"/>
+    <w:lsdException w:name="Dark List Accent 2" w:semiHidden="0" w:uiPriority="70" w:unhideWhenUsed="0"/>
+    <w:lsdException w:name="Colorful Shading Accent 2" w:semiHidden="0" w:uiPriority="71" w:unhideWhenUsed="0"/>
+    <w:lsdException w:name="Colorful List Accent 2" w:semiHidden="0" w:uiPriority="72" w:unhideWhenUsed="0"/>
+    <w:lsdException w:name="Colorful Grid Accent 2" w:semiHidden="0" w:uiPriority="73" w:unhideWhenUsed="0"/>
+    <w:lsdException w:name="Light Shading Accent 3" w:semiHidden="0" w:uiPriority="60" w:unhideWhenUsed="0"/>
+    <w:lsdException w:name="Light List Accent 3" w:semiHidden="0" w:uiPriority="61" w:unhideWhenUsed="0"/>
+    <w:lsdException w:name="Light Grid Accent 3" w:semiHidden="0" w:uiPriority="62" w:unhideWhenUsed="0"/>
+    <w:lsdException w:name="Medium Shading 1 Accent 3" w:semiHidden="0" w:uiPriority="63" w:unhideWhenUsed="0"/>
+    <w:lsdException w:name="Medium Shading 2 Accent 3" w:semiHidden="0" w:uiPriority="64" w:unhideWhenUsed="0"/>
+    <w:lsdException w:name="Medium List 1 Accent 3" w:semiHidden="0" w:uiPriority="65" w:unhideWhenUsed="0"/>
+    <w:lsdException w:name="Medium List 2 Accent 3" w:semiHidden="0" w:uiPriority="66" w:unhideWhenUsed="0"/>
+    <w:lsdException w:name="Medium Grid 1 Accent 3" w:semiHidden="0" w:uiPriority="67" w:unhideWhenUsed="0"/>
+    <w:lsdException w:name="Medium Grid 2 Accent 3" w:semiHidden="0" w:uiPriority="68" w:unhideWhenUsed="0"/>
+    <w:lsdException w:name="Medium Grid 3 Accent 3" w:semiHidden="0" w:uiPriority="69" w:unhideWhenUsed="0"/>
+    <w:lsdException w:name="Dark List Accent 3" w:semiHidden="0" w:uiPriority="70" w:unhideWhenUsed="0"/>
+    <w:lsdException w:name="Colorful Shading Accent 3" w:semiHidden="0" w:uiPriority="71" w:unhideWhenUsed="0"/>
+    <w:lsdException w:name="Colorful List Accent 3" w:semiHidden="0" w:uiPriority="72" w:unhideWhenUsed="0"/>
+    <w:lsdException w:name="Colorful Grid Accent 3" w:semiHidden="0" w:uiPriority="73" w:unhideWhenUsed="0"/>
+    <w:lsdException w:name="Light Shading Accent 4" w:semiHidden="0" w:uiPriority="60" w:unhideWhenUsed="0"/>
+    <w:lsdException w:name="Light List Accent 4" w:semiHidden="0" w:uiPriority="61" w:unhideWhenUsed="0"/>
+    <w:lsdException w:name="Light Grid Accent 4" w:semiHidden="0" w:uiPriority="62" w:unhideWhenUsed="0"/>
+    <w:lsdException w:name="Medium Shading 1 Accent 4" w:semiHidden="0" w:uiPriority="63" w:unhideWhenUsed="0"/>
+    <w:lsdException w:name="Medium Shading 2 Accent 4" w:semiHidden="0" w:uiPriority="64" w:unhideWhenUsed="0"/>
+    <w:lsdException w:name="Medium List 1 Accent 4" w:semiHidden="0" w:uiPriority="65" w:unhideWhenUsed="0"/>
+    <w:lsdException w:name="Medium List 2 Accent 4" w:semiHidden="0" w:uiPriority="66" w:unhideWhenUsed="0"/>
+    <w:lsdException w:name="Medium Grid 1 Accent 4" w:semiHidden="0" w:uiPriority="67" w:unhideWhenUsed="0"/>
+    <w:lsdException w:name="Medium Grid 2 Accent 4" w:semiHidden="0" w:uiPriority="68" w:unhideWhenUsed="0"/>
+    <w:lsdException w:name="Medium Grid 3 Accent 4" w:semiHidden="0" w:uiPriority="69" w:unhideWhenUsed="0"/>
+    <w:lsdException w:name="Dark List Accent 4" w:semiHidden="0" w:uiPriority="70" w:unhideWhenUsed="0"/>
+    <w:lsdException w:name="Colorful Shading Accent 4" w:semiHidden="0" w:uiPriority="71" w:unhideWhenUsed="0"/>
+    <w:lsdException w:name="Colorful List Accent 4" w:semiHidden="0" w:uiPriority="72" w:unhideWhenUsed="0"/>
+    <w:lsdException w:name="Colorful Grid Accent 4" w:semiHidden="0" w:uiPriority="73" w:unhideWhenUsed="0"/>
+    <w:lsdException w:name="Light Shading Accent 5" w:semiHidden="0" w:uiPriority="60" w:unhideWhenUsed="0"/>
+    <w:lsdException w:name="Light List Accent 5" w:semiHidden="0" w:uiPriority="61" w:unhideWhenUsed="0"/>
+    <w:lsdException w:name="Light Grid Accent 5" w:semiHidden="0" w:uiPriority="62" w:unhideWhenUsed="0"/>
+    <w:lsdException w:name="Medium Shading 1 Accent 5" w:semiHidden="0" w:uiPriority="63" w:unhideWhenUsed="0"/>
+    <w:lsdException w:name="Medium Shading 2 Accent 5" w:semiHidden="0" w:uiPriority="64" w:unhideWhenUsed="0"/>
+    <w:lsdException w:name="Medium List 1 Accent 5" w:semiHidden="0" w:uiPriority="65" w:unhideWhenUsed="0"/>
+    <w:lsdException w:name="Medium List 2 Accent 5" w:semiHidden="0" w:uiPriority="66" w:unhideWhenUsed="0"/>
+    <w:lsdException w:name="Medium Grid 1 Accent 5" w:semiHidden="0" w:uiPriority="67" w:unhideWhenUsed="0"/>
+    <w:lsdException w:name="Medium Grid 2 Accent 5" w:semiHidden="0" w:uiPriority="68" w:unhideWhenUsed="0"/>
+    <w:lsdException w:name="Medium Grid 3 Accent 5" w:semiHidden="0" w:uiPriority="69" w:unhideWhenUsed="0"/>
+    <w:lsdException w:name="Dark List Accent 5" w:semiHidden="0" w:uiPriority="70" w:unhideWhenUsed="0"/>
+    <w:lsdException w:name="Colorful Shading Accent 5" w:semiHidden="0" w:uiPriority="71" w:unhideWhenUsed="0"/>
+    <w:lsdException w:name="Colorful List Accent 5" w:semiHidden="0" w:uiPriority="72" w:unhideWhenUsed="0"/>
+    <w:lsdException w:name="Colorful Grid Accent 5" w:semiHidden="0" w:uiPriority="73" w:unhideWhenUsed="0"/>
+    <w:lsdException w:name="Light Shading Accent 6" w:semiHidden="0" w:uiPriority="60" w:unhideWhenUsed="0"/>
+    <w:lsdException w:name="Light List Accent 6" w:semiHidden="0" w:uiPriority="61" w:unhideWhenUsed="0"/>
+    <w:lsdException w:name="Light Grid Accent 6" w:semiHidden="0" w:uiPriority="62" w:unhideWhenUsed="0"/>
+    <w:lsdException w:name="Medium Shading 1 Accent 6" w:semiHidden="0" w:uiPriority="63" w:unhideWhenUsed="0"/>
+    <w:lsdException w:name="Medium Shading 2 Accent 6" w:semiHidden="0" w:uiPriority="64" w:unhideWhenUsed="0"/>
+    <w:lsdException w:name="Medium List 1 Accent 6" w:semiHidden="0" w:uiPriority="65" w:unhideWhenUsed="0"/>
+    <w:lsdException w:name="Medium List 2 Accent 6" w:semiHidden="0" w:uiPriority="66" w:unhideWhenUsed="0"/>
+    <w:lsdException w:name="Medium Grid 1 Accent 6" w:semiHidden="0" w:uiPriority="67" w:unhideWhenUsed="0"/>
+    <w:lsdException w:name="Medium Grid 2 Accent 6" w:semiHidden="0" w:uiPriority="68" w:unhideWhenUsed="0"/>
+    <w:lsdException w:name="Medium Grid 3 Accent 6" w:semiHidden="0" w:uiPriority="69" w:unhideWhenUsed="0"/>
+    <w:lsdException w:name="Dark List Accent 6" w:semiHidden="0" w:uiPriority="70" w:unhideWhenUsed="0"/>
+    <w:lsdException w:name="Colorful Shading Accent 6" w:semiHidden="0" w:uiPriority="71" w:unhideWhenUsed="0"/>
+    <w:lsdException w:name="Colorful List Accent 6" w:semiHidden="0" w:uiPriority="72" w:unhideWhenUsed="0"/>
+    <w:lsdException w:name="Colorful Grid Accent 6" w:semiHidden="0" w:uiPriority="73" w:unhideWhenUsed="0"/>
+    <w:lsdException w:name="Subtle Emphasis" w:semiHidden="0" w:uiPriority="19" w:unhideWhenUsed="0" w:qFormat="1"/>
+    <w:lsdException w:name="Intense Emphasis" w:semiHidden="0" w:uiPriority="21" w:unhideWhenUsed="0" w:qFormat="1"/>
+    <w:lsdException w:name="Subtle Reference" w:semiHidden="0" w:uiPriority="31" w:unhideWhenUsed="0" w:qFormat="1"/>
+    <w:lsdException w:name="Intense Reference" w:semiHidden="0" w:uiPriority="32" w:unhideWhenUsed="0" w:qFormat="1"/>
+    <w:lsdException w:name="Book Title" w:semiHidden="0" w:uiPriority="33" w:unhideWhenUsed="0" w:qFormat="1"/>
+    <w:lsdException w:name="Bibliography" w:uiPriority="37"/>
+    <w:lsdException w:name="TOC Heading" w:uiPriority="39" w:qFormat="1"/>
+  </w:latentStyles>
+  <w:style w:type="paragraph" w:default="1" w:styleId="Normal">
+    <w:name w:val="Normal"/>
+    <w:qFormat/>
+    <w:rsid w:val="009E2880"/>
+  </w:style>
+  <w:style w:type="paragraph" w:styleId="Heading1">
+    <w:name w:val="heading 1"/>
+    <w:basedOn w:val="Normal"/>
+    <w:next w:val="Normal"/>
+    <w:link w:val="Heading1Char"/>
+    <w:uiPriority w:val="9"/>
+    <w:qFormat/>
+    <w:rsid w:val="00C30076"/>
+    <w:pPr>
+      <w:keepNext/>
+      <w:keepLines/>
+      <w:spacing w:before="240" w:after="0"/>
+      <w:outlineLvl w:val="0"/>
+    </w:pPr>
+    <w:rPr>
+      <w:rFonts w:asciiTheme="majorHAnsi" w:eastAsiaTheme="majorEastAsia" w:hAnsiTheme="majorHAnsi" w:cstheme="majorBidi"/>
+      <w:color w:val="2E74B5" w:themeColor="accent1" w:themeShade="BF"/>
+      <w:sz w:val="32"/>
+      <w:szCs w:val="32"/>
+    </w:rPr>
+  </w:style>
+  <w:style w:type="character" w:default="1" w:styleId="DefaultParagraphFont">
+    <w:name w:val="Default Paragraph Font"/>
+    <w:uiPriority w:val="1"/>
+    <w:semiHidden/>
+    <w:unhideWhenUsed/>
+  </w:style>
+  <w:style w:type="table" w:default="1" w:styleId="TableNormal">
+    <w:name w:val="Normal Table"/>
+    <w:uiPriority w:val="99"/>
+    <w:semiHidden/>
+    <w:unhideWhenUsed/>
+    <w:tblPr>
+      <w:tblInd w:w="0" w:type="dxa"/>
       <w:tblCellMar>
         <w:top w:w="0" w:type="dxa"/>
         <w:left w:w="108" w:type="dxa"/>
         <w:bottom w:w="0" w:type="dxa"/>
         <w:right w:w="108" w:type="dxa"/>
       </w:tblCellMar>
+    </w:tblPr>
+  </w:style>
+  <w:style w:type="numbering" w:default="1" w:styleId="NoList">
+    <w:name w:val="No List"/>
+    <w:uiPriority w:val="99"/>
+    <w:semiHidden/>
+    <w:unhideWhenUsed/>
+  </w:style>
+  <w:style w:type="paragraph" w:styleId="Header">
+    <w:name w:val="header"/>
+    <w:basedOn w:val="Normal"/>
+    <w:link w:val="HeaderChar"/>
+    <w:uiPriority w:val="99"/>
+    <w:unhideWhenUsed/>
+    <w:rsid w:val="00FA00EE"/>
+    <w:pPr>
+      <w:tabs>
+        <w:tab w:val="center" w:pos="4513"/>
+        <w:tab w:val="right" w:pos="9026"/>
+      </w:tabs>
+      <w:spacing w:after="0" w:line="240" w:lineRule="auto"/>
+    </w:pPr>
+  </w:style>
+  <w:style w:type="character" w:customStyle="1" w:styleId="HeaderChar">
+    <w:name w:val="Header Char"/>
+    <w:basedOn w:val="DefaultParagraphFont"/>
+    <w:link w:val="Header"/>
+    <w:uiPriority w:val="99"/>
+    <w:rsid w:val="00FA00EE"/>
+  </w:style>
+  <w:style w:type="paragraph" w:styleId="Footer">
+    <w:name w:val="footer"/>
+    <w:basedOn w:val="Normal"/>
+    <w:link w:val="FooterChar"/>
+    <w:uiPriority w:val="99"/>
+    <w:unhideWhenUsed/>
+    <w:rsid w:val="00FA00EE"/>
+    <w:pPr>
+      <w:tabs>
+        <w:tab w:val="center" w:pos="4513"/>
+        <w:tab w:val="right" w:pos="9026"/>
+      </w:tabs>
+      <w:spacing w:after="0" w:line="240" w:lineRule="auto"/>
+    </w:pPr>
+  </w:style>
+  <w:style w:type="character" w:customStyle="1" w:styleId="FooterChar">
+    <w:name w:val="Footer Char"/>
+    <w:basedOn w:val="DefaultParagraphFont"/>
+    <w:link w:val="Footer"/>
+    <w:uiPriority w:val="99"/>
+    <w:rsid w:val="00FA00EE"/>
+  </w:style>
+  <w:style w:type="table" w:styleId="TableGrid">
+    <w:name w:val="Table Grid"/>
+    <w:basedOn w:val="TableNormal"/>
+    <w:uiPriority w:val="39"/>
+    <w:rsid w:val="00FA00EE"/>
+    <w:pPr>
+      <w:spacing w:after="0" w:line="240" w:lineRule="auto"/>
+    </w:pPr>
+    <w:tblPr>
+      <w:tblBorders>
+        <w:top w:val="single" w:sz="4" w:space="0" w:color="auto"/>
+        <w:left w:val="single" w:sz="4" w:space="0" w:color="auto"/>
+        <w:bottom w:val="single" w:sz="4" w:space="0" w:color="auto"/>
+        <w:right w:val="single" w:sz="4" w:space="0" w:color="auto"/>
+        <w:insideH w:val="single" w:sz="4" w:space="0" w:color="auto"/>
+        <w:insideV w:val="single" w:sz="4" w:space="0" w:color="auto"/>
+      </w:tblBorders>
     </w:tblPr>
   </w:style>
   <w:style w:type="character" w:customStyle="1" w:styleId="Heading1Char">
@@ -2233,7 +2539,7 @@
   <a:extraClrSchemeLst/>
   <a:extLst>
     <a:ext uri="{05A4C25C-085E-4340-85A3-A5531E510DB2}">
-      <thm15:themeFamily xmlns:thm15="http://schemas.microsoft.com/office/thememl/2012/main" name="Office Theme" id="{62F939B6-93AF-4DB8-9C6B-D6C7DFDC589F}" vid="{4A3C46E8-61CC-4603-A589-7422A47A8E4A}"/>
+      <thm15:themeFamily xmlns:thm15="http://schemas.microsoft.com/office/thememl/2012/main" xmlns="" name="Office Theme" id="{62F939B6-93AF-4DB8-9C6B-D6C7DFDC589F}" vid="{4A3C46E8-61CC-4603-A589-7422A47A8E4A}"/>
     </a:ext>
   </a:extLst>
 </a:theme>

</xml_diff>

<commit_message>
Full use case description inserted
</commit_message>
<xml_diff>
--- a/Documentation/Requirements Model/Short Use Case Descriptions.docx
+++ b/Documentation/Requirements Model/Short Use Case Descriptions.docx
@@ -326,7 +326,12 @@
         <w:pStyle w:val="ListParagraph"/>
       </w:pPr>
       <w:r>
-        <w:t>So that they can update the project details</w:t>
+        <w:t>So that th</w:t>
+      </w:r>
+      <w:bookmarkStart w:id="0" w:name="_GoBack"/>
+      <w:bookmarkEnd w:id="0"/>
+      <w:r>
+        <w:t>ey can update the project details</w:t>
       </w:r>
     </w:p>
     <w:p>
@@ -363,8 +368,16 @@
       <w:pPr>
         <w:pStyle w:val="ListParagraph"/>
       </w:pPr>
-      <w:r>
-        <w:t>wants to find a resource for a project they click on the skill required for the project so that they can assign a list of users who have that skill to the project</w:t>
+      <w:proofErr w:type="gramStart"/>
+      <w:r>
+        <w:t>wants</w:t>
+      </w:r>
+      <w:proofErr w:type="gramEnd"/>
+      <w:r>
+        <w:t xml:space="preserve"> to find a resource for a project they click on the skill required for the project so that they can assign a list of users who have that skill </w:t>
+      </w:r>
+      <w:r>
+        <w:t>required and the time available</w:t>
       </w:r>
     </w:p>
     <w:p>
@@ -940,8 +953,6 @@
       <w:r>
         <w:t>So that the resource contention can be managed</w:t>
       </w:r>
-      <w:bookmarkStart w:id="0" w:name="_GoBack"/>
-      <w:bookmarkEnd w:id="0"/>
     </w:p>
     <w:p>
       <w:pPr>
@@ -2632,7 +2643,7 @@
   <a:extraClrSchemeLst/>
   <a:extLst>
     <a:ext uri="{05A4C25C-085E-4340-85A3-A5531E510DB2}">
-      <thm15:themeFamily xmlns="" xmlns:thm15="http://schemas.microsoft.com/office/thememl/2012/main" name="Office Theme" id="{62F939B6-93AF-4DB8-9C6B-D6C7DFDC589F}" vid="{4A3C46E8-61CC-4603-A589-7422A47A8E4A}"/>
+      <thm15:themeFamily xmlns:thm15="http://schemas.microsoft.com/office/thememl/2012/main" xmlns="" name="Office Theme" id="{62F939B6-93AF-4DB8-9C6B-D6C7DFDC589F}" vid="{4A3C46E8-61CC-4603-A589-7422A47A8E4A}"/>
     </a:ext>
   </a:extLst>
 </a:theme>

</xml_diff>